<commit_message>
Updated reporting sec after OGA clarifications
</commit_message>
<xml_diff>
--- a/Requirements/Specs/Form Builder - Scope of changes.docx
+++ b/Requirements/Specs/Form Builder - Scope of changes.docx
@@ -86,7 +86,13 @@
         <w:rPr>
           <w:color w:val="0000FF"/>
         </w:rPr>
-        <w:t>1.0</w:t>
+        <w:t>1.</w:t>
+      </w:r>
+      <w:r>
+        <w:rPr>
+          <w:color w:val="0000FF"/>
+        </w:rPr>
+        <w:t>1</w:t>
       </w:r>
     </w:p>
     <w:p>
@@ -350,6 +356,9 @@
               <w:widowControl w:val="0"/>
               <w:jc w:val="center"/>
             </w:pPr>
+            <w:r>
+              <w:t>1.1</w:t>
+            </w:r>
           </w:p>
         </w:tc>
         <w:tc>
@@ -363,6 +372,15 @@
               <w:widowControl w:val="0"/>
               <w:jc w:val="center"/>
             </w:pPr>
+            <w:r>
+              <w:t>09/2</w:t>
+            </w:r>
+            <w:r>
+              <w:t>0</w:t>
+            </w:r>
+            <w:r>
+              <w:t>/2016</w:t>
+            </w:r>
           </w:p>
         </w:tc>
         <w:tc>
@@ -375,6 +393,9 @@
               <w:pStyle w:val="Cell"/>
               <w:widowControl w:val="0"/>
             </w:pPr>
+            <w:r>
+              <w:t>G. Tulchinskaya</w:t>
+            </w:r>
           </w:p>
         </w:tc>
         <w:tc>
@@ -388,6 +409,9 @@
               <w:pStyle w:val="Cell"/>
               <w:widowControl w:val="0"/>
             </w:pPr>
+            <w:r>
+              <w:t>Updated reporting requirements</w:t>
+            </w:r>
           </w:p>
         </w:tc>
       </w:tr>
@@ -608,8 +632,6 @@
         <w:pStyle w:val="TOC1"/>
         <w:rPr>
           <w:rFonts w:asciiTheme="minorHAnsi" w:eastAsiaTheme="minorEastAsia" w:hAnsiTheme="minorHAnsi" w:cstheme="minorBidi"/>
-          <w:b w:val="0"/>
-          <w:caps w:val="0"/>
           <w:noProof/>
           <w:sz w:val="22"/>
           <w:szCs w:val="22"/>
@@ -635,8 +657,6 @@
         <w:r>
           <w:rPr>
             <w:rFonts w:asciiTheme="minorHAnsi" w:eastAsiaTheme="minorEastAsia" w:hAnsiTheme="minorHAnsi" w:cstheme="minorBidi"/>
-            <w:b w:val="0"/>
-            <w:caps w:val="0"/>
             <w:noProof/>
             <w:sz w:val="22"/>
             <w:szCs w:val="22"/>
@@ -705,8 +725,6 @@
         <w:pStyle w:val="TOC1"/>
         <w:rPr>
           <w:rFonts w:asciiTheme="minorHAnsi" w:eastAsiaTheme="minorEastAsia" w:hAnsiTheme="minorHAnsi" w:cstheme="minorBidi"/>
-          <w:b w:val="0"/>
-          <w:caps w:val="0"/>
           <w:noProof/>
           <w:sz w:val="22"/>
           <w:szCs w:val="22"/>
@@ -723,8 +741,6 @@
         <w:r>
           <w:rPr>
             <w:rFonts w:asciiTheme="minorHAnsi" w:eastAsiaTheme="minorEastAsia" w:hAnsiTheme="minorHAnsi" w:cstheme="minorBidi"/>
-            <w:b w:val="0"/>
-            <w:caps w:val="0"/>
             <w:noProof/>
             <w:sz w:val="22"/>
             <w:szCs w:val="22"/>
@@ -793,8 +809,6 @@
         <w:pStyle w:val="TOC1"/>
         <w:rPr>
           <w:rFonts w:asciiTheme="minorHAnsi" w:eastAsiaTheme="minorEastAsia" w:hAnsiTheme="minorHAnsi" w:cstheme="minorBidi"/>
-          <w:b w:val="0"/>
-          <w:caps w:val="0"/>
           <w:noProof/>
           <w:sz w:val="22"/>
           <w:szCs w:val="22"/>
@@ -811,8 +825,6 @@
         <w:r>
           <w:rPr>
             <w:rFonts w:asciiTheme="minorHAnsi" w:eastAsiaTheme="minorEastAsia" w:hAnsiTheme="minorHAnsi" w:cstheme="minorBidi"/>
-            <w:b w:val="0"/>
-            <w:caps w:val="0"/>
             <w:noProof/>
             <w:sz w:val="22"/>
             <w:szCs w:val="22"/>
@@ -881,8 +893,6 @@
         <w:pStyle w:val="TOC1"/>
         <w:rPr>
           <w:rFonts w:asciiTheme="minorHAnsi" w:eastAsiaTheme="minorEastAsia" w:hAnsiTheme="minorHAnsi" w:cstheme="minorBidi"/>
-          <w:b w:val="0"/>
-          <w:caps w:val="0"/>
           <w:noProof/>
           <w:sz w:val="22"/>
           <w:szCs w:val="22"/>
@@ -899,8 +909,6 @@
         <w:r>
           <w:rPr>
             <w:rFonts w:asciiTheme="minorHAnsi" w:eastAsiaTheme="minorEastAsia" w:hAnsiTheme="minorHAnsi" w:cstheme="minorBidi"/>
-            <w:b w:val="0"/>
-            <w:caps w:val="0"/>
             <w:noProof/>
             <w:sz w:val="22"/>
             <w:szCs w:val="22"/>
@@ -969,8 +977,6 @@
         <w:pStyle w:val="TOC1"/>
         <w:rPr>
           <w:rFonts w:asciiTheme="minorHAnsi" w:eastAsiaTheme="minorEastAsia" w:hAnsiTheme="minorHAnsi" w:cstheme="minorBidi"/>
-          <w:b w:val="0"/>
-          <w:caps w:val="0"/>
           <w:noProof/>
           <w:sz w:val="22"/>
           <w:szCs w:val="22"/>
@@ -987,8 +993,6 @@
         <w:r>
           <w:rPr>
             <w:rFonts w:asciiTheme="minorHAnsi" w:eastAsiaTheme="minorEastAsia" w:hAnsiTheme="minorHAnsi" w:cstheme="minorBidi"/>
-            <w:b w:val="0"/>
-            <w:caps w:val="0"/>
             <w:noProof/>
             <w:sz w:val="22"/>
             <w:szCs w:val="22"/>
@@ -1057,8 +1061,6 @@
         <w:pStyle w:val="TOC1"/>
         <w:rPr>
           <w:rFonts w:asciiTheme="minorHAnsi" w:eastAsiaTheme="minorEastAsia" w:hAnsiTheme="minorHAnsi" w:cstheme="minorBidi"/>
-          <w:b w:val="0"/>
-          <w:caps w:val="0"/>
           <w:noProof/>
           <w:sz w:val="22"/>
           <w:szCs w:val="22"/>
@@ -1075,8 +1077,6 @@
         <w:r>
           <w:rPr>
             <w:rFonts w:asciiTheme="minorHAnsi" w:eastAsiaTheme="minorEastAsia" w:hAnsiTheme="minorHAnsi" w:cstheme="minorBidi"/>
-            <w:b w:val="0"/>
-            <w:caps w:val="0"/>
             <w:noProof/>
             <w:sz w:val="22"/>
             <w:szCs w:val="22"/>
@@ -1145,8 +1145,6 @@
         <w:pStyle w:val="TOC1"/>
         <w:rPr>
           <w:rFonts w:asciiTheme="minorHAnsi" w:eastAsiaTheme="minorEastAsia" w:hAnsiTheme="minorHAnsi" w:cstheme="minorBidi"/>
-          <w:b w:val="0"/>
-          <w:caps w:val="0"/>
           <w:noProof/>
           <w:sz w:val="22"/>
           <w:szCs w:val="22"/>
@@ -1163,8 +1161,6 @@
         <w:r>
           <w:rPr>
             <w:rFonts w:asciiTheme="minorHAnsi" w:eastAsiaTheme="minorEastAsia" w:hAnsiTheme="minorHAnsi" w:cstheme="minorBidi"/>
-            <w:b w:val="0"/>
-            <w:caps w:val="0"/>
             <w:noProof/>
             <w:sz w:val="22"/>
             <w:szCs w:val="22"/>
@@ -1343,8 +1339,6 @@
         </w:rPr>
         <w:t>GSFB - 122</w:t>
       </w:r>
-      <w:bookmarkStart w:id="3" w:name="_GoBack"/>
-      <w:bookmarkEnd w:id="3"/>
     </w:p>
     <w:p>
       <w:pPr>
@@ -1477,23 +1471,11 @@
           <w:p>
             <w:pPr>
               <w:pStyle w:val="BodyText"/>
-              <w:rPr>
-                <w:b/>
-              </w:rPr>
             </w:pPr>
             <w:r>
-              <w:rPr>
-                <w:b/>
-              </w:rPr>
-              <w:t>Category</w:t>
+              <w:t xml:space="preserve">Category </w:t>
             </w:r>
             <w:r>
-              <w:t xml:space="preserve"> </w:t>
-            </w:r>
-            <w:r>
-              <w:rPr>
-                <w:b/>
-              </w:rPr>
               <w:t>type</w:t>
             </w:r>
           </w:p>
@@ -1513,14 +1495,8 @@
           <w:p>
             <w:pPr>
               <w:pStyle w:val="BodyText"/>
-              <w:rPr>
-                <w:b/>
-              </w:rPr>
             </w:pPr>
             <w:r>
-              <w:rPr>
-                <w:b/>
-              </w:rPr>
               <w:t>Related FB forms</w:t>
             </w:r>
           </w:p>
@@ -1602,51 +1578,24 @@
           <w:p>
             <w:pPr>
               <w:pStyle w:val="ListParagraph"/>
-              <w:widowControl/>
               <w:numPr>
                 <w:ilvl w:val="0"/>
                 <w:numId w:val="8"/>
               </w:numPr>
-              <w:autoSpaceDE/>
-              <w:autoSpaceDN/>
-              <w:adjustRightInd/>
-              <w:spacing w:after="160" w:line="256" w:lineRule="auto"/>
-              <w:contextualSpacing/>
-              <w:rPr>
-                <w:rFonts w:ascii="Arial" w:hAnsi="Arial"/>
-                <w:sz w:val="20"/>
-                <w:szCs w:val="20"/>
-              </w:rPr>
             </w:pPr>
             <w:r>
-              <w:rPr>
-                <w:rFonts w:ascii="Arial" w:hAnsi="Arial"/>
-                <w:sz w:val="20"/>
-                <w:szCs w:val="20"/>
-              </w:rPr>
               <w:t>Only one revision form is needed for all type/mechs</w:t>
             </w:r>
           </w:p>
           <w:p>
             <w:pPr>
               <w:pStyle w:val="ListParagraph"/>
-              <w:widowControl/>
               <w:numPr>
                 <w:ilvl w:val="0"/>
                 <w:numId w:val="8"/>
               </w:numPr>
-              <w:autoSpaceDE/>
-              <w:autoSpaceDN/>
-              <w:adjustRightInd/>
-              <w:spacing w:after="160" w:line="256" w:lineRule="auto"/>
-              <w:contextualSpacing/>
             </w:pPr>
             <w:r>
-              <w:rPr>
-                <w:rFonts w:ascii="Arial" w:hAnsi="Arial"/>
-                <w:sz w:val="20"/>
-                <w:szCs w:val="20"/>
-              </w:rPr>
               <w:t>Revision form will be used by Specialist only</w:t>
             </w:r>
           </w:p>
@@ -1701,23 +1650,11 @@
     <w:p>
       <w:pPr>
         <w:pStyle w:val="ListParagraph"/>
-        <w:rPr>
-          <w:b/>
-          <w:u w:val="single"/>
-        </w:rPr>
-      </w:pPr>
-      <w:r>
-        <w:rPr>
-          <w:b/>
-          <w:u w:val="single"/>
-        </w:rPr>
+      </w:pPr>
+      <w:r>
         <w:t>Details for c</w:t>
       </w:r>
       <w:r>
-        <w:rPr>
-          <w:b/>
-          <w:u w:val="single"/>
-        </w:rPr>
         <w:t>hanges to create a category process</w:t>
       </w:r>
     </w:p>
@@ -1803,7 +1740,7 @@
           </mc:Choice>
           <mc:Fallback>
             <w:pict>
-              <v:rect w14:anchorId="74892521" id="Rectangle 5" o:spid="_x0000_s1026" style="position:absolute;margin-left:236.15pt;margin-top:280.95pt;width:49.2pt;height:21.6pt;z-index:251639808;visibility:visible;mso-wrap-style:square;mso-wrap-distance-left:9pt;mso-wrap-distance-top:0;mso-wrap-distance-right:9pt;mso-wrap-distance-bottom:0;mso-position-horizontal:absolute;mso-position-horizontal-relative:text;mso-position-vertical:absolute;mso-position-vertical-relative:text;v-text-anchor:middle" o:gfxdata="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" filled="f" strokecolor="red" strokeweight="2pt"/>
+              <v:rect w14:anchorId="2D5C334E" id="Rectangle 5" o:spid="_x0000_s1026" style="position:absolute;margin-left:236.15pt;margin-top:280.95pt;width:49.2pt;height:21.6pt;z-index:251639808;visibility:visible;mso-wrap-style:square;mso-wrap-distance-left:9pt;mso-wrap-distance-top:0;mso-wrap-distance-right:9pt;mso-wrap-distance-bottom:0;mso-position-horizontal:absolute;mso-position-horizontal-relative:text;mso-position-vertical:absolute;mso-position-vertical-relative:text;v-text-anchor:middle" o:gfxdata="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" filled="f" strokecolor="red" strokeweight="2pt"/>
             </w:pict>
           </mc:Fallback>
         </mc:AlternateContent>
@@ -1877,7 +1814,7 @@
           </mc:Choice>
           <mc:Fallback>
             <w:pict>
-              <v:rect w14:anchorId="3A2F80C1" id="Rectangle 26" o:spid="_x0000_s1026" style="position:absolute;margin-left:121.7pt;margin-top:207.4pt;width:49.2pt;height:21.6pt;z-index:251630592;visibility:visible;mso-wrap-style:square;mso-wrap-distance-left:9pt;mso-wrap-distance-top:0;mso-wrap-distance-right:9pt;mso-wrap-distance-bottom:0;mso-position-horizontal:absolute;mso-position-horizontal-relative:text;mso-position-vertical:absolute;mso-position-vertical-relative:text;v-text-anchor:middle" o:gfxdata="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" filled="f" strokecolor="red" strokeweight="2pt"/>
+              <v:rect w14:anchorId="025D2711" id="Rectangle 26" o:spid="_x0000_s1026" style="position:absolute;margin-left:121.7pt;margin-top:207.4pt;width:49.2pt;height:21.6pt;z-index:251630592;visibility:visible;mso-wrap-style:square;mso-wrap-distance-left:9pt;mso-wrap-distance-top:0;mso-wrap-distance-right:9pt;mso-wrap-distance-bottom:0;mso-position-horizontal:absolute;mso-position-horizontal-relative:text;mso-position-vertical:absolute;mso-position-vertical-relative:text;v-text-anchor:middle" o:gfxdata="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" filled="f" strokecolor="red" strokeweight="2pt"/>
             </w:pict>
           </mc:Fallback>
         </mc:AlternateContent>
@@ -2005,7 +1942,7 @@
           </mc:Choice>
           <mc:Fallback>
             <w:pict>
-              <v:rect w14:anchorId="51DEA921" id="Rectangle 3" o:spid="_x0000_s1026" style="position:absolute;margin-left:-.45pt;margin-top:99.45pt;width:174.65pt;height:16.25pt;z-index:251650048;visibility:visible;mso-wrap-style:square;mso-wrap-distance-left:9pt;mso-wrap-distance-top:0;mso-wrap-distance-right:9pt;mso-wrap-distance-bottom:0;mso-position-horizontal:absolute;mso-position-horizontal-relative:text;mso-position-vertical:absolute;mso-position-vertical-relative:text;v-text-anchor:middle" o:gfxdata="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" filled="f" strokecolor="red" strokeweight="2pt"/>
+              <v:rect w14:anchorId="3EB34712" id="Rectangle 3" o:spid="_x0000_s1026" style="position:absolute;margin-left:-.45pt;margin-top:99.45pt;width:174.65pt;height:16.25pt;z-index:251650048;visibility:visible;mso-wrap-style:square;mso-wrap-distance-left:9pt;mso-wrap-distance-top:0;mso-wrap-distance-right:9pt;mso-wrap-distance-bottom:0;mso-position-horizontal:absolute;mso-position-horizontal-relative:text;mso-position-vertical:absolute;mso-position-vertical-relative:text;v-text-anchor:middle" o:gfxdata="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" filled="f" strokecolor="red" strokeweight="2pt"/>
             </w:pict>
           </mc:Fallback>
         </mc:AlternateContent>
@@ -2203,7 +2140,7 @@
           </mc:Choice>
           <mc:Fallback>
             <w:pict>
-              <v:rect w14:anchorId="19401147" id="Rectangle 106" o:spid="_x0000_s1026" style="position:absolute;margin-left:103.2pt;margin-top:198.2pt;width:291pt;height:36.6pt;z-index:251675648;visibility:visible;mso-wrap-style:square;mso-width-percent:0;mso-height-percent:0;mso-wrap-distance-left:9pt;mso-wrap-distance-top:0;mso-wrap-distance-right:9pt;mso-wrap-distance-bottom:0;mso-position-horizontal:absolute;mso-position-horizontal-relative:text;mso-position-vertical:absolute;mso-position-vertical-relative:text;mso-width-percent:0;mso-height-percent:0;mso-width-relative:margin;mso-height-relative:margin;v-text-anchor:middle" o:gfxdata="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" filled="f" strokecolor="red" strokeweight="2pt"/>
+              <v:rect w14:anchorId="5891533B" id="Rectangle 106" o:spid="_x0000_s1026" style="position:absolute;margin-left:103.2pt;margin-top:198.2pt;width:291pt;height:36.6pt;z-index:251675648;visibility:visible;mso-wrap-style:square;mso-width-percent:0;mso-height-percent:0;mso-wrap-distance-left:9pt;mso-wrap-distance-top:0;mso-wrap-distance-right:9pt;mso-wrap-distance-bottom:0;mso-position-horizontal:absolute;mso-position-horizontal-relative:text;mso-position-vertical:absolute;mso-position-vertical-relative:text;mso-width-percent:0;mso-height-percent:0;mso-width-relative:margin;mso-height-relative:margin;v-text-anchor:middle" o:gfxdata="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" filled="f" strokecolor="red" strokeweight="2pt"/>
             </w:pict>
           </mc:Fallback>
         </mc:AlternateContent>
@@ -2283,7 +2220,7 @@
           </mc:Choice>
           <mc:Fallback>
             <w:pict>
-              <v:rect w14:anchorId="4FE5D6EE" id="Rectangle 8" o:spid="_x0000_s1026" style="position:absolute;margin-left:-25.95pt;margin-top:169.65pt;width:130.8pt;height:21pt;z-index:251687936;visibility:visible;mso-wrap-style:square;mso-width-percent:0;mso-height-percent:0;mso-wrap-distance-left:9pt;mso-wrap-distance-top:0;mso-wrap-distance-right:9pt;mso-wrap-distance-bottom:0;mso-position-horizontal:absolute;mso-position-horizontal-relative:margin;mso-position-vertical:absolute;mso-position-vertical-relative:text;mso-width-percent:0;mso-height-percent:0;mso-width-relative:margin;mso-height-relative:margin;v-text-anchor:middle" o:gfxdata="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" filled="f" strokecolor="red" strokeweight="2pt">
+              <v:rect w14:anchorId="3732DF6D" id="Rectangle 8" o:spid="_x0000_s1026" style="position:absolute;margin-left:-25.95pt;margin-top:169.65pt;width:130.8pt;height:21pt;z-index:251687936;visibility:visible;mso-wrap-style:square;mso-width-percent:0;mso-height-percent:0;mso-wrap-distance-left:9pt;mso-wrap-distance-top:0;mso-wrap-distance-right:9pt;mso-wrap-distance-bottom:0;mso-position-horizontal:absolute;mso-position-horizontal-relative:margin;mso-position-vertical:absolute;mso-position-vertical-relative:text;mso-width-percent:0;mso-height-percent:0;mso-width-relative:margin;mso-height-relative:margin;v-text-anchor:middle" o:gfxdata="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" filled="f" strokecolor="red" strokeweight="2pt">
                 <w10:wrap anchorx="margin"/>
               </v:rect>
             </w:pict>
@@ -2365,7 +2302,7 @@
           </mc:Choice>
           <mc:Fallback>
             <w:pict>
-              <v:rect w14:anchorId="200730AB" id="Rectangle 7" o:spid="_x0000_s1026" style="position:absolute;margin-left:-22.45pt;margin-top:99pt;width:205.2pt;height:21pt;z-index:251663360;visibility:visible;mso-wrap-style:square;mso-width-percent:0;mso-height-percent:0;mso-wrap-distance-left:9pt;mso-wrap-distance-top:0;mso-wrap-distance-right:9pt;mso-wrap-distance-bottom:0;mso-position-horizontal:absolute;mso-position-horizontal-relative:margin;mso-position-vertical:absolute;mso-position-vertical-relative:text;mso-width-percent:0;mso-height-percent:0;mso-width-relative:margin;mso-height-relative:margin;v-text-anchor:middle" o:gfxdata="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" filled="f" strokecolor="red" strokeweight="2pt">
+              <v:rect w14:anchorId="3EB35103" id="Rectangle 7" o:spid="_x0000_s1026" style="position:absolute;margin-left:-22.45pt;margin-top:99pt;width:205.2pt;height:21pt;z-index:251663360;visibility:visible;mso-wrap-style:square;mso-width-percent:0;mso-height-percent:0;mso-wrap-distance-left:9pt;mso-wrap-distance-top:0;mso-wrap-distance-right:9pt;mso-wrap-distance-bottom:0;mso-position-horizontal:absolute;mso-position-horizontal-relative:margin;mso-position-vertical:absolute;mso-position-vertical-relative:text;mso-width-percent:0;mso-height-percent:0;mso-width-relative:margin;mso-height-relative:margin;v-text-anchor:middle" o:gfxdata="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" filled="f" strokecolor="red" strokeweight="2pt">
                 <w10:wrap anchorx="margin"/>
               </v:rect>
             </w:pict>
@@ -2516,7 +2453,7 @@
           </mc:Choice>
           <mc:Fallback>
             <w:pict>
-              <v:rect w14:anchorId="3148707C" id="Rectangle 70" o:spid="_x0000_s1026" style="position:absolute;margin-left:10.7pt;margin-top:95.3pt;width:93pt;height:21pt;z-index:251701248;visibility:visible;mso-wrap-style:square;mso-wrap-distance-left:9pt;mso-wrap-distance-top:0;mso-wrap-distance-right:9pt;mso-wrap-distance-bottom:0;mso-position-horizontal:absolute;mso-position-horizontal-relative:text;mso-position-vertical:absolute;mso-position-vertical-relative:text;v-text-anchor:middle" o:gfxdata="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" filled="f" strokecolor="red" strokeweight="2pt"/>
+              <v:rect w14:anchorId="07239F57" id="Rectangle 70" o:spid="_x0000_s1026" style="position:absolute;margin-left:10.7pt;margin-top:95.3pt;width:93pt;height:21pt;z-index:251701248;visibility:visible;mso-wrap-style:square;mso-wrap-distance-left:9pt;mso-wrap-distance-top:0;mso-wrap-distance-right:9pt;mso-wrap-distance-bottom:0;mso-position-horizontal:absolute;mso-position-horizontal-relative:text;mso-position-vertical:absolute;mso-position-vertical-relative:text;v-text-anchor:middle" o:gfxdata="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" filled="f" strokecolor="red" strokeweight="2pt"/>
             </w:pict>
           </mc:Fallback>
         </mc:AlternateContent>
@@ -2590,7 +2527,7 @@
           </mc:Choice>
           <mc:Fallback>
             <w:pict>
-              <v:rect w14:anchorId="69CB63FD" id="Rectangle 71" o:spid="_x0000_s1026" style="position:absolute;margin-left:-3.85pt;margin-top:51.8pt;width:60.6pt;height:21pt;z-index:251696128;visibility:visible;mso-wrap-style:square;mso-wrap-distance-left:9pt;mso-wrap-distance-top:0;mso-wrap-distance-right:9pt;mso-wrap-distance-bottom:0;mso-position-horizontal:absolute;mso-position-horizontal-relative:text;mso-position-vertical:absolute;mso-position-vertical-relative:text;v-text-anchor:middle" o:gfxdata="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" filled="f" strokecolor="red" strokeweight="2pt"/>
+              <v:rect w14:anchorId="275AD5B8" id="Rectangle 71" o:spid="_x0000_s1026" style="position:absolute;margin-left:-3.85pt;margin-top:51.8pt;width:60.6pt;height:21pt;z-index:251696128;visibility:visible;mso-wrap-style:square;mso-wrap-distance-left:9pt;mso-wrap-distance-top:0;mso-wrap-distance-right:9pt;mso-wrap-distance-bottom:0;mso-position-horizontal:absolute;mso-position-horizontal-relative:text;mso-position-vertical:absolute;mso-position-vertical-relative:text;v-text-anchor:middle" o:gfxdata="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" filled="f" strokecolor="red" strokeweight="2pt"/>
             </w:pict>
           </mc:Fallback>
         </mc:AlternateContent>
@@ -2658,11 +2595,11 @@
       <w:pPr>
         <w:pStyle w:val="Heading1"/>
       </w:pPr>
-      <w:bookmarkStart w:id="4" w:name="_Toc461462036"/>
+      <w:bookmarkStart w:id="3" w:name="_Toc461462036"/>
       <w:r>
         <w:t>Reporting</w:t>
       </w:r>
-      <w:bookmarkEnd w:id="4"/>
+      <w:bookmarkEnd w:id="3"/>
     </w:p>
     <w:p>
       <w:pPr>
@@ -2693,84 +2630,109 @@
     <w:p>
       <w:pPr>
         <w:rPr>
-          <w:lang w:val="en"/>
+          <w:rFonts w:ascii="Calibri" w:hAnsi="Calibri" w:cs="Times New Roman"/>
         </w:rPr>
       </w:pPr>
       <w:r>
         <w:rPr>
           <w:lang w:val="en"/>
         </w:rPr>
-        <w:t>“When a question is modified in Form Builder it is not easy now to find out what it will affect. It would be nice to have a report which displays the following elements:</w:t>
-      </w:r>
-      <w:r>
+        <w:t>“</w:t>
+      </w:r>
+      <w:r>
+        <w:t>When a question is modified in Form Builder it is not easy now to find out what it will affect. It would be nice to have a report which displays the following elements:</w:t>
+      </w:r>
+    </w:p>
+    <w:p>
+      <w:r>
+        <w:t>a.            Question text</w:t>
+      </w:r>
+    </w:p>
+    <w:p>
+      <w:r>
+        <w:t>b.            Question id (since the same question cannot be used in sections of the same form they end up creating tons of “Please Explain” or “Additional Comments”, it is a pain point finding these particular questions for future re-use. Maybe we need to take a look at the reason why the same Comments box cannot be used in several sections of the same form in FB)</w:t>
+      </w:r>
+    </w:p>
+    <w:p>
+      <w:r>
+        <w:t>c.             Created date of the question</w:t>
+      </w:r>
+    </w:p>
+    <w:p>
+      <w:r>
+        <w:t>d.            Creator user id</w:t>
+      </w:r>
+    </w:p>
+    <w:p>
+      <w:r>
+        <w:t>e.            Last_upd_date</w:t>
+      </w:r>
+    </w:p>
+    <w:p>
+      <w:r>
+        <w:t>f.             Last_upd_id</w:t>
+      </w:r>
+    </w:p>
+    <w:p>
+      <w:r>
+        <w:t>g</w:t>
+      </w:r>
+      <w:r>
+        <w:t>.            Section name</w:t>
+      </w:r>
+    </w:p>
+    <w:p>
+      <w:r>
+        <w:t>h.           </w:t>
+      </w:r>
+      <w:r>
+        <w:t xml:space="preserve"> </w:t>
+      </w:r>
+      <w:r>
+        <w:t>Section ID</w:t>
+      </w:r>
+    </w:p>
+    <w:p>
+      <w:r>
+        <w:t>i.            Form name</w:t>
+      </w:r>
+    </w:p>
+    <w:p>
+      <w:r>
+        <w:t>j.            </w:t>
+      </w:r>
+      <w:r>
+        <w:t xml:space="preserve"> </w:t>
+      </w:r>
+      <w:r>
+        <w:t>Form ID</w:t>
+      </w:r>
+    </w:p>
+    <w:p>
+      <w:r>
+        <w:t>k.           Type/Mech combination</w:t>
+      </w:r>
+    </w:p>
+    <w:p>
+      <w:r>
+        <w:lastRenderedPageBreak/>
+        <w:t>l.            Module Name</w:t>
+      </w:r>
+    </w:p>
+    <w:p>
+      <w:pPr>
         <w:rPr>
           <w:lang w:val="en"/>
         </w:rPr>
-        <w:br/>
-        <w:t>a. Question text</w:t>
+      </w:pPr>
+      <w:r>
+        <w:t>m.          Module ID</w:t>
       </w:r>
       <w:r>
         <w:rPr>
           <w:lang w:val="en"/>
         </w:rPr>
-        <w:br/>
-        <w:t>b. Question id (since the same question cannot be used in sections of the same form they end up creating tons of “Please Explain” or “Additional Comments”, it is a pain point finding these particular questions for future re-use. Maybe we need to take a look at the reason why the same Comments box cannot be used in several sections of the same form in FB)</w:t>
-      </w:r>
-      <w:r>
-        <w:rPr>
-          <w:lang w:val="en"/>
-        </w:rPr>
-        <w:br/>
-        <w:t>c. Created date of the question</w:t>
-      </w:r>
-      <w:r>
-        <w:rPr>
-          <w:lang w:val="en"/>
-        </w:rPr>
-        <w:br/>
-        <w:t>d. Creator user id</w:t>
-      </w:r>
-      <w:r>
-        <w:rPr>
-          <w:lang w:val="en"/>
-        </w:rPr>
-        <w:br/>
-        <w:t>e. Last_upd_date</w:t>
-      </w:r>
-      <w:r>
-        <w:rPr>
-          <w:lang w:val="en"/>
-        </w:rPr>
-        <w:br/>
-        <w:t>f. Last_upd_id</w:t>
-      </w:r>
-      <w:r>
-        <w:rPr>
-          <w:lang w:val="en"/>
-        </w:rPr>
-        <w:br/>
-        <w:t>g. Section name/identifier</w:t>
-      </w:r>
-      <w:r>
-        <w:rPr>
-          <w:lang w:val="en"/>
-        </w:rPr>
-        <w:br/>
-        <w:t>h. Form name/identifier</w:t>
-      </w:r>
-      <w:r>
-        <w:rPr>
-          <w:lang w:val="en"/>
-        </w:rPr>
-        <w:br/>
-        <w:t>i. Module</w:t>
-      </w:r>
-      <w:r>
-        <w:rPr>
-          <w:lang w:val="en"/>
-        </w:rPr>
-        <w:br/>
-        <w:t>j. Note: Module deployment date is not a strong preference as it does not give us idea of “life span” of the question.</w:t>
+        <w:t>.</w:t>
       </w:r>
     </w:p>
     <w:p>
@@ -2788,36 +2750,52 @@
     </w:p>
     <w:p>
       <w:pPr>
+        <w:pStyle w:val="ListParagraph"/>
+        <w:numPr>
+          <w:ilvl w:val="0"/>
+          <w:numId w:val="11"/>
+        </w:numPr>
+      </w:pPr>
+      <w:r>
+        <w:t>The report is needed in Excel format</w:t>
+      </w:r>
+    </w:p>
+    <w:p>
+      <w:pPr>
+        <w:pStyle w:val="ListParagraph"/>
+        <w:numPr>
+          <w:ilvl w:val="0"/>
+          <w:numId w:val="11"/>
+        </w:numPr>
         <w:rPr>
-          <w:lang w:val="en"/>
+          <w:rFonts w:cs="Times New Roman"/>
         </w:rPr>
       </w:pPr>
       <w:r>
+        <w:t>Users of the report: Sean, Shane and Crystal (all OGA staff), and maybe some people from OGA Operations team. Any user with access to Form</w:t>
+      </w:r>
+      <w:r>
+        <w:t xml:space="preserve"> </w:t>
+      </w:r>
+      <w:bookmarkStart w:id="4" w:name="_GoBack"/>
+      <w:bookmarkEnd w:id="4"/>
+      <w:r>
+        <w:t>Builder should be able to access this report. No special role is needed.</w:t>
+      </w:r>
+    </w:p>
+    <w:p>
+      <w:pPr>
+        <w:pStyle w:val="ListParagraph"/>
+        <w:numPr>
+          <w:ilvl w:val="0"/>
+          <w:numId w:val="11"/>
+        </w:numPr>
         <w:rPr>
-          <w:lang w:val="en"/>
+          <w:rFonts w:cs="Times New Roman"/>
         </w:rPr>
-        <w:t>1) It would be nice to have excel version for markup. Online version may work too.</w:t>
-      </w:r>
-      <w:r>
-        <w:rPr>
-          <w:lang w:val="en"/>
-        </w:rPr>
-        <w:br/>
-        <w:t>2) Users of the report: Sean, Shane and Crystal (all OGA staff), and maybe some people from OGA Operations team.</w:t>
-      </w:r>
-      <w:r>
-        <w:rPr>
-          <w:lang w:val="en"/>
-        </w:rPr>
-        <w:br/>
-        <w:t xml:space="preserve">3) Explore a possibility to display question id with the questions in the FB screens (library, and possibly </w:t>
-      </w:r>
-      <w:r>
-        <w:rPr>
-          <w:lang w:val="en"/>
-        </w:rPr>
-        <w:lastRenderedPageBreak/>
-        <w:t>others, mostly where the questions are being picked to be used on the section)</w:t>
+      </w:pPr>
+      <w:r>
+        <w:t>Link to the new report needs to be placed on Home page green banner, to the right of History link. It can be named "Report"</w:t>
       </w:r>
     </w:p>
     <w:p>
@@ -2874,245 +2852,111 @@
     <w:p>
       <w:pPr>
         <w:rPr>
-          <w:rFonts w:ascii="Arial Narrow" w:hAnsi="Arial Narrow" w:cs="Times New Roman"/>
-          <w:b/>
-          <w:bCs w:val="0"/>
-          <w:i/>
+          <w:rFonts w:cs="Times New Roman"/>
         </w:rPr>
       </w:pPr>
       <w:r>
-        <w:rPr>
-          <w:rFonts w:ascii="Arial Narrow" w:hAnsi="Arial Narrow"/>
-          <w:b/>
-          <w:i/>
-        </w:rPr>
         <w:t>Please see the diagram below this table</w:t>
       </w:r>
     </w:p>
     <w:p>
-      <w:pPr>
-        <w:rPr>
-          <w:rFonts w:ascii="Arial Narrow" w:hAnsi="Arial Narrow"/>
-        </w:rPr>
-      </w:pPr>
-      <w:r>
-        <w:rPr>
-          <w:rFonts w:ascii="Arial Narrow" w:hAnsi="Arial Narrow"/>
-        </w:rPr>
+      <w:r>
         <w:t>Form Builder functionality will be modified as follow</w:t>
       </w:r>
       <w:r>
-        <w:rPr>
-          <w:rFonts w:ascii="Arial Narrow" w:hAnsi="Arial Narrow"/>
-        </w:rPr>
         <w:t xml:space="preserve"> (high level)</w:t>
       </w:r>
       <w:r>
-        <w:rPr>
-          <w:rFonts w:ascii="Arial Narrow" w:hAnsi="Arial Narrow"/>
-        </w:rPr>
         <w:t>:</w:t>
       </w:r>
     </w:p>
     <w:p>
       <w:pPr>
         <w:pStyle w:val="ListParagraph"/>
-        <w:widowControl/>
         <w:numPr>
           <w:ilvl w:val="0"/>
           <w:numId w:val="9"/>
         </w:numPr>
-        <w:autoSpaceDE/>
-        <w:autoSpaceDN/>
-        <w:adjustRightInd/>
-        <w:contextualSpacing/>
-        <w:rPr>
-          <w:rFonts w:ascii="Arial Narrow" w:hAnsi="Arial Narrow"/>
-          <w:sz w:val="20"/>
-          <w:szCs w:val="20"/>
-        </w:rPr>
-      </w:pPr>
-      <w:r>
-        <w:rPr>
-          <w:rFonts w:ascii="Arial Narrow" w:hAnsi="Arial Narrow"/>
-          <w:sz w:val="20"/>
-          <w:szCs w:val="20"/>
-        </w:rPr>
+      </w:pPr>
+      <w:r>
         <w:t>All changes to a question (including Learn More field) in the QUESTIONS library must be propagated to the SECTIONS library and to the form(s), where these section(s) are used</w:t>
       </w:r>
     </w:p>
     <w:p>
       <w:pPr>
         <w:pStyle w:val="ListParagraph"/>
-        <w:widowControl/>
         <w:numPr>
           <w:ilvl w:val="0"/>
           <w:numId w:val="9"/>
         </w:numPr>
-        <w:autoSpaceDE/>
-        <w:autoSpaceDN/>
-        <w:adjustRightInd/>
-        <w:contextualSpacing/>
-        <w:rPr>
-          <w:rFonts w:ascii="Arial Narrow" w:hAnsi="Arial Narrow"/>
-          <w:sz w:val="20"/>
-          <w:szCs w:val="20"/>
-        </w:rPr>
-      </w:pPr>
-      <w:r>
-        <w:rPr>
-          <w:rFonts w:ascii="Arial Narrow" w:hAnsi="Arial Narrow"/>
-          <w:sz w:val="20"/>
-          <w:szCs w:val="20"/>
-        </w:rPr>
+      </w:pPr>
+      <w:r>
         <w:t xml:space="preserve">Edits to any part of the question in the SECTIONS library will be applicable to this section only and to the forms, where this section is used. </w:t>
       </w:r>
     </w:p>
     <w:p>
       <w:pPr>
         <w:pStyle w:val="ListParagraph"/>
-        <w:widowControl/>
         <w:numPr>
           <w:ilvl w:val="0"/>
           <w:numId w:val="9"/>
         </w:numPr>
-        <w:autoSpaceDE/>
-        <w:autoSpaceDN/>
-        <w:adjustRightInd/>
-        <w:contextualSpacing/>
-        <w:rPr>
-          <w:rFonts w:ascii="Arial Narrow" w:hAnsi="Arial Narrow"/>
-          <w:sz w:val="20"/>
-          <w:szCs w:val="20"/>
-        </w:rPr>
-      </w:pPr>
-      <w:r>
-        <w:rPr>
-          <w:rFonts w:ascii="Arial Narrow" w:hAnsi="Arial Narrow"/>
-          <w:sz w:val="20"/>
-          <w:szCs w:val="20"/>
-        </w:rPr>
+      </w:pPr>
+      <w:r>
         <w:t>Changes made in the SECTIONS library will NOT be propagated back to QUESTIONS library</w:t>
       </w:r>
     </w:p>
     <w:p>
       <w:pPr>
         <w:pStyle w:val="ListParagraph"/>
-        <w:widowControl/>
         <w:numPr>
           <w:ilvl w:val="0"/>
           <w:numId w:val="9"/>
         </w:numPr>
-        <w:autoSpaceDE/>
-        <w:autoSpaceDN/>
-        <w:adjustRightInd/>
-        <w:contextualSpacing/>
-        <w:rPr>
-          <w:rFonts w:ascii="Arial Narrow" w:hAnsi="Arial Narrow"/>
-          <w:sz w:val="20"/>
-          <w:szCs w:val="20"/>
-        </w:rPr>
-      </w:pPr>
-      <w:r>
-        <w:rPr>
-          <w:rFonts w:ascii="Arial Narrow" w:hAnsi="Arial Narrow"/>
-          <w:sz w:val="20"/>
-          <w:szCs w:val="20"/>
-        </w:rPr>
+      </w:pPr>
+      <w:r>
         <w:t>Ability to edit question(s) from the QUESTIONS library is NOT needed on the FORM level</w:t>
       </w:r>
     </w:p>
     <w:p>
       <w:pPr>
         <w:pStyle w:val="ListParagraph"/>
-        <w:widowControl/>
         <w:numPr>
           <w:ilvl w:val="0"/>
           <w:numId w:val="9"/>
         </w:numPr>
-        <w:autoSpaceDE/>
-        <w:autoSpaceDN/>
-        <w:adjustRightInd/>
-        <w:contextualSpacing/>
-        <w:rPr>
-          <w:rFonts w:ascii="Arial Narrow" w:hAnsi="Arial Narrow"/>
-          <w:sz w:val="20"/>
-          <w:szCs w:val="20"/>
-        </w:rPr>
-      </w:pPr>
-      <w:r>
-        <w:rPr>
-          <w:rFonts w:ascii="Arial Narrow" w:hAnsi="Arial Narrow"/>
-          <w:sz w:val="20"/>
-          <w:szCs w:val="20"/>
-        </w:rPr>
+      </w:pPr>
+      <w:r>
         <w:t>CBIIT will keep ability to add and edit question on the form level. It can be used when OGA adds a brand new question (that is NOT in the Question library) to the form</w:t>
       </w:r>
     </w:p>
     <w:p>
       <w:pPr>
         <w:pStyle w:val="ListParagraph"/>
-        <w:widowControl/>
         <w:numPr>
           <w:ilvl w:val="0"/>
           <w:numId w:val="9"/>
         </w:numPr>
-        <w:autoSpaceDE/>
-        <w:autoSpaceDN/>
-        <w:adjustRightInd/>
-        <w:contextualSpacing/>
-        <w:rPr>
-          <w:rFonts w:ascii="Arial Narrow" w:hAnsi="Arial Narrow"/>
-          <w:sz w:val="20"/>
-          <w:szCs w:val="20"/>
-        </w:rPr>
-      </w:pPr>
-      <w:r>
-        <w:rPr>
-          <w:rFonts w:ascii="Arial Narrow" w:hAnsi="Arial Narrow"/>
-          <w:sz w:val="20"/>
-          <w:szCs w:val="20"/>
-        </w:rPr>
+      </w:pPr>
+      <w:r>
         <w:t xml:space="preserve">Form Builder will </w:t>
       </w:r>
       <w:r>
-        <w:rPr>
-          <w:rFonts w:ascii="Arial Narrow" w:hAnsi="Arial Narrow"/>
-          <w:sz w:val="20"/>
-          <w:szCs w:val="20"/>
-        </w:rPr>
         <w:t>embed</w:t>
       </w:r>
       <w:r>
-        <w:rPr>
-          <w:rFonts w:ascii="Arial Narrow" w:hAnsi="Arial Narrow"/>
-          <w:sz w:val="20"/>
-          <w:szCs w:val="20"/>
-        </w:rPr>
         <w:t xml:space="preserve"> WYSIWYG editor instead of enterable field for “Learn More” (in all 3 places: questions library, sections library, form)</w:t>
       </w:r>
       <w:r>
-        <w:rPr>
-          <w:rFonts w:ascii="Arial Narrow" w:hAnsi="Arial Narrow"/>
-          <w:sz w:val="20"/>
-          <w:szCs w:val="20"/>
-        </w:rPr>
         <w:t xml:space="preserve">. </w:t>
       </w:r>
       <w:r>
-        <w:rPr>
-          <w:rFonts w:ascii="Arial Narrow" w:hAnsi="Arial Narrow"/>
-          <w:sz w:val="20"/>
-          <w:szCs w:val="20"/>
-        </w:rPr>
         <w:t>Something like at</w:t>
       </w:r>
       <w:r>
         <w:rPr>
           <w:rFonts w:ascii="Arial" w:hAnsi="Arial"/>
           <w:color w:val="000000"/>
-          <w:sz w:val="20"/>
-          <w:szCs w:val="20"/>
         </w:rPr>
         <w:t xml:space="preserve"> </w:t>
       </w:r>
@@ -3128,50 +2972,33 @@
         </w:r>
       </w:hyperlink>
       <w:r>
+        <w:t xml:space="preserve"> </w:t>
+      </w:r>
+      <w:r>
         <w:rPr>
-          <w:rFonts w:ascii="Arial Narrow" w:hAnsi="Arial Narrow"/>
-          <w:sz w:val="20"/>
-          <w:szCs w:val="20"/>
-        </w:rPr>
-        <w:t xml:space="preserve"> </w:t>
-      </w:r>
-      <w:r>
-        <w:rPr>
-          <w:rFonts w:ascii="Arial Narrow" w:hAnsi="Arial Narrow"/>
           <w:i/>
           <w:color w:val="0070C0"/>
-          <w:sz w:val="20"/>
-          <w:szCs w:val="20"/>
         </w:rPr>
         <w:t xml:space="preserve">NOTE: request is submitted to OGA to define </w:t>
       </w:r>
       <w:r>
         <w:rPr>
-          <w:rFonts w:ascii="Arial Narrow" w:hAnsi="Arial Narrow"/>
           <w:i/>
           <w:color w:val="0070C0"/>
-          <w:sz w:val="20"/>
-          <w:szCs w:val="20"/>
         </w:rPr>
         <w:t>ne</w:t>
       </w:r>
       <w:r>
         <w:rPr>
-          <w:rFonts w:ascii="Arial Narrow" w:hAnsi="Arial Narrow"/>
           <w:i/>
           <w:color w:val="0070C0"/>
-          <w:sz w:val="20"/>
-          <w:szCs w:val="20"/>
         </w:rPr>
         <w:t>cessary</w:t>
       </w:r>
       <w:r>
         <w:rPr>
-          <w:rFonts w:ascii="Arial Narrow" w:hAnsi="Arial Narrow"/>
           <w:i/>
           <w:color w:val="0070C0"/>
-          <w:sz w:val="20"/>
-          <w:szCs w:val="20"/>
         </w:rPr>
         <w:t xml:space="preserve"> WYSIWYG controls. Requirements will be added as soon as OGA will respond.</w:t>
       </w:r>
@@ -3189,6 +3016,7 @@
         <w:pStyle w:val="ListParagraph"/>
       </w:pPr>
       <w:r>
+        <w:lastRenderedPageBreak/>
         <w:t xml:space="preserve"> </w:t>
       </w:r>
       <w:r>
@@ -3250,7 +3078,6 @@
         <w:pStyle w:val="ListParagraph"/>
         <w:rPr>
           <w:rFonts w:asciiTheme="minorHAnsi" w:hAnsiTheme="minorHAnsi" w:cstheme="minorBidi"/>
-          <w:bCs w:val="0"/>
         </w:rPr>
       </w:pPr>
       <w:r>
@@ -3259,10 +3086,8 @@
       <w:r>
         <w:rPr>
           <w:rFonts w:asciiTheme="minorHAnsi" w:hAnsiTheme="minorHAnsi" w:cstheme="minorBidi"/>
-          <w:bCs w:val="0"/>
           <w:noProof/>
         </w:rPr>
-        <w:lastRenderedPageBreak/>
         <mc:AlternateContent>
           <mc:Choice Requires="wps">
             <w:drawing>
@@ -3327,7 +3152,7 @@
           </mc:Choice>
           <mc:Fallback>
             <w:pict>
-              <v:shapetype w14:anchorId="2B271F29" id="_x0000_t32" coordsize="21600,21600" o:spt="32" o:oned="t" path="m,l21600,21600e" filled="f">
+              <v:shapetype w14:anchorId="6DAF9EEC" id="_x0000_t32" coordsize="21600,21600" o:spt="32" o:oned="t" path="m,l21600,21600e" filled="f">
                 <v:path arrowok="t" fillok="f" o:connecttype="none"/>
                 <o:lock v:ext="edit" shapetype="t"/>
               </v:shapetype>
@@ -3397,6 +3222,7 @@
         <w:rPr>
           <w:noProof/>
         </w:rPr>
+        <w:lastRenderedPageBreak/>
         <w:drawing>
           <wp:inline distT="0" distB="0" distL="0" distR="0" wp14:anchorId="52328BB7" wp14:editId="1A48C9A3">
             <wp:extent cx="4794885" cy="1224915"/>
@@ -3450,180 +3276,76 @@
     <w:p>
       <w:pPr>
         <w:pStyle w:val="ListParagraph"/>
-        <w:widowControl/>
-        <w:autoSpaceDE/>
-        <w:autoSpaceDN/>
-        <w:adjustRightInd/>
-        <w:ind w:left="360"/>
-        <w:contextualSpacing/>
-        <w:rPr>
-          <w:rFonts w:ascii="Arial Narrow" w:hAnsi="Arial Narrow"/>
-          <w:sz w:val="20"/>
-          <w:szCs w:val="20"/>
-        </w:rPr>
       </w:pPr>
     </w:p>
     <w:p>
       <w:pPr>
         <w:pStyle w:val="ListParagraph"/>
-        <w:widowControl/>
         <w:numPr>
           <w:ilvl w:val="0"/>
           <w:numId w:val="9"/>
         </w:numPr>
-        <w:autoSpaceDE/>
-        <w:autoSpaceDN/>
-        <w:adjustRightInd/>
-        <w:contextualSpacing/>
-        <w:rPr>
-          <w:rFonts w:ascii="Arial Narrow" w:hAnsi="Arial Narrow"/>
-          <w:sz w:val="20"/>
-          <w:szCs w:val="20"/>
-        </w:rPr>
-      </w:pPr>
-      <w:r>
-        <w:rPr>
-          <w:rFonts w:ascii="Arial Narrow" w:hAnsi="Arial Narrow"/>
-          <w:sz w:val="20"/>
-          <w:szCs w:val="20"/>
-        </w:rPr>
+      </w:pPr>
+      <w:r>
         <w:t>Form Builder should provide ability to navigate from a question in the SECTIONS library directly to the same question in the QUESTIONS library</w:t>
       </w:r>
     </w:p>
     <w:p>
       <w:pPr>
         <w:pStyle w:val="ListParagraph"/>
-        <w:widowControl/>
         <w:numPr>
           <w:ilvl w:val="0"/>
           <w:numId w:val="9"/>
         </w:numPr>
-        <w:autoSpaceDE/>
-        <w:autoSpaceDN/>
-        <w:adjustRightInd/>
-        <w:contextualSpacing/>
-        <w:rPr>
-          <w:rFonts w:ascii="Arial Narrow" w:hAnsi="Arial Narrow"/>
-          <w:sz w:val="20"/>
-          <w:szCs w:val="20"/>
-        </w:rPr>
-      </w:pPr>
-      <w:r>
-        <w:rPr>
-          <w:rFonts w:ascii="Arial Narrow" w:hAnsi="Arial Narrow"/>
-          <w:sz w:val="20"/>
-          <w:szCs w:val="20"/>
-        </w:rPr>
+      </w:pPr>
+      <w:r>
         <w:t>A new report (</w:t>
       </w:r>
       <w:r>
-        <w:rPr>
-          <w:rFonts w:ascii="Arial Narrow" w:hAnsi="Arial Narrow"/>
-          <w:sz w:val="20"/>
-          <w:szCs w:val="20"/>
-        </w:rPr>
         <w:t>see this document, sec. “Reporting”</w:t>
       </w:r>
       <w:r>
-        <w:rPr>
-          <w:rFonts w:ascii="Arial Narrow" w:hAnsi="Arial Narrow"/>
-          <w:sz w:val="20"/>
-          <w:szCs w:val="20"/>
-        </w:rPr>
         <w:t xml:space="preserve">) should be readily accessible to a user working on a question in SECTIONS and/or QUESTIONS library        </w:t>
       </w:r>
     </w:p>
     <w:p>
-      <w:pPr>
-        <w:rPr>
-          <w:rFonts w:ascii="Arial Narrow" w:hAnsi="Arial Narrow"/>
-        </w:rPr>
-      </w:pPr>
-      <w:r>
-        <w:rPr>
-          <w:rFonts w:ascii="Arial Narrow" w:hAnsi="Arial Narrow"/>
-        </w:rPr>
+      <w:r>
         <w:t>Functionality change is NOT needed for:</w:t>
       </w:r>
     </w:p>
     <w:p>
       <w:pPr>
         <w:pStyle w:val="ListParagraph"/>
-        <w:widowControl/>
         <w:numPr>
           <w:ilvl w:val="0"/>
           <w:numId w:val="10"/>
         </w:numPr>
-        <w:autoSpaceDE/>
-        <w:autoSpaceDN/>
-        <w:adjustRightInd/>
-        <w:contextualSpacing/>
-        <w:rPr>
-          <w:rFonts w:ascii="Arial Narrow" w:hAnsi="Arial Narrow"/>
-          <w:sz w:val="20"/>
-          <w:szCs w:val="20"/>
-        </w:rPr>
-      </w:pPr>
-      <w:r>
-        <w:rPr>
-          <w:rFonts w:ascii="Arial Narrow" w:hAnsi="Arial Narrow"/>
-          <w:sz w:val="20"/>
-          <w:szCs w:val="20"/>
-        </w:rPr>
+      </w:pPr>
+      <w:r>
         <w:t>Search in Form Builder (currently “learn more” field is not searchable; we can keep it as-is)</w:t>
       </w:r>
     </w:p>
     <w:p>
       <w:pPr>
         <w:pStyle w:val="ListParagraph"/>
-        <w:widowControl/>
         <w:numPr>
           <w:ilvl w:val="0"/>
           <w:numId w:val="10"/>
         </w:numPr>
-        <w:autoSpaceDE/>
-        <w:autoSpaceDN/>
-        <w:adjustRightInd/>
-        <w:contextualSpacing/>
-        <w:rPr>
-          <w:rFonts w:ascii="Arial Narrow" w:hAnsi="Arial Narrow"/>
-          <w:sz w:val="20"/>
-          <w:szCs w:val="20"/>
-        </w:rPr>
-      </w:pPr>
-      <w:r>
-        <w:rPr>
-          <w:rFonts w:ascii="Arial Narrow" w:hAnsi="Arial Narrow"/>
-          <w:sz w:val="20"/>
-          <w:szCs w:val="20"/>
-        </w:rPr>
+      </w:pPr>
+      <w:r>
         <w:t>Usage information when user clicks on the number next to the question in the SECTIONS library and in the QUESTIONS library; keep as-is</w:t>
       </w:r>
     </w:p>
     <w:p>
       <w:pPr>
         <w:pStyle w:val="ListParagraph"/>
-        <w:widowControl/>
         <w:numPr>
           <w:ilvl w:val="0"/>
           <w:numId w:val="10"/>
         </w:numPr>
-        <w:autoSpaceDE/>
-        <w:autoSpaceDN/>
-        <w:adjustRightInd/>
-        <w:contextualSpacing/>
-        <w:rPr>
-          <w:rFonts w:ascii="Arial Narrow" w:hAnsi="Arial Narrow"/>
-          <w:sz w:val="20"/>
-          <w:szCs w:val="20"/>
-        </w:rPr>
-      </w:pPr>
-      <w:r>
-        <w:rPr>
-          <w:rFonts w:ascii="Arial Narrow" w:hAnsi="Arial Narrow"/>
-          <w:sz w:val="20"/>
-          <w:szCs w:val="20"/>
-        </w:rPr>
+      </w:pPr>
+      <w:r>
         <w:t xml:space="preserve">Existing business rules related to an approval process that allow or not editing a question can be kept as-is </w:t>
       </w:r>
     </w:p>
@@ -3632,11 +3354,6 @@
         <w:pStyle w:val="BodyText"/>
       </w:pPr>
       <w:r>
-        <w:rPr>
-          <w:rFonts w:ascii="Calibri" w:hAnsi="Calibri" w:cs="Times New Roman"/>
-          <w:sz w:val="22"/>
-          <w:szCs w:val="22"/>
-        </w:rPr>
         <w:object w:dxaOrig="9360" w:dyaOrig="4572" w14:anchorId="2EAEC351">
           <v:shapetype id="_x0000_t75" coordsize="21600,21600" o:spt="75" o:preferrelative="t" path="m@4@5l@4@11@9@11@9@5xe" filled="f" stroked="f">
             <v:stroke joinstyle="miter"/>
@@ -3657,10 +3374,10 @@
             <v:path o:extrusionok="f" gradientshapeok="t" o:connecttype="rect"/>
             <o:lock v:ext="edit" aspectratio="t"/>
           </v:shapetype>
-          <v:shape id="_x0000_i1025" type="#_x0000_t75" style="width:468pt;height:228.45pt" o:ole="">
+          <v:shape id="_x0000_i1025" type="#_x0000_t75" style="width:468pt;height:228.4pt" o:ole="">
             <v:imagedata r:id="rId21" o:title=""/>
           </v:shape>
-          <o:OLEObject Type="Embed" ProgID="Visio.Drawing.11" ShapeID="_x0000_i1025" DrawAspect="Content" ObjectID="_1535270257" r:id="rId22"/>
+          <o:OLEObject Type="Embed" ProgID="Visio.Drawing.11" ShapeID="_x0000_i1025" DrawAspect="Content" ObjectID="_1535890207" r:id="rId22"/>
         </w:object>
       </w:r>
     </w:p>
@@ -3696,6 +3413,7 @@
       </w:pPr>
       <w:bookmarkStart w:id="7" w:name="_Toc461462039"/>
       <w:r>
+        <w:lastRenderedPageBreak/>
         <w:t>Non-Functional Requirements</w:t>
       </w:r>
       <w:bookmarkEnd w:id="7"/>
@@ -4404,7 +4122,7 @@
         <w:noProof/>
         <w:sz w:val="20"/>
       </w:rPr>
-      <w:t>9</w:t>
+      <w:t>7</w:t>
     </w:r>
     <w:r>
       <w:rPr>
@@ -4420,16 +4138,31 @@
       </w:rPr>
       <w:t xml:space="preserve"> of </w:t>
     </w:r>
-    <w:fldSimple w:instr=" SECTIONPAGES  \* Arabic  \* MERGEFORMAT ">
-      <w:r>
-        <w:rPr>
-          <w:rStyle w:val="PageNumber"/>
-          <w:noProof/>
-          <w:sz w:val="20"/>
-        </w:rPr>
-        <w:t>9</w:t>
-      </w:r>
-    </w:fldSimple>
+    <w:r>
+      <w:fldChar w:fldCharType="begin"/>
+    </w:r>
+    <w:r>
+      <w:instrText xml:space="preserve"> SECTIONPAGES  \* Arabic  \* MERGEFORMAT </w:instrText>
+    </w:r>
+    <w:r>
+      <w:fldChar w:fldCharType="separate"/>
+    </w:r>
+    <w:r>
+      <w:rPr>
+        <w:rStyle w:val="PageNumber"/>
+        <w:noProof/>
+        <w:sz w:val="20"/>
+      </w:rPr>
+      <w:t>10</w:t>
+    </w:r>
+    <w:r>
+      <w:rPr>
+        <w:rStyle w:val="PageNumber"/>
+        <w:noProof/>
+        <w:sz w:val="20"/>
+      </w:rPr>
+      <w:fldChar w:fldCharType="end"/>
+    </w:r>
   </w:p>
 </w:ftr>
 </file>
@@ -4480,15 +4213,29 @@
       </w:rPr>
       <w:t xml:space="preserve"> of </w:t>
     </w:r>
-    <w:fldSimple w:instr=" SECTIONPAGES  \* Arabic  \* MERGEFORMAT ">
-      <w:r>
-        <w:rPr>
-          <w:rStyle w:val="PageNumber"/>
-          <w:noProof/>
-        </w:rPr>
-        <w:t>9</w:t>
-      </w:r>
-    </w:fldSimple>
+    <w:r>
+      <w:fldChar w:fldCharType="begin"/>
+    </w:r>
+    <w:r>
+      <w:instrText xml:space="preserve"> SECTIONPAGES  \* Arabic  \* MERGEFORMAT </w:instrText>
+    </w:r>
+    <w:r>
+      <w:fldChar w:fldCharType="separate"/>
+    </w:r>
+    <w:r>
+      <w:rPr>
+        <w:rStyle w:val="PageNumber"/>
+        <w:noProof/>
+      </w:rPr>
+      <w:t>10</w:t>
+    </w:r>
+    <w:r>
+      <w:rPr>
+        <w:rStyle w:val="PageNumber"/>
+        <w:noProof/>
+      </w:rPr>
+      <w:fldChar w:fldCharType="end"/>
+    </w:r>
   </w:p>
   <w:p/>
 </w:ftr>
@@ -6204,6 +5951,95 @@
       </w:rPr>
     </w:lvl>
   </w:abstractNum>
+  <w:abstractNum w:abstractNumId="18" w15:restartNumberingAfterBreak="0">
+    <w:nsid w:val="676F5203"/>
+    <w:multiLevelType w:val="hybridMultilevel"/>
+    <w:tmpl w:val="77765CCC"/>
+    <w:lvl w:ilvl="0" w:tplc="04090011">
+      <w:start w:val="1"/>
+      <w:numFmt w:val="decimal"/>
+      <w:lvlText w:val="%1)"/>
+      <w:lvlJc w:val="left"/>
+      <w:pPr>
+        <w:ind w:left="720" w:hanging="360"/>
+      </w:pPr>
+      <w:rPr>
+        <w:rFonts w:hint="default"/>
+      </w:rPr>
+    </w:lvl>
+    <w:lvl w:ilvl="1" w:tplc="04090019" w:tentative="1">
+      <w:start w:val="1"/>
+      <w:numFmt w:val="lowerLetter"/>
+      <w:lvlText w:val="%2."/>
+      <w:lvlJc w:val="left"/>
+      <w:pPr>
+        <w:ind w:left="1440" w:hanging="360"/>
+      </w:pPr>
+    </w:lvl>
+    <w:lvl w:ilvl="2" w:tplc="0409001B" w:tentative="1">
+      <w:start w:val="1"/>
+      <w:numFmt w:val="lowerRoman"/>
+      <w:lvlText w:val="%3."/>
+      <w:lvlJc w:val="right"/>
+      <w:pPr>
+        <w:ind w:left="2160" w:hanging="180"/>
+      </w:pPr>
+    </w:lvl>
+    <w:lvl w:ilvl="3" w:tplc="0409000F" w:tentative="1">
+      <w:start w:val="1"/>
+      <w:numFmt w:val="decimal"/>
+      <w:lvlText w:val="%4."/>
+      <w:lvlJc w:val="left"/>
+      <w:pPr>
+        <w:ind w:left="2880" w:hanging="360"/>
+      </w:pPr>
+    </w:lvl>
+    <w:lvl w:ilvl="4" w:tplc="04090019" w:tentative="1">
+      <w:start w:val="1"/>
+      <w:numFmt w:val="lowerLetter"/>
+      <w:lvlText w:val="%5."/>
+      <w:lvlJc w:val="left"/>
+      <w:pPr>
+        <w:ind w:left="3600" w:hanging="360"/>
+      </w:pPr>
+    </w:lvl>
+    <w:lvl w:ilvl="5" w:tplc="0409001B" w:tentative="1">
+      <w:start w:val="1"/>
+      <w:numFmt w:val="lowerRoman"/>
+      <w:lvlText w:val="%6."/>
+      <w:lvlJc w:val="right"/>
+      <w:pPr>
+        <w:ind w:left="4320" w:hanging="180"/>
+      </w:pPr>
+    </w:lvl>
+    <w:lvl w:ilvl="6" w:tplc="0409000F" w:tentative="1">
+      <w:start w:val="1"/>
+      <w:numFmt w:val="decimal"/>
+      <w:lvlText w:val="%7."/>
+      <w:lvlJc w:val="left"/>
+      <w:pPr>
+        <w:ind w:left="5040" w:hanging="360"/>
+      </w:pPr>
+    </w:lvl>
+    <w:lvl w:ilvl="7" w:tplc="04090019" w:tentative="1">
+      <w:start w:val="1"/>
+      <w:numFmt w:val="lowerLetter"/>
+      <w:lvlText w:val="%8."/>
+      <w:lvlJc w:val="left"/>
+      <w:pPr>
+        <w:ind w:left="5760" w:hanging="360"/>
+      </w:pPr>
+    </w:lvl>
+    <w:lvl w:ilvl="8" w:tplc="0409001B" w:tentative="1">
+      <w:start w:val="1"/>
+      <w:numFmt w:val="lowerRoman"/>
+      <w:lvlText w:val="%9."/>
+      <w:lvlJc w:val="right"/>
+      <w:pPr>
+        <w:ind w:left="6480" w:hanging="180"/>
+      </w:pPr>
+    </w:lvl>
+  </w:abstractNum>
   <w:num w:numId="1">
     <w:abstractNumId w:val="4"/>
   </w:num>
@@ -6233,6 +6069,9 @@
   </w:num>
   <w:num w:numId="10">
     <w:abstractNumId w:val="17"/>
+  </w:num>
+  <w:num w:numId="11">
+    <w:abstractNumId w:val="18"/>
   </w:num>
   <w:numIdMacAtCleanup w:val="10"/>
 </w:numbering>
@@ -6627,7 +6466,7 @@
     <w:name w:val="Normal"/>
     <w:autoRedefine/>
     <w:qFormat/>
-    <w:rsid w:val="00E13C28"/>
+    <w:rsid w:val="00AC2F15"/>
     <w:pPr>
       <w:widowControl w:val="0"/>
       <w:autoSpaceDE w:val="0"/>
@@ -8119,7 +7958,7 @@
 </file>
 
 <file path=customXml/itemProps1.xml><?xml version="1.0" encoding="utf-8"?>
-<ds:datastoreItem xmlns:ds="http://schemas.openxmlformats.org/officeDocument/2006/customXml" ds:itemID="{128EB05B-717B-4A13-AA2E-E70EE8B855D1}">
+<ds:datastoreItem xmlns:ds="http://schemas.openxmlformats.org/officeDocument/2006/customXml" ds:itemID="{924A7505-96B2-4095-878D-5E772E75E7EC}">
   <ds:schemaRefs>
     <ds:schemaRef ds:uri="http://schemas.openxmlformats.org/officeDocument/2006/bibliography"/>
   </ds:schemaRefs>

</xml_diff>

<commit_message>
Added sec. “Additional Requirements”. No changes in FB are needed, just capturing existing requirements.
</commit_message>
<xml_diff>
--- a/Requirements/Specs/Form Builder - Scope of changes.docx
+++ b/Requirements/Specs/Form Builder - Scope of changes.docx
@@ -88,14 +88,12 @@
         </w:rPr>
         <w:t>1.</w:t>
       </w:r>
-      <w:ins w:id="0" w:author="Tulchinskaya, Gaby (NIH/NCI) [C]" w:date="2016-11-22T11:04:00Z">
-        <w:r>
-          <w:rPr>
-            <w:color w:val="0000FF"/>
-          </w:rPr>
-          <w:t>3</w:t>
-        </w:r>
-      </w:ins>
+      <w:r>
+        <w:rPr>
+          <w:color w:val="0000FF"/>
+        </w:rPr>
+        <w:t>4</w:t>
+      </w:r>
     </w:p>
     <w:p>
       <w:pPr>
@@ -426,7 +424,7 @@
               <w:widowControl w:val="0"/>
               <w:jc w:val="center"/>
             </w:pPr>
-            <w:ins w:id="1" w:author="Tulchinskaya, Gaby (NIH/NCI) [C]" w:date="2016-10-25T13:56:00Z">
+            <w:ins w:id="0" w:author="Tulchinskaya, Gaby (NIH/NCI) [C]" w:date="2016-10-25T13:56:00Z">
               <w:r>
                 <w:t>1.2</w:t>
               </w:r>
@@ -436,6 +434,23 @@
         <w:tc>
           <w:tcPr>
             <w:tcW w:w="1311" w:type="dxa"/>
+            <w:vAlign w:val="center"/>
+          </w:tcPr>
+          <w:p>
+            <w:pPr>
+              <w:pStyle w:val="Cell"/>
+              <w:widowControl w:val="0"/>
+            </w:pPr>
+            <w:ins w:id="1" w:author="Tulchinskaya, Gaby (NIH/NCI) [C]" w:date="2016-10-25T13:56:00Z">
+              <w:r>
+                <w:t>10/25/2016</w:t>
+              </w:r>
+            </w:ins>
+          </w:p>
+        </w:tc>
+        <w:tc>
+          <w:tcPr>
+            <w:tcW w:w="1593" w:type="dxa"/>
             <w:vAlign w:val="center"/>
           </w:tcPr>
           <w:p>
@@ -445,14 +460,15 @@
             </w:pPr>
             <w:ins w:id="2" w:author="Tulchinskaya, Gaby (NIH/NCI) [C]" w:date="2016-10-25T13:56:00Z">
               <w:r>
-                <w:t>10/25/2016</w:t>
+                <w:t>G. Tulchinskaya</w:t>
               </w:r>
             </w:ins>
           </w:p>
         </w:tc>
         <w:tc>
           <w:tcPr>
-            <w:tcW w:w="1593" w:type="dxa"/>
+            <w:tcW w:w="5443" w:type="dxa"/>
+            <w:gridSpan w:val="2"/>
             <w:vAlign w:val="center"/>
           </w:tcPr>
           <w:p>
@@ -462,28 +478,10 @@
             </w:pPr>
             <w:ins w:id="3" w:author="Tulchinskaya, Gaby (NIH/NCI) [C]" w:date="2016-10-25T13:56:00Z">
               <w:r>
-                <w:t>G. Tulchinskaya</w:t>
-              </w:r>
-            </w:ins>
-          </w:p>
-        </w:tc>
-        <w:tc>
-          <w:tcPr>
-            <w:tcW w:w="5443" w:type="dxa"/>
-            <w:gridSpan w:val="2"/>
-            <w:vAlign w:val="center"/>
-          </w:tcPr>
-          <w:p>
-            <w:pPr>
-              <w:pStyle w:val="Cell"/>
-              <w:widowControl w:val="0"/>
-            </w:pPr>
-            <w:ins w:id="4" w:author="Tulchinskaya, Gaby (NIH/NCI) [C]" w:date="2016-10-25T13:56:00Z">
-              <w:r>
                 <w:t>Updated sec. “</w:t>
               </w:r>
             </w:ins>
-            <w:ins w:id="5" w:author="Tulchinskaya, Gaby (NIH/NCI) [C]" w:date="2016-10-25T13:57:00Z">
+            <w:ins w:id="4" w:author="Tulchinskaya, Gaby (NIH/NCI) [C]" w:date="2016-10-25T13:57:00Z">
               <w:r>
                 <w:t>User-friendly interface for active hyperlinks</w:t>
               </w:r>
@@ -497,7 +495,7 @@
       <w:tr>
         <w:trPr>
           <w:cantSplit/>
-          <w:ins w:id="6" w:author="Tulchinskaya, Gaby (NIH/NCI) [C]" w:date="2016-11-22T11:04:00Z"/>
+          <w:ins w:id="5" w:author="Tulchinskaya, Gaby (NIH/NCI) [C]" w:date="2016-11-22T11:04:00Z"/>
         </w:trPr>
         <w:tc>
           <w:tcPr>
@@ -510,10 +508,10 @@
               <w:widowControl w:val="0"/>
               <w:jc w:val="center"/>
               <w:rPr>
-                <w:ins w:id="7" w:author="Tulchinskaya, Gaby (NIH/NCI) [C]" w:date="2016-11-22T11:04:00Z"/>
+                <w:ins w:id="6" w:author="Tulchinskaya, Gaby (NIH/NCI) [C]" w:date="2016-11-22T11:04:00Z"/>
               </w:rPr>
             </w:pPr>
-            <w:ins w:id="8" w:author="Tulchinskaya, Gaby (NIH/NCI) [C]" w:date="2016-11-22T11:04:00Z">
+            <w:ins w:id="7" w:author="Tulchinskaya, Gaby (NIH/NCI) [C]" w:date="2016-11-22T11:04:00Z">
               <w:r>
                 <w:t>1.3</w:t>
               </w:r>
@@ -530,10 +528,10 @@
               <w:pStyle w:val="Cell"/>
               <w:widowControl w:val="0"/>
               <w:rPr>
-                <w:ins w:id="9" w:author="Tulchinskaya, Gaby (NIH/NCI) [C]" w:date="2016-11-22T11:04:00Z"/>
+                <w:ins w:id="8" w:author="Tulchinskaya, Gaby (NIH/NCI) [C]" w:date="2016-11-22T11:04:00Z"/>
               </w:rPr>
             </w:pPr>
-            <w:ins w:id="10" w:author="Tulchinskaya, Gaby (NIH/NCI) [C]" w:date="2016-11-22T11:04:00Z">
+            <w:ins w:id="9" w:author="Tulchinskaya, Gaby (NIH/NCI) [C]" w:date="2016-11-22T11:04:00Z">
               <w:r>
                 <w:t>11/22/2016</w:t>
               </w:r>
@@ -550,10 +548,10 @@
               <w:pStyle w:val="Cell"/>
               <w:widowControl w:val="0"/>
               <w:rPr>
-                <w:ins w:id="11" w:author="Tulchinskaya, Gaby (NIH/NCI) [C]" w:date="2016-11-22T11:04:00Z"/>
+                <w:ins w:id="10" w:author="Tulchinskaya, Gaby (NIH/NCI) [C]" w:date="2016-11-22T11:04:00Z"/>
               </w:rPr>
             </w:pPr>
-            <w:ins w:id="12" w:author="Tulchinskaya, Gaby (NIH/NCI) [C]" w:date="2016-11-22T11:04:00Z">
+            <w:ins w:id="11" w:author="Tulchinskaya, Gaby (NIH/NCI) [C]" w:date="2016-11-22T11:04:00Z">
               <w:r>
                 <w:t>G. Tulchinskaya</w:t>
               </w:r>
@@ -571,10 +569,10 @@
               <w:pStyle w:val="Cell"/>
               <w:widowControl w:val="0"/>
               <w:rPr>
-                <w:ins w:id="13" w:author="Tulchinskaya, Gaby (NIH/NCI) [C]" w:date="2016-11-22T11:05:00Z"/>
+                <w:ins w:id="12" w:author="Tulchinskaya, Gaby (NIH/NCI) [C]" w:date="2016-11-22T11:05:00Z"/>
               </w:rPr>
             </w:pPr>
-            <w:ins w:id="14" w:author="Tulchinskaya, Gaby (NIH/NCI) [C]" w:date="2016-11-22T11:05:00Z">
+            <w:ins w:id="13" w:author="Tulchinskaya, Gaby (NIH/NCI) [C]" w:date="2016-11-22T11:05:00Z">
               <w:r>
                 <w:t xml:space="preserve">Added section </w:t>
               </w:r>
@@ -585,15 +583,9 @@
             <w:r>
               <w:t xml:space="preserve">=&gt; </w:t>
             </w:r>
-            <w:ins w:id="15" w:author="Tulchinskaya, Gaby (NIH/NCI) [C]" w:date="2016-11-22T11:05:00Z">
+            <w:ins w:id="14" w:author="Tulchinskaya, Gaby (NIH/NCI) [C]" w:date="2016-11-22T11:05:00Z">
               <w:r>
-                <w:t>“</w:t>
-              </w:r>
-              <w:r>
-                <w:t>Field lengths</w:t>
-              </w:r>
-              <w:r>
-                <w:t>”</w:t>
+                <w:t>“Field lengths”</w:t>
               </w:r>
             </w:ins>
           </w:p>
@@ -602,7 +594,7 @@
               <w:pStyle w:val="Cell"/>
               <w:widowControl w:val="0"/>
               <w:rPr>
-                <w:ins w:id="16" w:author="Tulchinskaya, Gaby (NIH/NCI) [C]" w:date="2016-11-22T11:05:00Z"/>
+                <w:ins w:id="15" w:author="Tulchinskaya, Gaby (NIH/NCI) [C]" w:date="2016-11-22T11:05:00Z"/>
               </w:rPr>
             </w:pPr>
           </w:p>
@@ -611,9 +603,78 @@
               <w:pStyle w:val="Cell"/>
               <w:widowControl w:val="0"/>
               <w:rPr>
-                <w:ins w:id="17" w:author="Tulchinskaya, Gaby (NIH/NCI) [C]" w:date="2016-11-22T11:04:00Z"/>
+                <w:ins w:id="16" w:author="Tulchinskaya, Gaby (NIH/NCI) [C]" w:date="2016-11-22T11:04:00Z"/>
               </w:rPr>
             </w:pPr>
+          </w:p>
+        </w:tc>
+      </w:tr>
+      <w:tr>
+        <w:trPr>
+          <w:cantSplit/>
+        </w:trPr>
+        <w:tc>
+          <w:tcPr>
+            <w:tcW w:w="1099" w:type="dxa"/>
+            <w:vAlign w:val="center"/>
+          </w:tcPr>
+          <w:p>
+            <w:pPr>
+              <w:pStyle w:val="Cell"/>
+              <w:widowControl w:val="0"/>
+              <w:jc w:val="center"/>
+            </w:pPr>
+            <w:r>
+              <w:t>1.4</w:t>
+            </w:r>
+          </w:p>
+        </w:tc>
+        <w:tc>
+          <w:tcPr>
+            <w:tcW w:w="1311" w:type="dxa"/>
+            <w:vAlign w:val="center"/>
+          </w:tcPr>
+          <w:p>
+            <w:pPr>
+              <w:pStyle w:val="Cell"/>
+              <w:widowControl w:val="0"/>
+            </w:pPr>
+            <w:r>
+              <w:t>12/08/2016</w:t>
+            </w:r>
+          </w:p>
+        </w:tc>
+        <w:tc>
+          <w:tcPr>
+            <w:tcW w:w="1593" w:type="dxa"/>
+            <w:vAlign w:val="center"/>
+          </w:tcPr>
+          <w:p>
+            <w:pPr>
+              <w:pStyle w:val="Cell"/>
+              <w:widowControl w:val="0"/>
+            </w:pPr>
+            <w:ins w:id="17" w:author="Tulchinskaya, Gaby (NIH/NCI) [C]" w:date="2016-11-22T11:04:00Z">
+              <w:r>
+                <w:t>G. Tulchinskaya</w:t>
+              </w:r>
+            </w:ins>
+          </w:p>
+        </w:tc>
+        <w:tc>
+          <w:tcPr>
+            <w:tcW w:w="5443" w:type="dxa"/>
+            <w:gridSpan w:val="2"/>
+            <w:vAlign w:val="center"/>
+          </w:tcPr>
+          <w:p>
+            <w:pPr>
+              <w:pStyle w:val="Cell"/>
+              <w:widowControl w:val="0"/>
+            </w:pPr>
+            <w:r>
+              <w:t xml:space="preserve">Added sec. “Additional Requirements”. No changes in FB are needed, just capturing existing requirements. </w:t>
+            </w:r>
           </w:p>
         </w:tc>
       </w:tr>
@@ -794,7 +855,7 @@
       <w:r>
         <w:fldChar w:fldCharType="separate"/>
       </w:r>
-      <w:hyperlink w:anchor="_Toc467576682" w:history="1">
+      <w:hyperlink w:anchor="_Toc468971047" w:history="1">
         <w:r>
           <w:rPr>
             <w:rStyle w:val="Hyperlink"/>
@@ -839,7 +900,7 @@
             <w:noProof/>
             <w:webHidden/>
           </w:rPr>
-          <w:instrText xml:space="preserve"> PAGEREF _Toc467576682 \h </w:instrText>
+          <w:instrText xml:space="preserve"> PAGEREF _Toc468971047 \h </w:instrText>
         </w:r>
         <w:r>
           <w:rPr>
@@ -882,7 +943,7 @@
           <w:szCs w:val="22"/>
         </w:rPr>
       </w:pPr>
-      <w:hyperlink w:anchor="_Toc467576683" w:history="1">
+      <w:hyperlink w:anchor="_Toc468971048" w:history="1">
         <w:r>
           <w:rPr>
             <w:rStyle w:val="Hyperlink"/>
@@ -927,7 +988,7 @@
             <w:noProof/>
             <w:webHidden/>
           </w:rPr>
-          <w:instrText xml:space="preserve"> PAGEREF _Toc467576683 \h </w:instrText>
+          <w:instrText xml:space="preserve"> PAGEREF _Toc468971048 \h </w:instrText>
         </w:r>
         <w:r>
           <w:rPr>
@@ -970,7 +1031,7 @@
           <w:szCs w:val="22"/>
         </w:rPr>
       </w:pPr>
-      <w:hyperlink w:anchor="_Toc467576684" w:history="1">
+      <w:hyperlink w:anchor="_Toc468971049" w:history="1">
         <w:r>
           <w:rPr>
             <w:rStyle w:val="Hyperlink"/>
@@ -1015,7 +1076,7 @@
             <w:noProof/>
             <w:webHidden/>
           </w:rPr>
-          <w:instrText xml:space="preserve"> PAGEREF _Toc467576684 \h </w:instrText>
+          <w:instrText xml:space="preserve"> PAGEREF _Toc468971049 \h </w:instrText>
         </w:r>
         <w:r>
           <w:rPr>
@@ -1058,7 +1119,7 @@
           <w:szCs w:val="22"/>
         </w:rPr>
       </w:pPr>
-      <w:hyperlink w:anchor="_Toc467576685" w:history="1">
+      <w:hyperlink w:anchor="_Toc468971050" w:history="1">
         <w:r>
           <w:rPr>
             <w:rStyle w:val="Hyperlink"/>
@@ -1103,7 +1164,7 @@
             <w:noProof/>
             <w:webHidden/>
           </w:rPr>
-          <w:instrText xml:space="preserve"> PAGEREF _Toc467576685 \h </w:instrText>
+          <w:instrText xml:space="preserve"> PAGEREF _Toc468971050 \h </w:instrText>
         </w:r>
         <w:r>
           <w:rPr>
@@ -1146,7 +1207,7 @@
           <w:szCs w:val="22"/>
         </w:rPr>
       </w:pPr>
-      <w:hyperlink w:anchor="_Toc467576686" w:history="1">
+      <w:hyperlink w:anchor="_Toc468971051" w:history="1">
         <w:r>
           <w:rPr>
             <w:rStyle w:val="Hyperlink"/>
@@ -1173,7 +1234,7 @@
             <w:noProof/>
             <w:webHidden/>
           </w:rPr>
-          <w:instrText xml:space="preserve"> PAGEREF _Toc467576686 \h </w:instrText>
+          <w:instrText xml:space="preserve"> PAGEREF _Toc468971051 \h </w:instrText>
         </w:r>
         <w:r>
           <w:rPr>
@@ -1216,7 +1277,7 @@
           <w:szCs w:val="22"/>
         </w:rPr>
       </w:pPr>
-      <w:hyperlink w:anchor="_Toc467576687" w:history="1">
+      <w:hyperlink w:anchor="_Toc468971052" w:history="1">
         <w:r>
           <w:rPr>
             <w:rStyle w:val="Hyperlink"/>
@@ -1243,7 +1304,7 @@
             <w:noProof/>
             <w:webHidden/>
           </w:rPr>
-          <w:instrText xml:space="preserve"> PAGEREF _Toc467576687 \h </w:instrText>
+          <w:instrText xml:space="preserve"> PAGEREF _Toc468971052 \h </w:instrText>
         </w:r>
         <w:r>
           <w:rPr>
@@ -1263,7 +1324,14 @@
             <w:noProof/>
             <w:webHidden/>
           </w:rPr>
-          <w:t>11</w:t>
+          <w:t>1</w:t>
+        </w:r>
+        <w:r>
+          <w:rPr>
+            <w:noProof/>
+            <w:webHidden/>
+          </w:rPr>
+          <w:t>1</w:t>
         </w:r>
         <w:r>
           <w:rPr>
@@ -1286,7 +1354,7 @@
           <w:szCs w:val="22"/>
         </w:rPr>
       </w:pPr>
-      <w:hyperlink w:anchor="_Toc467576688" w:history="1">
+      <w:hyperlink w:anchor="_Toc468971053" w:history="1">
         <w:r>
           <w:rPr>
             <w:rStyle w:val="Hyperlink"/>
@@ -1313,7 +1381,7 @@
             <w:noProof/>
             <w:webHidden/>
           </w:rPr>
-          <w:instrText xml:space="preserve"> PAGEREF _Toc467576688 \h </w:instrText>
+          <w:instrText xml:space="preserve"> PAGEREF _Toc468971053 \h </w:instrText>
         </w:r>
         <w:r>
           <w:rPr>
@@ -1356,7 +1424,7 @@
           <w:szCs w:val="22"/>
         </w:rPr>
       </w:pPr>
-      <w:hyperlink w:anchor="_Toc467576689" w:history="1">
+      <w:hyperlink w:anchor="_Toc468971054" w:history="1">
         <w:r>
           <w:rPr>
             <w:rStyle w:val="Hyperlink"/>
@@ -1380,7 +1448,7 @@
             <w:rStyle w:val="Hyperlink"/>
             <w:noProof/>
           </w:rPr>
-          <w:t>Help system</w:t>
+          <w:t>Additional Requirements</w:t>
         </w:r>
         <w:r>
           <w:rPr>
@@ -1401,7 +1469,7 @@
             <w:noProof/>
             <w:webHidden/>
           </w:rPr>
-          <w:instrText xml:space="preserve"> PAGEREF _Toc467576689 \h </w:instrText>
+          <w:instrText xml:space="preserve"> PAGEREF _Toc468971054 \h </w:instrText>
         </w:r>
         <w:r>
           <w:rPr>
@@ -1444,7 +1512,7 @@
           <w:szCs w:val="22"/>
         </w:rPr>
       </w:pPr>
-      <w:hyperlink w:anchor="_Toc467576690" w:history="1">
+      <w:hyperlink w:anchor="_Toc468971055" w:history="1">
         <w:r>
           <w:rPr>
             <w:rStyle w:val="Hyperlink"/>
@@ -1468,6 +1536,94 @@
             <w:rStyle w:val="Hyperlink"/>
             <w:noProof/>
           </w:rPr>
+          <w:t>Help system</w:t>
+        </w:r>
+        <w:r>
+          <w:rPr>
+            <w:noProof/>
+            <w:webHidden/>
+          </w:rPr>
+          <w:tab/>
+        </w:r>
+        <w:r>
+          <w:rPr>
+            <w:noProof/>
+            <w:webHidden/>
+          </w:rPr>
+          <w:fldChar w:fldCharType="begin"/>
+        </w:r>
+        <w:r>
+          <w:rPr>
+            <w:noProof/>
+            <w:webHidden/>
+          </w:rPr>
+          <w:instrText xml:space="preserve"> PAGEREF _Toc468971055 \h </w:instrText>
+        </w:r>
+        <w:r>
+          <w:rPr>
+            <w:noProof/>
+            <w:webHidden/>
+          </w:rPr>
+        </w:r>
+        <w:r>
+          <w:rPr>
+            <w:noProof/>
+            <w:webHidden/>
+          </w:rPr>
+          <w:fldChar w:fldCharType="separate"/>
+        </w:r>
+        <w:r>
+          <w:rPr>
+            <w:noProof/>
+            <w:webHidden/>
+          </w:rPr>
+          <w:t>16</w:t>
+        </w:r>
+        <w:r>
+          <w:rPr>
+            <w:noProof/>
+            <w:webHidden/>
+          </w:rPr>
+          <w:fldChar w:fldCharType="end"/>
+        </w:r>
+      </w:hyperlink>
+    </w:p>
+    <w:p>
+      <w:pPr>
+        <w:pStyle w:val="TOC1"/>
+        <w:rPr>
+          <w:rFonts w:asciiTheme="minorHAnsi" w:eastAsiaTheme="minorEastAsia" w:hAnsiTheme="minorHAnsi" w:cstheme="minorBidi"/>
+          <w:b w:val="0"/>
+          <w:caps w:val="0"/>
+          <w:noProof/>
+          <w:sz w:val="22"/>
+          <w:szCs w:val="22"/>
+        </w:rPr>
+      </w:pPr>
+      <w:hyperlink w:anchor="_Toc468971056" w:history="1">
+        <w:r>
+          <w:rPr>
+            <w:rStyle w:val="Hyperlink"/>
+            <w:noProof/>
+          </w:rPr>
+          <w:t>7.</w:t>
+        </w:r>
+        <w:r>
+          <w:rPr>
+            <w:rFonts w:asciiTheme="minorHAnsi" w:eastAsiaTheme="minorEastAsia" w:hAnsiTheme="minorHAnsi" w:cstheme="minorBidi"/>
+            <w:b w:val="0"/>
+            <w:caps w:val="0"/>
+            <w:noProof/>
+            <w:sz w:val="22"/>
+            <w:szCs w:val="22"/>
+          </w:rPr>
+          <w:tab/>
+        </w:r>
+        <w:r>
+          <w:rPr>
+            <w:rStyle w:val="Hyperlink"/>
+            <w:noProof/>
+          </w:rPr>
           <w:t>Non-Functional Requirements</w:t>
         </w:r>
         <w:r>
@@ -1489,7 +1645,7 @@
             <w:noProof/>
             <w:webHidden/>
           </w:rPr>
-          <w:instrText xml:space="preserve"> PAGEREF _Toc467576690 \h </w:instrText>
+          <w:instrText xml:space="preserve"> PAGEREF _Toc468971056 \h </w:instrText>
         </w:r>
         <w:r>
           <w:rPr>
@@ -1509,7 +1665,7 @@
             <w:noProof/>
             <w:webHidden/>
           </w:rPr>
-          <w:t>16</w:t>
+          <w:t>17</w:t>
         </w:r>
         <w:r>
           <w:rPr>
@@ -1532,13 +1688,13 @@
           <w:szCs w:val="22"/>
         </w:rPr>
       </w:pPr>
-      <w:hyperlink w:anchor="_Toc467576691" w:history="1">
+      <w:hyperlink w:anchor="_Toc468971057" w:history="1">
         <w:r>
           <w:rPr>
             <w:rStyle w:val="Hyperlink"/>
             <w:noProof/>
           </w:rPr>
-          <w:t>6.1</w:t>
+          <w:t>7.1</w:t>
         </w:r>
         <w:r>
           <w:rPr>
@@ -1577,7 +1733,7 @@
             <w:noProof/>
             <w:webHidden/>
           </w:rPr>
-          <w:instrText xml:space="preserve"> PAGEREF _Toc467576691 \h </w:instrText>
+          <w:instrText xml:space="preserve"> PAGEREF _Toc468971057 \h </w:instrText>
         </w:r>
         <w:r>
           <w:rPr>
@@ -1597,7 +1753,7 @@
             <w:noProof/>
             <w:webHidden/>
           </w:rPr>
-          <w:t>16</w:t>
+          <w:t>17</w:t>
         </w:r>
         <w:r>
           <w:rPr>
@@ -1621,13 +1777,13 @@
           <w:szCs w:val="22"/>
         </w:rPr>
       </w:pPr>
-      <w:hyperlink w:anchor="_Toc467576692" w:history="1">
+      <w:hyperlink w:anchor="_Toc468971058" w:history="1">
         <w:r>
           <w:rPr>
             <w:rStyle w:val="Hyperlink"/>
             <w:noProof/>
           </w:rPr>
-          <w:t>6.1.1</w:t>
+          <w:t>7.1.1</w:t>
         </w:r>
         <w:r>
           <w:rPr>
@@ -1667,7 +1823,7 @@
             <w:noProof/>
             <w:webHidden/>
           </w:rPr>
-          <w:instrText xml:space="preserve"> PAGEREF _Toc467576692 \h </w:instrText>
+          <w:instrText xml:space="preserve"> PAGEREF _Toc468971058 \h </w:instrText>
         </w:r>
         <w:r>
           <w:rPr>
@@ -1711,13 +1867,13 @@
           <w:szCs w:val="22"/>
         </w:rPr>
       </w:pPr>
-      <w:hyperlink w:anchor="_Toc467576693" w:history="1">
+      <w:hyperlink w:anchor="_Toc468971059" w:history="1">
         <w:r>
           <w:rPr>
             <w:rStyle w:val="Hyperlink"/>
             <w:noProof/>
           </w:rPr>
-          <w:t>6.1.2</w:t>
+          <w:t>7.1.2</w:t>
         </w:r>
         <w:r>
           <w:rPr>
@@ -1757,7 +1913,7 @@
             <w:noProof/>
             <w:webHidden/>
           </w:rPr>
-          <w:instrText xml:space="preserve"> PAGEREF _Toc467576693 \h </w:instrText>
+          <w:instrText xml:space="preserve"> PAGEREF _Toc468971059 \h </w:instrText>
         </w:r>
         <w:r>
           <w:rPr>
@@ -1801,13 +1957,13 @@
           <w:szCs w:val="22"/>
         </w:rPr>
       </w:pPr>
-      <w:hyperlink w:anchor="_Toc467576694" w:history="1">
+      <w:hyperlink w:anchor="_Toc468971060" w:history="1">
         <w:r>
           <w:rPr>
             <w:rStyle w:val="Hyperlink"/>
             <w:noProof/>
           </w:rPr>
-          <w:t>6.1.3</w:t>
+          <w:t>7.1.3</w:t>
         </w:r>
         <w:r>
           <w:rPr>
@@ -1847,7 +2003,7 @@
             <w:noProof/>
             <w:webHidden/>
           </w:rPr>
-          <w:instrText xml:space="preserve"> PAGEREF _Toc467576694 \h </w:instrText>
+          <w:instrText xml:space="preserve"> PAGEREF _Toc468971060 \h </w:instrText>
         </w:r>
         <w:r>
           <w:rPr>
@@ -1891,13 +2047,13 @@
           <w:szCs w:val="22"/>
         </w:rPr>
       </w:pPr>
-      <w:hyperlink w:anchor="_Toc467576695" w:history="1">
+      <w:hyperlink w:anchor="_Toc468971061" w:history="1">
         <w:r>
           <w:rPr>
             <w:rStyle w:val="Hyperlink"/>
             <w:noProof/>
           </w:rPr>
-          <w:t>6.1.4</w:t>
+          <w:t>7.1.4</w:t>
         </w:r>
         <w:r>
           <w:rPr>
@@ -1937,7 +2093,7 @@
             <w:noProof/>
             <w:webHidden/>
           </w:rPr>
-          <w:instrText xml:space="preserve"> PAGEREF _Toc467576695 \h </w:instrText>
+          <w:instrText xml:space="preserve"> PAGEREF _Toc468971061 \h </w:instrText>
         </w:r>
         <w:r>
           <w:rPr>
@@ -1957,7 +2113,7 @@
             <w:noProof/>
             <w:webHidden/>
           </w:rPr>
-          <w:t>20</w:t>
+          <w:t>21</w:t>
         </w:r>
         <w:r>
           <w:rPr>
@@ -1981,13 +2137,13 @@
           <w:szCs w:val="22"/>
         </w:rPr>
       </w:pPr>
-      <w:hyperlink w:anchor="_Toc467576696" w:history="1">
+      <w:hyperlink w:anchor="_Toc468971062" w:history="1">
         <w:r>
           <w:rPr>
             <w:rStyle w:val="Hyperlink"/>
             <w:noProof/>
           </w:rPr>
-          <w:t>6.1.5</w:t>
+          <w:t>7.1.5</w:t>
         </w:r>
         <w:r>
           <w:rPr>
@@ -2027,7 +2183,7 @@
             <w:noProof/>
             <w:webHidden/>
           </w:rPr>
-          <w:instrText xml:space="preserve"> PAGEREF _Toc467576696 \h </w:instrText>
+          <w:instrText xml:space="preserve"> PAGEREF _Toc468971062 \h </w:instrText>
         </w:r>
         <w:r>
           <w:rPr>
@@ -2070,13 +2226,13 @@
           <w:szCs w:val="22"/>
         </w:rPr>
       </w:pPr>
-      <w:hyperlink w:anchor="_Toc467576697" w:history="1">
+      <w:hyperlink w:anchor="_Toc468971063" w:history="1">
         <w:r>
           <w:rPr>
             <w:rStyle w:val="Hyperlink"/>
             <w:noProof/>
           </w:rPr>
-          <w:t>7.</w:t>
+          <w:t>8.</w:t>
         </w:r>
         <w:r>
           <w:rPr>
@@ -2115,7 +2271,7 @@
             <w:noProof/>
             <w:webHidden/>
           </w:rPr>
-          <w:instrText xml:space="preserve"> PAGEREF _Toc467576697 \h </w:instrText>
+          <w:instrText xml:space="preserve"> PAGEREF _Toc468971063 \h </w:instrText>
         </w:r>
         <w:r>
           <w:rPr>
@@ -2161,7 +2317,7 @@
       <w:r>
         <w:br w:type="page"/>
       </w:r>
-      <w:bookmarkStart w:id="18" w:name="_Toc467576682"/>
+      <w:bookmarkStart w:id="18" w:name="_Toc468971047"/>
       <w:r>
         <w:lastRenderedPageBreak/>
         <w:t>Document scope</w:t>
@@ -2244,7 +2400,7 @@
         <w:pStyle w:val="Heading1"/>
       </w:pPr>
       <w:bookmarkStart w:id="19" w:name="_Toc460947341"/>
-      <w:bookmarkStart w:id="20" w:name="_Toc467576683"/>
+      <w:bookmarkStart w:id="20" w:name="_Toc468971048"/>
       <w:r>
         <w:t>Creation of the Revision form in FB and promotion of the Revision module</w:t>
       </w:r>
@@ -2600,7 +2756,7 @@
         <mc:AlternateContent>
           <mc:Choice Requires="wps">
             <w:drawing>
-              <wp:anchor distT="0" distB="0" distL="114300" distR="114300" simplePos="0" relativeHeight="251619328" behindDoc="0" locked="0" layoutInCell="1" allowOverlap="1" wp14:anchorId="3E95BCE7" wp14:editId="2A807A03">
+              <wp:anchor distT="0" distB="0" distL="114300" distR="114300" simplePos="0" relativeHeight="251639296" behindDoc="0" locked="0" layoutInCell="1" allowOverlap="1" wp14:anchorId="3E95BCE7" wp14:editId="591C2E64">
                 <wp:simplePos x="0" y="0"/>
                 <wp:positionH relativeFrom="column">
                   <wp:posOffset>2999014</wp:posOffset>
@@ -2662,7 +2818,7 @@
           </mc:Choice>
           <mc:Fallback>
             <w:pict>
-              <v:rect w14:anchorId="7E75BF6E" id="Rectangle 5" o:spid="_x0000_s1026" style="position:absolute;margin-left:236.15pt;margin-top:280.95pt;width:49.2pt;height:21.6pt;z-index:251619328;visibility:visible;mso-wrap-style:square;mso-wrap-distance-left:9pt;mso-wrap-distance-top:0;mso-wrap-distance-right:9pt;mso-wrap-distance-bottom:0;mso-position-horizontal:absolute;mso-position-horizontal-relative:text;mso-position-vertical:absolute;mso-position-vertical-relative:text;v-text-anchor:middle" o:gfxdata="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" filled="f" strokecolor="red" strokeweight="2pt"/>
+              <v:rect w14:anchorId="6A637928" id="Rectangle 5" o:spid="_x0000_s1026" style="position:absolute;margin-left:236.15pt;margin-top:280.95pt;width:49.2pt;height:21.6pt;z-index:251639296;visibility:visible;mso-wrap-style:square;mso-wrap-distance-left:9pt;mso-wrap-distance-top:0;mso-wrap-distance-right:9pt;mso-wrap-distance-bottom:0;mso-position-horizontal:absolute;mso-position-horizontal-relative:text;mso-position-vertical:absolute;mso-position-vertical-relative:text;v-text-anchor:middle" o:gfxdata="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" filled="f" strokecolor="red" strokeweight="2pt"/>
             </w:pict>
           </mc:Fallback>
         </mc:AlternateContent>
@@ -2674,7 +2830,7 @@
         <mc:AlternateContent>
           <mc:Choice Requires="wps">
             <w:drawing>
-              <wp:anchor distT="0" distB="0" distL="114300" distR="114300" simplePos="0" relativeHeight="251613184" behindDoc="0" locked="0" layoutInCell="1" allowOverlap="1" wp14:anchorId="259A2666" wp14:editId="1DD58EAC">
+              <wp:anchor distT="0" distB="0" distL="114300" distR="114300" simplePos="0" relativeHeight="251637248" behindDoc="0" locked="0" layoutInCell="1" allowOverlap="1" wp14:anchorId="259A2666" wp14:editId="292C8BF2">
                 <wp:simplePos x="0" y="0"/>
                 <wp:positionH relativeFrom="column">
                   <wp:posOffset>1545771</wp:posOffset>
@@ -2736,7 +2892,7 @@
           </mc:Choice>
           <mc:Fallback>
             <w:pict>
-              <v:rect w14:anchorId="344D9A12" id="Rectangle 26" o:spid="_x0000_s1026" style="position:absolute;margin-left:121.7pt;margin-top:207.4pt;width:49.2pt;height:21.6pt;z-index:251613184;visibility:visible;mso-wrap-style:square;mso-wrap-distance-left:9pt;mso-wrap-distance-top:0;mso-wrap-distance-right:9pt;mso-wrap-distance-bottom:0;mso-position-horizontal:absolute;mso-position-horizontal-relative:text;mso-position-vertical:absolute;mso-position-vertical-relative:text;v-text-anchor:middle" o:gfxdata="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" filled="f" strokecolor="red" strokeweight="2pt"/>
+              <v:rect w14:anchorId="20DCCEAA" id="Rectangle 26" o:spid="_x0000_s1026" style="position:absolute;margin-left:121.7pt;margin-top:207.4pt;width:49.2pt;height:21.6pt;z-index:251637248;visibility:visible;mso-wrap-style:square;mso-wrap-distance-left:9pt;mso-wrap-distance-top:0;mso-wrap-distance-right:9pt;mso-wrap-distance-bottom:0;mso-position-horizontal:absolute;mso-position-horizontal-relative:text;mso-position-vertical:absolute;mso-position-vertical-relative:text;v-text-anchor:middle" o:gfxdata="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" filled="f" strokecolor="red" strokeweight="2pt"/>
             </w:pict>
           </mc:Fallback>
         </mc:AlternateContent>
@@ -2746,7 +2902,7 @@
           <w:noProof/>
         </w:rPr>
         <w:drawing>
-          <wp:inline distT="0" distB="0" distL="0" distR="0" wp14:anchorId="5C5BBB30" wp14:editId="24CF1E33">
+          <wp:inline distT="0" distB="0" distL="0" distR="0" wp14:anchorId="5C5BBB30" wp14:editId="2D017FAF">
             <wp:extent cx="5943600" cy="3896360"/>
             <wp:effectExtent l="0" t="0" r="0" b="8890"/>
             <wp:docPr id="23" name="Picture 23"/>
@@ -2802,7 +2958,7 @@
         <mc:AlternateContent>
           <mc:Choice Requires="wps">
             <w:drawing>
-              <wp:anchor distT="0" distB="0" distL="114300" distR="114300" simplePos="0" relativeHeight="251625472" behindDoc="0" locked="0" layoutInCell="1" allowOverlap="1" wp14:anchorId="1B755621" wp14:editId="38C64978">
+              <wp:anchor distT="0" distB="0" distL="114300" distR="114300" simplePos="0" relativeHeight="251641344" behindDoc="0" locked="0" layoutInCell="1" allowOverlap="1" wp14:anchorId="1B755621" wp14:editId="2D8C1BF7">
                 <wp:simplePos x="0" y="0"/>
                 <wp:positionH relativeFrom="column">
                   <wp:posOffset>-5443</wp:posOffset>
@@ -2864,7 +3020,7 @@
           </mc:Choice>
           <mc:Fallback>
             <w:pict>
-              <v:rect w14:anchorId="001500BF" id="Rectangle 3" o:spid="_x0000_s1026" style="position:absolute;margin-left:-.45pt;margin-top:99.45pt;width:174.65pt;height:16.25pt;z-index:251625472;visibility:visible;mso-wrap-style:square;mso-wrap-distance-left:9pt;mso-wrap-distance-top:0;mso-wrap-distance-right:9pt;mso-wrap-distance-bottom:0;mso-position-horizontal:absolute;mso-position-horizontal-relative:text;mso-position-vertical:absolute;mso-position-vertical-relative:text;v-text-anchor:middle" o:gfxdata="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" filled="f" strokecolor="red" strokeweight="2pt"/>
+              <v:rect w14:anchorId="69D28265" id="Rectangle 3" o:spid="_x0000_s1026" style="position:absolute;margin-left:-.45pt;margin-top:99.45pt;width:174.65pt;height:16.25pt;z-index:251641344;visibility:visible;mso-wrap-style:square;mso-wrap-distance-left:9pt;mso-wrap-distance-top:0;mso-wrap-distance-right:9pt;mso-wrap-distance-bottom:0;mso-position-horizontal:absolute;mso-position-horizontal-relative:text;mso-position-vertical:absolute;mso-position-vertical-relative:text;v-text-anchor:middle" o:gfxdata="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" filled="f" strokecolor="red" strokeweight="2pt"/>
             </w:pict>
           </mc:Fallback>
         </mc:AlternateContent>
@@ -2874,7 +3030,7 @@
           <w:noProof/>
         </w:rPr>
         <w:drawing>
-          <wp:inline distT="0" distB="0" distL="0" distR="0" wp14:anchorId="092E83AC" wp14:editId="29FD4A40">
+          <wp:inline distT="0" distB="0" distL="0" distR="0" wp14:anchorId="092E83AC" wp14:editId="73199FD4">
             <wp:extent cx="5943600" cy="3680460"/>
             <wp:effectExtent l="0" t="0" r="0" b="0"/>
             <wp:docPr id="2" name="Picture 2"/>
@@ -2994,7 +3150,7 @@
         <mc:AlternateContent>
           <mc:Choice Requires="wps">
             <w:drawing>
-              <wp:anchor distT="0" distB="0" distL="114300" distR="114300" simplePos="0" relativeHeight="251689984" behindDoc="0" locked="0" layoutInCell="1" allowOverlap="1" wp14:anchorId="3C434220" wp14:editId="751641ED">
+              <wp:anchor distT="0" distB="0" distL="114300" distR="114300" simplePos="0" relativeHeight="251674112" behindDoc="0" locked="0" layoutInCell="1" allowOverlap="1" wp14:anchorId="3C434220" wp14:editId="391584B2">
                 <wp:simplePos x="0" y="0"/>
                 <wp:positionH relativeFrom="column">
                   <wp:posOffset>1310550</wp:posOffset>
@@ -3062,7 +3218,7 @@
           </mc:Choice>
           <mc:Fallback>
             <w:pict>
-              <v:rect w14:anchorId="7A6A6043" id="Rectangle 106" o:spid="_x0000_s1026" style="position:absolute;margin-left:103.2pt;margin-top:198.2pt;width:291pt;height:36.6pt;z-index:251689984;visibility:visible;mso-wrap-style:square;mso-width-percent:0;mso-height-percent:0;mso-wrap-distance-left:9pt;mso-wrap-distance-top:0;mso-wrap-distance-right:9pt;mso-wrap-distance-bottom:0;mso-position-horizontal:absolute;mso-position-horizontal-relative:text;mso-position-vertical:absolute;mso-position-vertical-relative:text;mso-width-percent:0;mso-height-percent:0;mso-width-relative:margin;mso-height-relative:margin;v-text-anchor:middle" o:gfxdata="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" filled="f" strokecolor="red" strokeweight="2pt"/>
+              <v:rect w14:anchorId="1A492A90" id="Rectangle 106" o:spid="_x0000_s1026" style="position:absolute;margin-left:103.2pt;margin-top:198.2pt;width:291pt;height:36.6pt;z-index:251674112;visibility:visible;mso-wrap-style:square;mso-width-percent:0;mso-height-percent:0;mso-wrap-distance-left:9pt;mso-wrap-distance-top:0;mso-wrap-distance-right:9pt;mso-wrap-distance-bottom:0;mso-position-horizontal:absolute;mso-position-horizontal-relative:text;mso-position-vertical:absolute;mso-position-vertical-relative:text;mso-width-percent:0;mso-height-percent:0;mso-width-relative:margin;mso-height-relative:margin;v-text-anchor:middle" o:gfxdata="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" filled="f" strokecolor="red" strokeweight="2pt"/>
             </w:pict>
           </mc:Fallback>
         </mc:AlternateContent>
@@ -3074,7 +3230,7 @@
         <mc:AlternateContent>
           <mc:Choice Requires="wps">
             <w:drawing>
-              <wp:anchor distT="0" distB="0" distL="114300" distR="114300" simplePos="0" relativeHeight="251696128" behindDoc="0" locked="0" layoutInCell="1" allowOverlap="1" wp14:anchorId="7B4C8E27" wp14:editId="71EC28A4">
+              <wp:anchor distT="0" distB="0" distL="114300" distR="114300" simplePos="0" relativeHeight="251676160" behindDoc="0" locked="0" layoutInCell="1" allowOverlap="1" wp14:anchorId="7B4C8E27" wp14:editId="09908419">
                 <wp:simplePos x="0" y="0"/>
                 <wp:positionH relativeFrom="margin">
                   <wp:posOffset>-329837</wp:posOffset>
@@ -3142,7 +3298,7 @@
           </mc:Choice>
           <mc:Fallback>
             <w:pict>
-              <v:rect w14:anchorId="3465FDD6" id="Rectangle 8" o:spid="_x0000_s1026" style="position:absolute;margin-left:-25.95pt;margin-top:169.65pt;width:130.8pt;height:21pt;z-index:251696128;visibility:visible;mso-wrap-style:square;mso-width-percent:0;mso-height-percent:0;mso-wrap-distance-left:9pt;mso-wrap-distance-top:0;mso-wrap-distance-right:9pt;mso-wrap-distance-bottom:0;mso-position-horizontal:absolute;mso-position-horizontal-relative:margin;mso-position-vertical:absolute;mso-position-vertical-relative:text;mso-width-percent:0;mso-height-percent:0;mso-width-relative:margin;mso-height-relative:margin;v-text-anchor:middle" o:gfxdata="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" filled="f" strokecolor="red" strokeweight="2pt">
+              <v:rect w14:anchorId="5F492FAB" id="Rectangle 8" o:spid="_x0000_s1026" style="position:absolute;margin-left:-25.95pt;margin-top:169.65pt;width:130.8pt;height:21pt;z-index:251676160;visibility:visible;mso-wrap-style:square;mso-width-percent:0;mso-height-percent:0;mso-wrap-distance-left:9pt;mso-wrap-distance-top:0;mso-wrap-distance-right:9pt;mso-wrap-distance-bottom:0;mso-position-horizontal:absolute;mso-position-horizontal-relative:margin;mso-position-vertical:absolute;mso-position-vertical-relative:text;mso-width-percent:0;mso-height-percent:0;mso-width-relative:margin;mso-height-relative:margin;v-text-anchor:middle" o:gfxdata="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" filled="f" strokecolor="red" strokeweight="2pt">
                 <w10:wrap anchorx="margin"/>
               </v:rect>
             </w:pict>
@@ -3156,7 +3312,7 @@
         <mc:AlternateContent>
           <mc:Choice Requires="wps">
             <w:drawing>
-              <wp:anchor distT="0" distB="0" distL="114300" distR="114300" simplePos="0" relativeHeight="251665408" behindDoc="0" locked="0" layoutInCell="1" allowOverlap="1" wp14:anchorId="42F667C7" wp14:editId="0BE00C0D">
+              <wp:anchor distT="0" distB="0" distL="114300" distR="114300" simplePos="0" relativeHeight="251665920" behindDoc="0" locked="0" layoutInCell="1" allowOverlap="1" wp14:anchorId="42F667C7" wp14:editId="082867FC">
                 <wp:simplePos x="0" y="0"/>
                 <wp:positionH relativeFrom="margin">
                   <wp:posOffset>-285206</wp:posOffset>
@@ -3224,7 +3380,7 @@
           </mc:Choice>
           <mc:Fallback>
             <w:pict>
-              <v:rect w14:anchorId="6A184A14" id="Rectangle 7" o:spid="_x0000_s1026" style="position:absolute;margin-left:-22.45pt;margin-top:99pt;width:205.2pt;height:21pt;z-index:251665408;visibility:visible;mso-wrap-style:square;mso-width-percent:0;mso-height-percent:0;mso-wrap-distance-left:9pt;mso-wrap-distance-top:0;mso-wrap-distance-right:9pt;mso-wrap-distance-bottom:0;mso-position-horizontal:absolute;mso-position-horizontal-relative:margin;mso-position-vertical:absolute;mso-position-vertical-relative:text;mso-width-percent:0;mso-height-percent:0;mso-width-relative:margin;mso-height-relative:margin;v-text-anchor:middle" o:gfxdata="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" filled="f" strokecolor="red" strokeweight="2pt">
+              <v:rect w14:anchorId="21636AB1" id="Rectangle 7" o:spid="_x0000_s1026" style="position:absolute;margin-left:-22.45pt;margin-top:99pt;width:205.2pt;height:21pt;z-index:251665920;visibility:visible;mso-wrap-style:square;mso-width-percent:0;mso-height-percent:0;mso-wrap-distance-left:9pt;mso-wrap-distance-top:0;mso-wrap-distance-right:9pt;mso-wrap-distance-bottom:0;mso-position-horizontal:absolute;mso-position-horizontal-relative:margin;mso-position-vertical:absolute;mso-position-vertical-relative:text;mso-width-percent:0;mso-height-percent:0;mso-width-relative:margin;mso-height-relative:margin;v-text-anchor:middle" o:gfxdata="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" filled="f" strokecolor="red" strokeweight="2pt">
                 <w10:wrap anchorx="margin"/>
               </v:rect>
             </w:pict>
@@ -3236,7 +3392,7 @@
           <w:noProof/>
         </w:rPr>
         <w:drawing>
-          <wp:inline distT="0" distB="0" distL="0" distR="0" wp14:anchorId="01F80FA5" wp14:editId="2D3AF490">
+          <wp:inline distT="0" distB="0" distL="0" distR="0" wp14:anchorId="01F80FA5" wp14:editId="1129EB2B">
             <wp:extent cx="6006677" cy="3723186"/>
             <wp:effectExtent l="0" t="0" r="0" b="0"/>
             <wp:docPr id="6" name="Picture 6"/>
@@ -3313,7 +3469,7 @@
         <mc:AlternateContent>
           <mc:Choice Requires="wps">
             <w:drawing>
-              <wp:anchor distT="0" distB="0" distL="114300" distR="114300" simplePos="0" relativeHeight="251702272" behindDoc="0" locked="0" layoutInCell="1" allowOverlap="1" wp14:anchorId="4E3726D2" wp14:editId="49C507BC">
+              <wp:anchor distT="0" distB="0" distL="114300" distR="114300" simplePos="0" relativeHeight="251678208" behindDoc="0" locked="0" layoutInCell="1" allowOverlap="1" wp14:anchorId="4E3726D2" wp14:editId="102F8214">
                 <wp:simplePos x="0" y="0"/>
                 <wp:positionH relativeFrom="column">
                   <wp:posOffset>136162</wp:posOffset>
@@ -3375,7 +3531,7 @@
           </mc:Choice>
           <mc:Fallback>
             <w:pict>
-              <v:rect w14:anchorId="42663E48" id="Rectangle 70" o:spid="_x0000_s1026" style="position:absolute;margin-left:10.7pt;margin-top:95.3pt;width:93pt;height:21pt;z-index:251702272;visibility:visible;mso-wrap-style:square;mso-wrap-distance-left:9pt;mso-wrap-distance-top:0;mso-wrap-distance-right:9pt;mso-wrap-distance-bottom:0;mso-position-horizontal:absolute;mso-position-horizontal-relative:text;mso-position-vertical:absolute;mso-position-vertical-relative:text;v-text-anchor:middle" o:gfxdata="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" filled="f" strokecolor="red" strokeweight="2pt"/>
+              <v:rect w14:anchorId="3B39A407" id="Rectangle 70" o:spid="_x0000_s1026" style="position:absolute;margin-left:10.7pt;margin-top:95.3pt;width:93pt;height:21pt;z-index:251678208;visibility:visible;mso-wrap-style:square;mso-wrap-distance-left:9pt;mso-wrap-distance-top:0;mso-wrap-distance-right:9pt;mso-wrap-distance-bottom:0;mso-position-horizontal:absolute;mso-position-horizontal-relative:text;mso-position-vertical:absolute;mso-position-vertical-relative:text;v-text-anchor:middle" o:gfxdata="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" filled="f" strokecolor="red" strokeweight="2pt"/>
             </w:pict>
           </mc:Fallback>
         </mc:AlternateContent>
@@ -3387,7 +3543,7 @@
         <mc:AlternateContent>
           <mc:Choice Requires="wps">
             <w:drawing>
-              <wp:anchor distT="0" distB="0" distL="114300" distR="114300" simplePos="0" relativeHeight="251699200" behindDoc="0" locked="0" layoutInCell="1" allowOverlap="1" wp14:anchorId="62BB57EC" wp14:editId="26C6A5D1">
+              <wp:anchor distT="0" distB="0" distL="114300" distR="114300" simplePos="0" relativeHeight="251677184" behindDoc="0" locked="0" layoutInCell="1" allowOverlap="1" wp14:anchorId="62BB57EC" wp14:editId="099DE840">
                 <wp:simplePos x="0" y="0"/>
                 <wp:positionH relativeFrom="column">
                   <wp:posOffset>-48986</wp:posOffset>
@@ -3449,7 +3605,7 @@
           </mc:Choice>
           <mc:Fallback>
             <w:pict>
-              <v:rect w14:anchorId="28215BF9" id="Rectangle 71" o:spid="_x0000_s1026" style="position:absolute;margin-left:-3.85pt;margin-top:51.8pt;width:60.6pt;height:21pt;z-index:251699200;visibility:visible;mso-wrap-style:square;mso-wrap-distance-left:9pt;mso-wrap-distance-top:0;mso-wrap-distance-right:9pt;mso-wrap-distance-bottom:0;mso-position-horizontal:absolute;mso-position-horizontal-relative:text;mso-position-vertical:absolute;mso-position-vertical-relative:text;v-text-anchor:middle" o:gfxdata="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" filled="f" strokecolor="red" strokeweight="2pt"/>
+              <v:rect w14:anchorId="4ED23B42" id="Rectangle 71" o:spid="_x0000_s1026" style="position:absolute;margin-left:-3.85pt;margin-top:51.8pt;width:60.6pt;height:21pt;z-index:251677184;visibility:visible;mso-wrap-style:square;mso-wrap-distance-left:9pt;mso-wrap-distance-top:0;mso-wrap-distance-right:9pt;mso-wrap-distance-bottom:0;mso-position-horizontal:absolute;mso-position-horizontal-relative:text;mso-position-vertical:absolute;mso-position-vertical-relative:text;v-text-anchor:middle" o:gfxdata="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" filled="f" strokecolor="red" strokeweight="2pt"/>
             </w:pict>
           </mc:Fallback>
         </mc:AlternateContent>
@@ -3459,7 +3615,7 @@
           <w:noProof/>
         </w:rPr>
         <w:drawing>
-          <wp:inline distT="0" distB="0" distL="0" distR="0" wp14:anchorId="47274F0E" wp14:editId="2DD419B2">
+          <wp:inline distT="0" distB="0" distL="0" distR="0" wp14:anchorId="47274F0E" wp14:editId="09E38E75">
             <wp:extent cx="5835015" cy="3613785"/>
             <wp:effectExtent l="0" t="0" r="0" b="5715"/>
             <wp:docPr id="107" name="Picture 107"/>
@@ -3517,7 +3673,7 @@
       <w:pPr>
         <w:pStyle w:val="Heading1"/>
       </w:pPr>
-      <w:bookmarkStart w:id="21" w:name="_Toc467576684"/>
+      <w:bookmarkStart w:id="21" w:name="_Toc468971049"/>
       <w:r>
         <w:t>Reporting</w:t>
       </w:r>
@@ -3730,7 +3886,7 @@
       <w:pPr>
         <w:pStyle w:val="Heading1"/>
       </w:pPr>
-      <w:bookmarkStart w:id="22" w:name="_Toc467576685"/>
+      <w:bookmarkStart w:id="22" w:name="_Toc468971050"/>
       <w:r>
         <w:t>User-friendly interface for active hyperlinks</w:t>
       </w:r>
@@ -3822,7 +3978,7 @@
           <w:noProof/>
         </w:rPr>
         <w:drawing>
-          <wp:inline distT="0" distB="0" distL="0" distR="0" wp14:anchorId="710D69FD" wp14:editId="3CEA822E">
+          <wp:inline distT="0" distB="0" distL="0" distR="0" wp14:anchorId="710D69FD" wp14:editId="79DCE29C">
             <wp:extent cx="3672849" cy="2454729"/>
             <wp:effectExtent l="0" t="0" r="3810" b="3175"/>
             <wp:docPr id="108" name="Picture 108"/>
@@ -3887,7 +4043,7 @@
         </w:rPr>
         <w:lastRenderedPageBreak/>
         <w:drawing>
-          <wp:inline distT="0" distB="0" distL="0" distR="0" wp14:anchorId="7E605F3C" wp14:editId="0B90E140">
+          <wp:inline distT="0" distB="0" distL="0" distR="0" wp14:anchorId="7E605F3C" wp14:editId="29EE7F26">
             <wp:extent cx="5807710" cy="4147185"/>
             <wp:effectExtent l="0" t="0" r="2540" b="5715"/>
             <wp:docPr id="110" name="Picture 110"/>
@@ -3986,7 +4142,7 @@
           <w:noProof/>
         </w:rPr>
         <w:drawing>
-          <wp:inline distT="0" distB="0" distL="0" distR="0" wp14:anchorId="52328BB7" wp14:editId="501E131D">
+          <wp:inline distT="0" distB="0" distL="0" distR="0" wp14:anchorId="52328BB7" wp14:editId="3D908DAD">
             <wp:extent cx="4794885" cy="1224915"/>
             <wp:effectExtent l="0" t="0" r="5715" b="0"/>
             <wp:docPr id="109" name="Picture 109"/>
@@ -4070,7 +4226,7 @@
           <w:ins w:id="29" w:author="Tulchinskaya, Gaby (NIH/NCI) [C]" w:date="2016-10-25T13:49:00Z"/>
         </w:rPr>
       </w:pPr>
-      <w:bookmarkStart w:id="30" w:name="_Toc467576686"/>
+      <w:bookmarkStart w:id="30" w:name="_Toc468971051"/>
       <w:ins w:id="31" w:author="Tulchinskaya, Gaby (NIH/NCI) [C]" w:date="2016-10-25T13:49:00Z">
         <w:r>
           <w:t>Process of creating and editing a question in Form Builder</w:t>
@@ -4191,7 +4347,7 @@
             <w:noProof/>
           </w:rPr>
           <w:drawing>
-            <wp:inline distT="0" distB="0" distL="0" distR="0" wp14:anchorId="08D1230E" wp14:editId="2CD02896">
+            <wp:inline distT="0" distB="0" distL="0" distR="0" wp14:anchorId="08D1230E" wp14:editId="6D97FA84">
               <wp:extent cx="4446241" cy="2624137"/>
               <wp:effectExtent l="0" t="0" r="0" b="5080"/>
               <wp:docPr id="18" name="Picture 18"/>
@@ -4312,7 +4468,7 @@
             <w:noProof/>
           </w:rPr>
           <w:drawing>
-            <wp:inline distT="0" distB="0" distL="0" distR="0" wp14:anchorId="14E3D9D0" wp14:editId="48B1CF4B">
+            <wp:inline distT="0" distB="0" distL="0" distR="0" wp14:anchorId="14E3D9D0" wp14:editId="7A727D88">
               <wp:extent cx="4354286" cy="1529442"/>
               <wp:effectExtent l="0" t="0" r="8255" b="0"/>
               <wp:docPr id="4" name="Picture 4"/>
@@ -4437,30 +4593,28 @@
             <v:shape id="_x0000_i1025" type="#_x0000_t75" style="width:468pt;height:243.6pt" o:ole="">
               <v:imagedata r:id="rId23" o:title=""/>
             </v:shape>
-            <o:OLEObject Type="Embed" ProgID="Visio.Drawing.11" ShapeID="_x0000_i1025" DrawAspect="Content" ObjectID="_1541318554" r:id="rId24"/>
+            <o:OLEObject Type="Embed" ProgID="Visio.Drawing.11" ShapeID="_x0000_i1025" DrawAspect="Content" ObjectID="_1542712891" r:id="rId24"/>
           </w:object>
         </w:r>
       </w:ins>
-      <w:bookmarkStart w:id="51" w:name="_GoBack"/>
-      <w:bookmarkEnd w:id="51"/>
+    </w:p>
+    <w:p>
+      <w:pPr>
+        <w:rPr>
+          <w:ins w:id="51" w:author="Tulchinskaya, Gaby (NIH/NCI) [C]" w:date="2016-10-25T13:49:00Z"/>
+          <w:rFonts w:ascii="Calibri" w:hAnsi="Calibri" w:cs="Times New Roman"/>
+        </w:rPr>
+      </w:pPr>
     </w:p>
     <w:p>
       <w:pPr>
         <w:rPr>
           <w:ins w:id="52" w:author="Tulchinskaya, Gaby (NIH/NCI) [C]" w:date="2016-10-25T13:49:00Z"/>
           <w:rFonts w:ascii="Calibri" w:hAnsi="Calibri" w:cs="Times New Roman"/>
-        </w:rPr>
-      </w:pPr>
-    </w:p>
-    <w:p>
-      <w:pPr>
-        <w:rPr>
-          <w:ins w:id="53" w:author="Tulchinskaya, Gaby (NIH/NCI) [C]" w:date="2016-10-25T13:49:00Z"/>
-          <w:rFonts w:ascii="Calibri" w:hAnsi="Calibri" w:cs="Times New Roman"/>
           <w:color w:val="FF0000"/>
         </w:rPr>
       </w:pPr>
-      <w:ins w:id="54" w:author="Tulchinskaya, Gaby (NIH/NCI) [C]" w:date="2016-10-25T13:49:00Z">
+      <w:ins w:id="53" w:author="Tulchinskaya, Gaby (NIH/NCI) [C]" w:date="2016-10-25T13:49:00Z">
         <w:r>
           <w:rPr>
             <w:rFonts w:ascii="Calibri" w:hAnsi="Calibri" w:cs="Times New Roman"/>
@@ -4509,10 +4663,10 @@
       <w:pPr>
         <w:spacing w:after="0" w:line="240" w:lineRule="auto"/>
         <w:rPr>
-          <w:ins w:id="55" w:author="Tulchinskaya, Gaby (NIH/NCI) [C]" w:date="2016-10-25T13:49:00Z"/>
+          <w:ins w:id="54" w:author="Tulchinskaya, Gaby (NIH/NCI) [C]" w:date="2016-10-25T13:49:00Z"/>
         </w:rPr>
       </w:pPr>
-      <w:ins w:id="56" w:author="Tulchinskaya, Gaby (NIH/NCI) [C]" w:date="2016-10-25T13:49:00Z">
+      <w:ins w:id="55" w:author="Tulchinskaya, Gaby (NIH/NCI) [C]" w:date="2016-10-25T13:49:00Z">
         <w:r>
           <w:t xml:space="preserve">When user adds/edits question in Question library/Section library/Form (in the library of individual), </w:t>
         </w:r>
@@ -4525,16 +4679,16 @@
       <w:pPr>
         <w:spacing w:after="0" w:line="240" w:lineRule="auto"/>
         <w:rPr>
-          <w:ins w:id="57" w:author="Tulchinskaya, Gaby (NIH/NCI) [C]" w:date="2016-10-25T13:49:00Z"/>
+          <w:ins w:id="56" w:author="Tulchinskaya, Gaby (NIH/NCI) [C]" w:date="2016-10-25T13:49:00Z"/>
         </w:rPr>
       </w:pPr>
-      <w:ins w:id="58" w:author="Tulchinskaya, Gaby (NIH/NCI) [C]" w:date="2016-10-25T13:49:00Z">
+      <w:ins w:id="57" w:author="Tulchinskaya, Gaby (NIH/NCI) [C]" w:date="2016-10-25T13:49:00Z">
         <w:r>
           <w:rPr>
             <w:noProof/>
           </w:rPr>
           <w:drawing>
-            <wp:anchor distT="0" distB="0" distL="114300" distR="114300" simplePos="0" relativeHeight="251628544" behindDoc="0" locked="0" layoutInCell="1" allowOverlap="1" wp14:anchorId="00DF8492" wp14:editId="686A510D">
+            <wp:anchor distT="0" distB="0" distL="114300" distR="114300" simplePos="0" relativeHeight="251642368" behindDoc="0" locked="0" layoutInCell="1" allowOverlap="1" wp14:anchorId="00DF8492" wp14:editId="1546B3AF">
               <wp:simplePos x="0" y="0"/>
               <wp:positionH relativeFrom="margin">
                 <wp:posOffset>3748088</wp:posOffset>
@@ -4598,7 +4752,7 @@
             <w:noProof/>
           </w:rPr>
           <w:drawing>
-            <wp:inline distT="0" distB="0" distL="0" distR="0" wp14:anchorId="46AC97DF" wp14:editId="51B453A3">
+            <wp:inline distT="0" distB="0" distL="0" distR="0" wp14:anchorId="46AC97DF" wp14:editId="5467FBFE">
               <wp:extent cx="5178777" cy="3024188"/>
               <wp:effectExtent l="0" t="0" r="3175" b="5080"/>
               <wp:docPr id="30" name="Picture 30"/>
@@ -4651,18 +4805,18 @@
     <w:p>
       <w:pPr>
         <w:rPr>
+          <w:ins w:id="58" w:author="Tulchinskaya, Gaby (NIH/NCI) [C]" w:date="2016-10-25T13:49:00Z"/>
+        </w:rPr>
+      </w:pPr>
+    </w:p>
+    <w:p>
+      <w:pPr>
+        <w:rPr>
           <w:ins w:id="59" w:author="Tulchinskaya, Gaby (NIH/NCI) [C]" w:date="2016-10-25T13:49:00Z"/>
-        </w:rPr>
-      </w:pPr>
-    </w:p>
-    <w:p>
-      <w:pPr>
-        <w:rPr>
-          <w:ins w:id="60" w:author="Tulchinskaya, Gaby (NIH/NCI) [C]" w:date="2016-10-25T13:49:00Z"/>
           <w:noProof/>
         </w:rPr>
       </w:pPr>
-      <w:ins w:id="61" w:author="Tulchinskaya, Gaby (NIH/NCI) [C]" w:date="2016-10-25T13:49:00Z">
+      <w:ins w:id="60" w:author="Tulchinskaya, Gaby (NIH/NCI) [C]" w:date="2016-10-25T13:49:00Z">
         <w:r>
           <w:t xml:space="preserve">“Learn more” field should be deleted from the portion (on form and section level) that appears on </w:t>
         </w:r>
@@ -4671,7 +4825,7 @@
             <w:noProof/>
           </w:rPr>
           <w:drawing>
-            <wp:inline distT="0" distB="0" distL="0" distR="0" wp14:anchorId="69B75F7C" wp14:editId="0DF96DFB">
+            <wp:inline distT="0" distB="0" distL="0" distR="0" wp14:anchorId="69B75F7C" wp14:editId="343B1AB0">
               <wp:extent cx="419100" cy="381000"/>
               <wp:effectExtent l="0" t="0" r="0" b="0"/>
               <wp:docPr id="24" name="Picture 24" descr="cid:image006.jpg@01D2247E.A77C5BF0"/>
@@ -4731,16 +4885,16 @@
     <w:p>
       <w:pPr>
         <w:rPr>
-          <w:ins w:id="62" w:author="Tulchinskaya, Gaby (NIH/NCI) [C]" w:date="2016-10-25T13:49:00Z"/>
+          <w:ins w:id="61" w:author="Tulchinskaya, Gaby (NIH/NCI) [C]" w:date="2016-10-25T13:49:00Z"/>
         </w:rPr>
       </w:pPr>
-      <w:ins w:id="63" w:author="Tulchinskaya, Gaby (NIH/NCI) [C]" w:date="2016-10-25T13:49:00Z">
+      <w:ins w:id="62" w:author="Tulchinskaya, Gaby (NIH/NCI) [C]" w:date="2016-10-25T13:49:00Z">
         <w:r>
           <w:rPr>
             <w:noProof/>
           </w:rPr>
           <w:drawing>
-            <wp:anchor distT="0" distB="0" distL="114300" distR="114300" simplePos="0" relativeHeight="251668480" behindDoc="0" locked="0" layoutInCell="1" allowOverlap="1" wp14:anchorId="2BA67749" wp14:editId="35D79D48">
+            <wp:anchor distT="0" distB="0" distL="114300" distR="114300" simplePos="0" relativeHeight="251666944" behindDoc="0" locked="0" layoutInCell="1" allowOverlap="1" wp14:anchorId="2BA67749" wp14:editId="5A7B9C7D">
               <wp:simplePos x="0" y="0"/>
               <wp:positionH relativeFrom="margin">
                 <wp:posOffset>498764</wp:posOffset>
@@ -4804,7 +4958,7 @@
             <w:noProof/>
           </w:rPr>
           <w:drawing>
-            <wp:anchor distT="0" distB="0" distL="114300" distR="114300" simplePos="0" relativeHeight="251650048" behindDoc="0" locked="0" layoutInCell="1" allowOverlap="1" wp14:anchorId="68EC9F5E" wp14:editId="3C307D5C">
+            <wp:anchor distT="0" distB="0" distL="114300" distR="114300" simplePos="0" relativeHeight="251649536" behindDoc="0" locked="0" layoutInCell="1" allowOverlap="1" wp14:anchorId="68EC9F5E" wp14:editId="532F5D59">
               <wp:simplePos x="0" y="0"/>
               <wp:positionH relativeFrom="column">
                 <wp:posOffset>623455</wp:posOffset>
@@ -4868,7 +5022,7 @@
             <w:noProof/>
           </w:rPr>
           <w:drawing>
-            <wp:inline distT="0" distB="0" distL="0" distR="0" wp14:anchorId="6C978B21" wp14:editId="7E63DAA8">
+            <wp:inline distT="0" distB="0" distL="0" distR="0" wp14:anchorId="6C978B21" wp14:editId="5B1CF56C">
               <wp:extent cx="4717473" cy="3092962"/>
               <wp:effectExtent l="0" t="0" r="6985" b="0"/>
               <wp:docPr id="27" name="Picture 27" descr="cid:image019.jpg@01D2247E.A77C5BF0"/>
@@ -4924,11 +5078,13 @@
     <w:p>
       <w:pPr>
         <w:rPr>
-          <w:ins w:id="64" w:author="Tulchinskaya, Gaby (NIH/NCI) [C]" w:date="2016-10-25T13:49:00Z"/>
+          <w:ins w:id="63" w:author="Tulchinskaya, Gaby (NIH/NCI) [C]" w:date="2016-10-25T13:49:00Z"/>
           <w:rStyle w:val="Heading2Char"/>
         </w:rPr>
       </w:pPr>
-      <w:bookmarkStart w:id="65" w:name="_Toc467576687"/>
+      <w:bookmarkStart w:id="64" w:name="_Toc468971052"/>
+      <w:bookmarkStart w:id="65" w:name="_GoBack"/>
+      <w:bookmarkEnd w:id="65"/>
       <w:ins w:id="66" w:author="Tulchinskaya, Gaby (NIH/NCI) [C]" w:date="2016-10-25T13:49:00Z">
         <w:r>
           <w:rPr>
@@ -4936,7 +5092,7 @@
           </w:rPr>
           <w:t>Additional requirement:</w:t>
         </w:r>
-        <w:bookmarkEnd w:id="65"/>
+        <w:bookmarkEnd w:id="64"/>
       </w:ins>
     </w:p>
     <w:p>
@@ -4972,7 +5128,7 @@
           <w:rFonts w:ascii="Calibri" w:hAnsi="Calibri" w:cs="Times New Roman"/>
         </w:rPr>
       </w:pPr>
-      <w:bookmarkStart w:id="71" w:name="_Toc467576688"/>
+      <w:bookmarkStart w:id="71" w:name="_Toc468971053"/>
       <w:ins w:id="72" w:author="Tulchinskaya, Gaby (NIH/NCI) [C]" w:date="2016-10-25T13:49:00Z">
         <w:r>
           <w:rPr>
@@ -5060,7 +5216,7 @@
             <w:noProof/>
           </w:rPr>
           <w:drawing>
-            <wp:anchor distT="0" distB="0" distL="114300" distR="114300" simplePos="0" relativeHeight="251631616" behindDoc="0" locked="0" layoutInCell="1" allowOverlap="1" wp14:anchorId="72CD05CE" wp14:editId="765DF2C1">
+            <wp:anchor distT="0" distB="0" distL="114300" distR="114300" simplePos="0" relativeHeight="251643392" behindDoc="0" locked="0" layoutInCell="1" allowOverlap="1" wp14:anchorId="72CD05CE" wp14:editId="01002520">
               <wp:simplePos x="0" y="0"/>
               <wp:positionH relativeFrom="margin">
                 <wp:posOffset>3100754</wp:posOffset>
@@ -5124,7 +5280,7 @@
             <w:noProof/>
           </w:rPr>
           <w:drawing>
-            <wp:inline distT="0" distB="0" distL="0" distR="0" wp14:anchorId="36DF2B86" wp14:editId="6E95E6C2">
+            <wp:inline distT="0" distB="0" distL="0" distR="0" wp14:anchorId="36DF2B86" wp14:editId="7D9CFDE2">
               <wp:extent cx="4495934" cy="2625436"/>
               <wp:effectExtent l="0" t="0" r="0" b="3810"/>
               <wp:docPr id="33" name="Picture 33"/>
@@ -5230,7 +5386,7 @@
             <w:noProof/>
           </w:rPr>
           <w:drawing>
-            <wp:inline distT="0" distB="0" distL="0" distR="0" wp14:anchorId="435DBBC7" wp14:editId="0CCB6789">
+            <wp:inline distT="0" distB="0" distL="0" distR="0" wp14:anchorId="435DBBC7" wp14:editId="0AC4CF53">
               <wp:extent cx="257175" cy="200977"/>
               <wp:effectExtent l="0" t="0" r="0" b="8890"/>
               <wp:docPr id="34" name="Picture 34" descr="cid:image005.jpg@01D2247E.A77C5BF0"/>
@@ -5300,7 +5456,7 @@
           <mc:AlternateContent>
             <mc:Choice Requires="wps">
               <w:drawing>
-                <wp:anchor distT="0" distB="0" distL="114300" distR="114300" simplePos="0" relativeHeight="251653120" behindDoc="0" locked="0" layoutInCell="1" allowOverlap="1" wp14:anchorId="6B17A0A7" wp14:editId="724FB980">
+                <wp:anchor distT="0" distB="0" distL="114300" distR="114300" simplePos="0" relativeHeight="251650560" behindDoc="0" locked="0" layoutInCell="1" allowOverlap="1" wp14:anchorId="6B17A0A7" wp14:editId="3B526AB6">
                   <wp:simplePos x="0" y="0"/>
                   <wp:positionH relativeFrom="margin">
                     <wp:posOffset>552450</wp:posOffset>
@@ -5367,7 +5523,7 @@
             </mc:Choice>
             <mc:Fallback>
               <w:pict>
-                <v:shape w14:anchorId="0709F0CB" id="Multiply 42" o:spid="_x0000_s1026" style="position:absolute;margin-left:43.5pt;margin-top:73.1pt;width:21.75pt;height:15.4pt;z-index:251653120;visibility:visible;mso-wrap-style:square;mso-width-percent:0;mso-height-percent:0;mso-wrap-distance-left:9pt;mso-wrap-distance-top:0;mso-wrap-distance-right:9pt;mso-wrap-distance-bottom:0;mso-position-horizontal:absolute;mso-position-horizontal-relative:margin;mso-position-vertical:absolute;mso-position-vertical-relative:text;mso-width-percent:0;mso-height-percent:0;mso-width-relative:margin;mso-height-relative:margin;v-text-anchor:middle" coordsize="276225,195897" o:gfxdata="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" path="m53016,65841l79669,28258r58444,41448l196556,28258r26653,37583l177936,97949r45273,32107l196556,167639,138113,126191,79669,167639,53016,130056,98289,97949,53016,65841xe" fillcolor="red" strokecolor="#243f60 [1604]" strokeweight="2pt">
+                <v:shape w14:anchorId="1B016AA7" id="Multiply 42" o:spid="_x0000_s1026" style="position:absolute;margin-left:43.5pt;margin-top:73.1pt;width:21.75pt;height:15.4pt;z-index:251650560;visibility:visible;mso-wrap-style:square;mso-width-percent:0;mso-height-percent:0;mso-wrap-distance-left:9pt;mso-wrap-distance-top:0;mso-wrap-distance-right:9pt;mso-wrap-distance-bottom:0;mso-position-horizontal:absolute;mso-position-horizontal-relative:margin;mso-position-vertical:absolute;mso-position-vertical-relative:text;mso-width-percent:0;mso-height-percent:0;mso-width-relative:margin;mso-height-relative:margin;v-text-anchor:middle" coordsize="276225,195897" o:gfxdata="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" path="m53016,65841l79669,28258r58444,41448l196556,28258r26653,37583l177936,97949r45273,32107l196556,167639,138113,126191,79669,167639,53016,130056,98289,97949,53016,65841xe" fillcolor="red" strokecolor="#243f60 [1604]" strokeweight="2pt">
                   <v:fill opacity="37265f"/>
                   <v:path arrowok="t" o:connecttype="custom" o:connectlocs="53016,65841;79669,28258;138113,69706;196556,28258;223209,65841;177936,97949;223209,130056;196556,167639;138113,126191;79669,167639;53016,130056;98289,97949;53016,65841" o:connectangles="0,0,0,0,0,0,0,0,0,0,0,0,0"/>
                   <w10:wrap anchorx="margin"/>
@@ -5383,7 +5539,7 @@
           <mc:AlternateContent>
             <mc:Choice Requires="wps">
               <w:drawing>
-                <wp:anchor distT="0" distB="0" distL="114300" distR="114300" simplePos="0" relativeHeight="251646976" behindDoc="0" locked="0" layoutInCell="1" allowOverlap="1" wp14:anchorId="7FB2373E" wp14:editId="778C4F52">
+                <wp:anchor distT="0" distB="0" distL="114300" distR="114300" simplePos="0" relativeHeight="251648512" behindDoc="0" locked="0" layoutInCell="1" allowOverlap="1" wp14:anchorId="7FB2373E" wp14:editId="63D48D80">
                   <wp:simplePos x="0" y="0"/>
                   <wp:positionH relativeFrom="margin">
                     <wp:posOffset>561975</wp:posOffset>
@@ -5450,7 +5606,7 @@
             </mc:Choice>
             <mc:Fallback>
               <w:pict>
-                <v:shape w14:anchorId="326DC3B7" id="Multiply 41" o:spid="_x0000_s1026" style="position:absolute;margin-left:44.25pt;margin-top:39.3pt;width:21.75pt;height:15.4pt;z-index:251646976;visibility:visible;mso-wrap-style:square;mso-width-percent:0;mso-height-percent:0;mso-wrap-distance-left:9pt;mso-wrap-distance-top:0;mso-wrap-distance-right:9pt;mso-wrap-distance-bottom:0;mso-position-horizontal:absolute;mso-position-horizontal-relative:margin;mso-position-vertical:absolute;mso-position-vertical-relative:text;mso-width-percent:0;mso-height-percent:0;mso-width-relative:margin;mso-height-relative:margin;v-text-anchor:middle" coordsize="276225,195897" o:gfxdata="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" path="m53016,65841l79669,28258r58444,41448l196556,28258r26653,37583l177936,97949r45273,32107l196556,167639,138113,126191,79669,167639,53016,130056,98289,97949,53016,65841xe" fillcolor="red" strokecolor="#243f60 [1604]" strokeweight="2pt">
+                <v:shape w14:anchorId="51EEEC39" id="Multiply 41" o:spid="_x0000_s1026" style="position:absolute;margin-left:44.25pt;margin-top:39.3pt;width:21.75pt;height:15.4pt;z-index:251648512;visibility:visible;mso-wrap-style:square;mso-width-percent:0;mso-height-percent:0;mso-wrap-distance-left:9pt;mso-wrap-distance-top:0;mso-wrap-distance-right:9pt;mso-wrap-distance-bottom:0;mso-position-horizontal:absolute;mso-position-horizontal-relative:margin;mso-position-vertical:absolute;mso-position-vertical-relative:text;mso-width-percent:0;mso-height-percent:0;mso-width-relative:margin;mso-height-relative:margin;v-text-anchor:middle" coordsize="276225,195897" o:gfxdata="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" path="m53016,65841l79669,28258r58444,41448l196556,28258r26653,37583l177936,97949r45273,32107l196556,167639,138113,126191,79669,167639,53016,130056,98289,97949,53016,65841xe" fillcolor="red" strokecolor="#243f60 [1604]" strokeweight="2pt">
                   <v:fill opacity="37265f"/>
                   <v:path arrowok="t" o:connecttype="custom" o:connectlocs="53016,65841;79669,28258;138113,69706;196556,28258;223209,65841;177936,97949;223209,130056;196556,167639;138113,126191;79669,167639;53016,130056;98289,97949;53016,65841" o:connectangles="0,0,0,0,0,0,0,0,0,0,0,0,0"/>
                   <w10:wrap anchorx="margin"/>
@@ -5464,7 +5620,7 @@
             <w:noProof/>
           </w:rPr>
           <w:drawing>
-            <wp:inline distT="0" distB="0" distL="0" distR="0" wp14:anchorId="207ADA3F" wp14:editId="5CCBE550">
+            <wp:inline distT="0" distB="0" distL="0" distR="0" wp14:anchorId="207ADA3F" wp14:editId="6C4548FB">
               <wp:extent cx="4700090" cy="1209675"/>
               <wp:effectExtent l="0" t="0" r="5715" b="0"/>
               <wp:docPr id="40" name="Picture 40"/>
@@ -5534,7 +5690,7 @@
             <w:noProof/>
           </w:rPr>
           <w:drawing>
-            <wp:inline distT="0" distB="0" distL="0" distR="0" wp14:anchorId="184358A9" wp14:editId="152916E4">
+            <wp:inline distT="0" distB="0" distL="0" distR="0" wp14:anchorId="184358A9" wp14:editId="390DAB16">
               <wp:extent cx="196215" cy="207010"/>
               <wp:effectExtent l="0" t="0" r="0" b="2540"/>
               <wp:docPr id="9" name="Picture 9"/>
@@ -5655,7 +5811,7 @@
             <w:noProof/>
           </w:rPr>
           <w:drawing>
-            <wp:inline distT="0" distB="0" distL="0" distR="0" wp14:anchorId="0E1B9040" wp14:editId="645FE0B9">
+            <wp:inline distT="0" distB="0" distL="0" distR="0" wp14:anchorId="0E1B9040" wp14:editId="5C694607">
               <wp:extent cx="196215" cy="207010"/>
               <wp:effectExtent l="0" t="0" r="0" b="2540"/>
               <wp:docPr id="10" name="Picture 10"/>
@@ -5721,7 +5877,7 @@
             <w:noProof/>
           </w:rPr>
           <w:drawing>
-            <wp:anchor distT="0" distB="0" distL="114300" distR="114300" simplePos="0" relativeHeight="251656192" behindDoc="0" locked="0" layoutInCell="1" allowOverlap="1" wp14:anchorId="1EBB9D09" wp14:editId="4D3D0661">
+            <wp:anchor distT="0" distB="0" distL="114300" distR="114300" simplePos="0" relativeHeight="251651584" behindDoc="0" locked="0" layoutInCell="1" allowOverlap="1" wp14:anchorId="1EBB9D09" wp14:editId="4DB06EFB">
               <wp:simplePos x="0" y="0"/>
               <wp:positionH relativeFrom="margin">
                 <wp:posOffset>3686174</wp:posOffset>
@@ -5785,7 +5941,7 @@
             <w:noProof/>
           </w:rPr>
           <w:drawing>
-            <wp:inline distT="0" distB="0" distL="0" distR="0" wp14:anchorId="510B9AF7" wp14:editId="392A83AA">
+            <wp:inline distT="0" distB="0" distL="0" distR="0" wp14:anchorId="510B9AF7" wp14:editId="049E775E">
               <wp:extent cx="4680898" cy="3716216"/>
               <wp:effectExtent l="0" t="0" r="5715" b="0"/>
               <wp:docPr id="39" name="Picture 39"/>
@@ -5861,7 +6017,7 @@
             <w:noProof/>
           </w:rPr>
           <w:drawing>
-            <wp:inline distT="0" distB="0" distL="0" distR="0" wp14:anchorId="7D2956B5" wp14:editId="2F09F517">
+            <wp:inline distT="0" distB="0" distL="0" distR="0" wp14:anchorId="7D2956B5" wp14:editId="4E55FF01">
               <wp:extent cx="168910" cy="135890"/>
               <wp:effectExtent l="0" t="0" r="2540" b="0"/>
               <wp:docPr id="12" name="Picture 12"/>
@@ -6005,7 +6161,7 @@
           <mc:AlternateContent>
             <mc:Choice Requires="wps">
               <w:drawing>
-                <wp:anchor distT="0" distB="0" distL="114300" distR="114300" simplePos="0" relativeHeight="251643904" behindDoc="0" locked="0" layoutInCell="1" allowOverlap="1" wp14:anchorId="5E99B10C" wp14:editId="2C0C2F26">
+                <wp:anchor distT="0" distB="0" distL="114300" distR="114300" simplePos="0" relativeHeight="251647488" behindDoc="0" locked="0" layoutInCell="1" allowOverlap="1" wp14:anchorId="5E99B10C" wp14:editId="5424A97F">
                   <wp:simplePos x="0" y="0"/>
                   <wp:positionH relativeFrom="column">
                     <wp:posOffset>687070</wp:posOffset>
@@ -6072,7 +6228,7 @@
             </mc:Choice>
             <mc:Fallback>
               <w:pict>
-                <v:shape w14:anchorId="700577AD" id="Multiply 38" o:spid="_x0000_s1026" style="position:absolute;margin-left:54.1pt;margin-top:250.8pt;width:23.15pt;height:15.85pt;z-index:251643904;visibility:visible;mso-wrap-style:square;mso-width-percent:0;mso-height-percent:0;mso-wrap-distance-left:9pt;mso-wrap-distance-top:0;mso-wrap-distance-right:9pt;mso-wrap-distance-bottom:0;mso-position-horizontal:absolute;mso-position-horizontal-relative:text;mso-position-vertical:absolute;mso-position-vertical-relative:text;mso-width-percent:0;mso-height-percent:0;mso-width-relative:margin;mso-height-relative:margin;v-text-anchor:middle" coordsize="294278,201112" o:gfxdata="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" path="m57334,67829l84023,28776r63116,43134l210255,28776r26689,39053l189056,100556r47888,32727l210255,172336,147139,129202,84023,172336,57334,133283r47888,-32727l57334,67829xe" fillcolor="red" strokecolor="#243f60 [1604]" strokeweight="2pt">
+                <v:shape w14:anchorId="7CAF4FCF" id="Multiply 38" o:spid="_x0000_s1026" style="position:absolute;margin-left:54.1pt;margin-top:250.8pt;width:23.15pt;height:15.85pt;z-index:251647488;visibility:visible;mso-wrap-style:square;mso-width-percent:0;mso-height-percent:0;mso-wrap-distance-left:9pt;mso-wrap-distance-top:0;mso-wrap-distance-right:9pt;mso-wrap-distance-bottom:0;mso-position-horizontal:absolute;mso-position-horizontal-relative:text;mso-position-vertical:absolute;mso-position-vertical-relative:text;mso-width-percent:0;mso-height-percent:0;mso-width-relative:margin;mso-height-relative:margin;v-text-anchor:middle" coordsize="294278,201112" o:gfxdata="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" path="m57334,67829l84023,28776r63116,43134l210255,28776r26689,39053l189056,100556r47888,32727l210255,172336,147139,129202,84023,172336,57334,133283r47888,-32727l57334,67829xe" fillcolor="red" strokecolor="#243f60 [1604]" strokeweight="2pt">
                   <v:fill opacity="37265f"/>
                   <v:path arrowok="t" o:connecttype="custom" o:connectlocs="57334,67829;84023,28776;147139,71910;210255,28776;236944,67829;189056,100556;236944,133283;210255,172336;147139,129202;84023,172336;57334,133283;105222,100556;57334,67829" o:connectangles="0,0,0,0,0,0,0,0,0,0,0,0,0"/>
                 </v:shape>
@@ -6087,7 +6243,7 @@
           <mc:AlternateContent>
             <mc:Choice Requires="wps">
               <w:drawing>
-                <wp:anchor distT="0" distB="0" distL="114300" distR="114300" simplePos="0" relativeHeight="251640832" behindDoc="0" locked="0" layoutInCell="1" allowOverlap="1" wp14:anchorId="6A581234" wp14:editId="6A799CB1">
+                <wp:anchor distT="0" distB="0" distL="114300" distR="114300" simplePos="0" relativeHeight="251646464" behindDoc="0" locked="0" layoutInCell="1" allowOverlap="1" wp14:anchorId="6A581234" wp14:editId="1D8748B4">
                   <wp:simplePos x="0" y="0"/>
                   <wp:positionH relativeFrom="column">
                     <wp:posOffset>676275</wp:posOffset>
@@ -6154,7 +6310,7 @@
             </mc:Choice>
             <mc:Fallback>
               <w:pict>
-                <v:shape w14:anchorId="5F275BEB" id="Multiply 37" o:spid="_x0000_s1026" style="position:absolute;margin-left:53.25pt;margin-top:49.45pt;width:23.15pt;height:15.85pt;z-index:251640832;visibility:visible;mso-wrap-style:square;mso-width-percent:0;mso-height-percent:0;mso-wrap-distance-left:9pt;mso-wrap-distance-top:0;mso-wrap-distance-right:9pt;mso-wrap-distance-bottom:0;mso-position-horizontal:absolute;mso-position-horizontal-relative:text;mso-position-vertical:absolute;mso-position-vertical-relative:text;mso-width-percent:0;mso-height-percent:0;mso-width-relative:margin;mso-height-relative:margin;v-text-anchor:middle" coordsize="294278,201112" o:gfxdata="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" path="m57334,67829l84023,28776r63116,43134l210255,28776r26689,39053l189056,100556r47888,32727l210255,172336,147139,129202,84023,172336,57334,133283r47888,-32727l57334,67829xe" fillcolor="red" strokecolor="#243f60 [1604]" strokeweight="2pt">
+                <v:shape w14:anchorId="06587405" id="Multiply 37" o:spid="_x0000_s1026" style="position:absolute;margin-left:53.25pt;margin-top:49.45pt;width:23.15pt;height:15.85pt;z-index:251646464;visibility:visible;mso-wrap-style:square;mso-width-percent:0;mso-height-percent:0;mso-wrap-distance-left:9pt;mso-wrap-distance-top:0;mso-wrap-distance-right:9pt;mso-wrap-distance-bottom:0;mso-position-horizontal:absolute;mso-position-horizontal-relative:text;mso-position-vertical:absolute;mso-position-vertical-relative:text;mso-width-percent:0;mso-height-percent:0;mso-width-relative:margin;mso-height-relative:margin;v-text-anchor:middle" coordsize="294278,201112" o:gfxdata="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" path="m57334,67829l84023,28776r63116,43134l210255,28776r26689,39053l189056,100556r47888,32727l210255,172336,147139,129202,84023,172336,57334,133283r47888,-32727l57334,67829xe" fillcolor="red" strokecolor="#243f60 [1604]" strokeweight="2pt">
                   <v:fill opacity="37265f"/>
                   <v:path arrowok="t" o:connecttype="custom" o:connectlocs="57334,67829;84023,28776;147139,71910;210255,28776;236944,67829;189056,100556;236944,133283;210255,172336;147139,129202;84023,172336;57334,133283;105222,100556;57334,67829" o:connectangles="0,0,0,0,0,0,0,0,0,0,0,0,0"/>
                 </v:shape>
@@ -6167,7 +6323,7 @@
             <w:noProof/>
           </w:rPr>
           <w:drawing>
-            <wp:anchor distT="0" distB="0" distL="114300" distR="114300" simplePos="0" relativeHeight="251637760" behindDoc="0" locked="0" layoutInCell="1" allowOverlap="1" wp14:anchorId="795E74D4" wp14:editId="567D34FA">
+            <wp:anchor distT="0" distB="0" distL="114300" distR="114300" simplePos="0" relativeHeight="251645440" behindDoc="0" locked="0" layoutInCell="1" allowOverlap="1" wp14:anchorId="795E74D4" wp14:editId="69FCD384">
               <wp:simplePos x="0" y="0"/>
               <wp:positionH relativeFrom="column">
                 <wp:posOffset>981075</wp:posOffset>
@@ -6233,7 +6389,7 @@
           <mc:AlternateContent>
             <mc:Choice Requires="wps">
               <w:drawing>
-                <wp:anchor distT="0" distB="0" distL="114300" distR="114300" simplePos="0" relativeHeight="251634688" behindDoc="0" locked="0" layoutInCell="1" allowOverlap="1" wp14:anchorId="3169C645" wp14:editId="1C662C45">
+                <wp:anchor distT="0" distB="0" distL="114300" distR="114300" simplePos="0" relativeHeight="251644416" behindDoc="0" locked="0" layoutInCell="1" allowOverlap="1" wp14:anchorId="3169C645" wp14:editId="234B5CA6">
                   <wp:simplePos x="0" y="0"/>
                   <wp:positionH relativeFrom="column">
                     <wp:posOffset>904875</wp:posOffset>
@@ -6301,7 +6457,7 @@
             </mc:Choice>
             <mc:Fallback>
               <w:pict>
-                <v:rect w14:anchorId="30687AEE" id="Rectangle 35" o:spid="_x0000_s1026" style="position:absolute;margin-left:71.25pt;margin-top:158.8pt;width:337.15pt;height:30.75pt;z-index:251634688;visibility:visible;mso-wrap-style:square;mso-width-percent:0;mso-height-percent:0;mso-wrap-distance-left:9pt;mso-wrap-distance-top:0;mso-wrap-distance-right:9pt;mso-wrap-distance-bottom:0;mso-position-horizontal:absolute;mso-position-horizontal-relative:text;mso-position-vertical:absolute;mso-position-vertical-relative:text;mso-width-percent:0;mso-height-percent:0;mso-width-relative:margin;mso-height-relative:margin;v-text-anchor:middle" o:gfxdata="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" filled="f" strokecolor="red" strokeweight="2pt"/>
+                <v:rect w14:anchorId="5C969BCD" id="Rectangle 35" o:spid="_x0000_s1026" style="position:absolute;margin-left:71.25pt;margin-top:158.8pt;width:337.15pt;height:30.75pt;z-index:251644416;visibility:visible;mso-wrap-style:square;mso-width-percent:0;mso-height-percent:0;mso-wrap-distance-left:9pt;mso-wrap-distance-top:0;mso-wrap-distance-right:9pt;mso-wrap-distance-bottom:0;mso-position-horizontal:absolute;mso-position-horizontal-relative:text;mso-position-vertical:absolute;mso-position-vertical-relative:text;mso-width-percent:0;mso-height-percent:0;mso-width-relative:margin;mso-height-relative:margin;v-text-anchor:middle" o:gfxdata="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" filled="f" strokecolor="red" strokeweight="2pt"/>
               </w:pict>
             </mc:Fallback>
           </mc:AlternateContent>
@@ -6313,7 +6469,7 @@
           <mc:AlternateContent>
             <mc:Choice Requires="wps">
               <w:drawing>
-                <wp:anchor distT="0" distB="0" distL="114300" distR="114300" simplePos="0" relativeHeight="251616256" behindDoc="0" locked="0" layoutInCell="1" allowOverlap="1" wp14:anchorId="7D22480D" wp14:editId="16BD178E">
+                <wp:anchor distT="0" distB="0" distL="114300" distR="114300" simplePos="0" relativeHeight="251638272" behindDoc="0" locked="0" layoutInCell="1" allowOverlap="1" wp14:anchorId="7D22480D" wp14:editId="1D2E2326">
                   <wp:simplePos x="0" y="0"/>
                   <wp:positionH relativeFrom="column">
                     <wp:posOffset>688023</wp:posOffset>
@@ -6380,7 +6536,7 @@
             </mc:Choice>
             <mc:Fallback>
               <w:pict>
-                <v:shape w14:anchorId="6B0A0E6E" id="Multiply 1" o:spid="_x0000_s1026" style="position:absolute;margin-left:54.2pt;margin-top:91.1pt;width:23.15pt;height:15.85pt;z-index:251616256;visibility:visible;mso-wrap-style:square;mso-width-percent:0;mso-height-percent:0;mso-wrap-distance-left:9pt;mso-wrap-distance-top:0;mso-wrap-distance-right:9pt;mso-wrap-distance-bottom:0;mso-position-horizontal:absolute;mso-position-horizontal-relative:text;mso-position-vertical:absolute;mso-position-vertical-relative:text;mso-width-percent:0;mso-height-percent:0;mso-width-relative:margin;mso-height-relative:margin;v-text-anchor:middle" coordsize="294278,201112" o:gfxdata="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" path="m57334,67829l84023,28776r63116,43134l210255,28776r26689,39053l189056,100556r47888,32727l210255,172336,147139,129202,84023,172336,57334,133283r47888,-32727l57334,67829xe" fillcolor="red" strokecolor="#243f60 [1604]" strokeweight="2pt">
+                <v:shape w14:anchorId="2F663931" id="Multiply 1" o:spid="_x0000_s1026" style="position:absolute;margin-left:54.2pt;margin-top:91.1pt;width:23.15pt;height:15.85pt;z-index:251638272;visibility:visible;mso-wrap-style:square;mso-width-percent:0;mso-height-percent:0;mso-wrap-distance-left:9pt;mso-wrap-distance-top:0;mso-wrap-distance-right:9pt;mso-wrap-distance-bottom:0;mso-position-horizontal:absolute;mso-position-horizontal-relative:text;mso-position-vertical:absolute;mso-position-vertical-relative:text;mso-width-percent:0;mso-height-percent:0;mso-width-relative:margin;mso-height-relative:margin;v-text-anchor:middle" coordsize="294278,201112" o:gfxdata="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" path="m57334,67829l84023,28776r63116,43134l210255,28776r26689,39053l189056,100556r47888,32727l210255,172336,147139,129202,84023,172336,57334,133283r47888,-32727l57334,67829xe" fillcolor="red" strokecolor="#243f60 [1604]" strokeweight="2pt">
                   <v:fill opacity="37265f"/>
                   <v:path arrowok="t" o:connecttype="custom" o:connectlocs="57334,67829;84023,28776;147139,71910;210255,28776;236944,67829;189056,100556;236944,133283;210255,172336;147139,129202;84023,172336;57334,133283;105222,100556;57334,67829" o:connectangles="0,0,0,0,0,0,0,0,0,0,0,0,0"/>
                 </v:shape>
@@ -6395,7 +6551,7 @@
           <mc:AlternateContent>
             <mc:Choice Requires="wps">
               <w:drawing>
-                <wp:anchor distT="0" distB="0" distL="114300" distR="114300" simplePos="0" relativeHeight="251622400" behindDoc="0" locked="0" layoutInCell="1" allowOverlap="1" wp14:anchorId="6C6C40FC" wp14:editId="6F3D56CF">
+                <wp:anchor distT="0" distB="0" distL="114300" distR="114300" simplePos="0" relativeHeight="251640320" behindDoc="0" locked="0" layoutInCell="1" allowOverlap="1" wp14:anchorId="6C6C40FC" wp14:editId="0E07304A">
                   <wp:simplePos x="0" y="0"/>
                   <wp:positionH relativeFrom="column">
                     <wp:posOffset>5236029</wp:posOffset>
@@ -6457,7 +6613,7 @@
             </mc:Choice>
             <mc:Fallback>
               <w:pict>
-                <v:rect w14:anchorId="4F4D2CAD" id="Rectangle 14" o:spid="_x0000_s1026" style="position:absolute;margin-left:412.3pt;margin-top:88.3pt;width:27pt;height:20.55pt;z-index:251622400;visibility:visible;mso-wrap-style:square;mso-wrap-distance-left:9pt;mso-wrap-distance-top:0;mso-wrap-distance-right:9pt;mso-wrap-distance-bottom:0;mso-position-horizontal:absolute;mso-position-horizontal-relative:text;mso-position-vertical:absolute;mso-position-vertical-relative:text;v-text-anchor:middle" o:gfxdata="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" filled="f" strokecolor="red" strokeweight="2pt"/>
+                <v:rect w14:anchorId="08B74C19" id="Rectangle 14" o:spid="_x0000_s1026" style="position:absolute;margin-left:412.3pt;margin-top:88.3pt;width:27pt;height:20.55pt;z-index:251640320;visibility:visible;mso-wrap-style:square;mso-wrap-distance-left:9pt;mso-wrap-distance-top:0;mso-wrap-distance-right:9pt;mso-wrap-distance-bottom:0;mso-position-horizontal:absolute;mso-position-horizontal-relative:text;mso-position-vertical:absolute;mso-position-vertical-relative:text;v-text-anchor:middle" o:gfxdata="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" filled="f" strokecolor="red" strokeweight="2pt"/>
               </w:pict>
             </mc:Fallback>
           </mc:AlternateContent>
@@ -6467,7 +6623,7 @@
             <w:noProof/>
           </w:rPr>
           <w:drawing>
-            <wp:inline distT="0" distB="0" distL="0" distR="0" wp14:anchorId="516BD2D7" wp14:editId="1F383432">
+            <wp:inline distT="0" distB="0" distL="0" distR="0" wp14:anchorId="516BD2D7" wp14:editId="44D4454C">
               <wp:extent cx="5756414" cy="3717471"/>
               <wp:effectExtent l="0" t="0" r="0" b="0"/>
               <wp:docPr id="13" name="Picture 13"/>
@@ -6580,7 +6736,7 @@
             <w:noProof/>
           </w:rPr>
           <w:drawing>
-            <wp:inline distT="0" distB="0" distL="0" distR="0" wp14:anchorId="602FCB70" wp14:editId="4A371258">
+            <wp:inline distT="0" distB="0" distL="0" distR="0" wp14:anchorId="602FCB70" wp14:editId="1E735A37">
               <wp:extent cx="161925" cy="209550"/>
               <wp:effectExtent l="0" t="0" r="9525" b="0"/>
               <wp:docPr id="46" name="Picture 46"/>
@@ -6640,7 +6796,7 @@
             <w:noProof/>
           </w:rPr>
           <w:drawing>
-            <wp:inline distT="0" distB="0" distL="0" distR="0" wp14:anchorId="22417C95" wp14:editId="3DC78BF1">
+            <wp:inline distT="0" distB="0" distL="0" distR="0" wp14:anchorId="22417C95" wp14:editId="4A58AF25">
               <wp:extent cx="5071745" cy="581025"/>
               <wp:effectExtent l="0" t="0" r="0" b="9525"/>
               <wp:docPr id="43" name="Picture 43"/>
@@ -6699,7 +6855,7 @@
           <mc:AlternateContent>
             <mc:Choice Requires="wps">
               <w:drawing>
-                <wp:anchor distT="0" distB="0" distL="114300" distR="114300" simplePos="0" relativeHeight="251659264" behindDoc="0" locked="0" layoutInCell="1" allowOverlap="1" wp14:anchorId="6EBAF200" wp14:editId="2B506B74">
+                <wp:anchor distT="0" distB="0" distL="114300" distR="114300" simplePos="0" relativeHeight="251659776" behindDoc="0" locked="0" layoutInCell="1" allowOverlap="1" wp14:anchorId="6EBAF200" wp14:editId="4743FD00">
                   <wp:simplePos x="0" y="0"/>
                   <wp:positionH relativeFrom="column">
                     <wp:posOffset>612857</wp:posOffset>
@@ -6766,7 +6922,7 @@
             </mc:Choice>
             <mc:Fallback>
               <w:pict>
-                <v:shape w14:anchorId="57E105BB" id="Multiply 11" o:spid="_x0000_s1026" style="position:absolute;margin-left:48.25pt;margin-top:.5pt;width:23.15pt;height:15.85pt;z-index:251659264;visibility:visible;mso-wrap-style:square;mso-width-percent:0;mso-height-percent:0;mso-wrap-distance-left:9pt;mso-wrap-distance-top:0;mso-wrap-distance-right:9pt;mso-wrap-distance-bottom:0;mso-position-horizontal:absolute;mso-position-horizontal-relative:text;mso-position-vertical:absolute;mso-position-vertical-relative:text;mso-width-percent:0;mso-height-percent:0;mso-width-relative:margin;mso-height-relative:margin;v-text-anchor:middle" coordsize="294278,201112" o:gfxdata="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" path="m57334,67829l84023,28776r63116,43134l210255,28776r26689,39053l189056,100556r47888,32727l210255,172336,147139,129202,84023,172336,57334,133283r47888,-32727l57334,67829xe" fillcolor="red" strokecolor="#243f60 [1604]" strokeweight="2pt">
+                <v:shape w14:anchorId="30BF31B5" id="Multiply 11" o:spid="_x0000_s1026" style="position:absolute;margin-left:48.25pt;margin-top:.5pt;width:23.15pt;height:15.85pt;z-index:251659776;visibility:visible;mso-wrap-style:square;mso-width-percent:0;mso-height-percent:0;mso-wrap-distance-left:9pt;mso-wrap-distance-top:0;mso-wrap-distance-right:9pt;mso-wrap-distance-bottom:0;mso-position-horizontal:absolute;mso-position-horizontal-relative:text;mso-position-vertical:absolute;mso-position-vertical-relative:text;mso-width-percent:0;mso-height-percent:0;mso-width-relative:margin;mso-height-relative:margin;v-text-anchor:middle" coordsize="294278,201112" o:gfxdata="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" path="m57334,67829l84023,28776r63116,43134l210255,28776r26689,39053l189056,100556r47888,32727l210255,172336,147139,129202,84023,172336,57334,133283r47888,-32727l57334,67829xe" fillcolor="red" strokecolor="#243f60 [1604]" strokeweight="2pt">
                   <v:fill opacity="37265f"/>
                   <v:path arrowok="t" o:connecttype="custom" o:connectlocs="57334,67829;84023,28776;147139,71910;210255,28776;236944,67829;189056,100556;236944,133283;210255,172336;147139,129202;84023,172336;57334,133283;105222,100556;57334,67829" o:connectangles="0,0,0,0,0,0,0,0,0,0,0,0,0"/>
                 </v:shape>
@@ -6779,7 +6935,7 @@
             <w:noProof/>
           </w:rPr>
           <w:drawing>
-            <wp:inline distT="0" distB="0" distL="0" distR="0" wp14:anchorId="5DEC9955" wp14:editId="4736FEE2">
+            <wp:inline distT="0" distB="0" distL="0" distR="0" wp14:anchorId="5DEC9955" wp14:editId="164DCBAF">
               <wp:extent cx="5051367" cy="490537"/>
               <wp:effectExtent l="0" t="0" r="0" b="5080"/>
               <wp:docPr id="16" name="Picture 16"/>
@@ -6848,7 +7004,7 @@
             <w:noProof/>
           </w:rPr>
           <w:drawing>
-            <wp:inline distT="0" distB="0" distL="0" distR="0" wp14:anchorId="53BB94A4" wp14:editId="23DCF15B">
+            <wp:inline distT="0" distB="0" distL="0" distR="0" wp14:anchorId="53BB94A4" wp14:editId="418BB484">
               <wp:extent cx="247650" cy="205740"/>
               <wp:effectExtent l="0" t="0" r="0" b="3810"/>
               <wp:docPr id="49" name="Picture 49" descr="cid:image005.jpg@01D2247E.A77C5BF0"/>
@@ -6920,7 +7076,7 @@
           <mc:AlternateContent>
             <mc:Choice Requires="wps">
               <w:drawing>
-                <wp:anchor distT="0" distB="0" distL="114300" distR="114300" simplePos="0" relativeHeight="251671552" behindDoc="0" locked="0" layoutInCell="1" allowOverlap="1" wp14:anchorId="53269C97" wp14:editId="6E23EDF2">
+                <wp:anchor distT="0" distB="0" distL="114300" distR="114300" simplePos="0" relativeHeight="251667968" behindDoc="0" locked="0" layoutInCell="1" allowOverlap="1" wp14:anchorId="53269C97" wp14:editId="279911C8">
                   <wp:simplePos x="0" y="0"/>
                   <wp:positionH relativeFrom="column">
                     <wp:posOffset>500524</wp:posOffset>
@@ -6988,7 +7144,7 @@
             </mc:Choice>
             <mc:Fallback>
               <w:pict>
-                <v:rect w14:anchorId="6850B792" id="Rectangle 51" o:spid="_x0000_s1026" style="position:absolute;margin-left:39.4pt;margin-top:3.1pt;width:118.15pt;height:30.75pt;z-index:251671552;visibility:visible;mso-wrap-style:square;mso-width-percent:0;mso-height-percent:0;mso-wrap-distance-left:9pt;mso-wrap-distance-top:0;mso-wrap-distance-right:9pt;mso-wrap-distance-bottom:0;mso-position-horizontal:absolute;mso-position-horizontal-relative:text;mso-position-vertical:absolute;mso-position-vertical-relative:text;mso-width-percent:0;mso-height-percent:0;mso-width-relative:margin;mso-height-relative:margin;v-text-anchor:middle" o:gfxdata="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" filled="f" strokecolor="red" strokeweight="2pt"/>
+                <v:rect w14:anchorId="00D726AA" id="Rectangle 51" o:spid="_x0000_s1026" style="position:absolute;margin-left:39.4pt;margin-top:3.1pt;width:118.15pt;height:30.75pt;z-index:251667968;visibility:visible;mso-wrap-style:square;mso-width-percent:0;mso-height-percent:0;mso-wrap-distance-left:9pt;mso-wrap-distance-top:0;mso-wrap-distance-right:9pt;mso-wrap-distance-bottom:0;mso-position-horizontal:absolute;mso-position-horizontal-relative:text;mso-position-vertical:absolute;mso-position-vertical-relative:text;mso-width-percent:0;mso-height-percent:0;mso-width-relative:margin;mso-height-relative:margin;v-text-anchor:middle" o:gfxdata="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" filled="f" strokecolor="red" strokeweight="2pt"/>
               </w:pict>
             </mc:Fallback>
           </mc:AlternateContent>
@@ -7000,7 +7156,7 @@
           <mc:AlternateContent>
             <mc:Choice Requires="wps">
               <w:drawing>
-                <wp:anchor distT="0" distB="0" distL="114300" distR="114300" simplePos="0" relativeHeight="251680768" behindDoc="0" locked="0" layoutInCell="1" allowOverlap="1" wp14:anchorId="3014DD83" wp14:editId="736C5E76">
+                <wp:anchor distT="0" distB="0" distL="114300" distR="114300" simplePos="0" relativeHeight="251671040" behindDoc="0" locked="0" layoutInCell="1" allowOverlap="1" wp14:anchorId="3014DD83" wp14:editId="364BF9BA">
                   <wp:simplePos x="0" y="0"/>
                   <wp:positionH relativeFrom="column">
                     <wp:posOffset>652657</wp:posOffset>
@@ -7067,7 +7223,7 @@
             </mc:Choice>
             <mc:Fallback>
               <w:pict>
-                <v:shape w14:anchorId="09CE5465" id="Multiply 58" o:spid="_x0000_s1026" style="position:absolute;margin-left:51.4pt;margin-top:4.25pt;width:23.15pt;height:15.85pt;z-index:251680768;visibility:visible;mso-wrap-style:square;mso-width-percent:0;mso-height-percent:0;mso-wrap-distance-left:9pt;mso-wrap-distance-top:0;mso-wrap-distance-right:9pt;mso-wrap-distance-bottom:0;mso-position-horizontal:absolute;mso-position-horizontal-relative:text;mso-position-vertical:absolute;mso-position-vertical-relative:text;mso-width-percent:0;mso-height-percent:0;mso-width-relative:margin;mso-height-relative:margin;v-text-anchor:middle" coordsize="294278,201112" o:gfxdata="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" path="m57334,67829l84023,28776r63116,43134l210255,28776r26689,39053l189056,100556r47888,32727l210255,172336,147139,129202,84023,172336,57334,133283r47888,-32727l57334,67829xe" fillcolor="red" strokecolor="#243f60 [1604]" strokeweight="2pt">
+                <v:shape w14:anchorId="327292E6" id="Multiply 58" o:spid="_x0000_s1026" style="position:absolute;margin-left:51.4pt;margin-top:4.25pt;width:23.15pt;height:15.85pt;z-index:251671040;visibility:visible;mso-wrap-style:square;mso-width-percent:0;mso-height-percent:0;mso-wrap-distance-left:9pt;mso-wrap-distance-top:0;mso-wrap-distance-right:9pt;mso-wrap-distance-bottom:0;mso-position-horizontal:absolute;mso-position-horizontal-relative:text;mso-position-vertical:absolute;mso-position-vertical-relative:text;mso-width-percent:0;mso-height-percent:0;mso-width-relative:margin;mso-height-relative:margin;v-text-anchor:middle" coordsize="294278,201112" o:gfxdata="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" path="m57334,67829l84023,28776r63116,43134l210255,28776r26689,39053l189056,100556r47888,32727l210255,172336,147139,129202,84023,172336,57334,133283r47888,-32727l57334,67829xe" fillcolor="red" strokecolor="#243f60 [1604]" strokeweight="2pt">
                   <v:fill opacity="37265f"/>
                   <v:path arrowok="t" o:connecttype="custom" o:connectlocs="57334,67829;84023,28776;147139,71910;210255,28776;236944,67829;189056,100556;236944,133283;210255,172336;147139,129202;84023,172336;57334,133283;105222,100556;57334,67829" o:connectangles="0,0,0,0,0,0,0,0,0,0,0,0,0"/>
                 </v:shape>
@@ -7080,7 +7236,7 @@
             <w:noProof/>
           </w:rPr>
           <w:drawing>
-            <wp:inline distT="0" distB="0" distL="0" distR="0" wp14:anchorId="687B39A8" wp14:editId="1F70D752">
+            <wp:inline distT="0" distB="0" distL="0" distR="0" wp14:anchorId="687B39A8" wp14:editId="1BB826C5">
               <wp:extent cx="5294891" cy="1185863"/>
               <wp:effectExtent l="0" t="0" r="1270" b="0"/>
               <wp:docPr id="50" name="Picture 50"/>
@@ -7200,7 +7356,7 @@
             <w:noProof/>
           </w:rPr>
           <w:drawing>
-            <wp:inline distT="0" distB="0" distL="0" distR="0" wp14:anchorId="2604C832" wp14:editId="47012168">
+            <wp:inline distT="0" distB="0" distL="0" distR="0" wp14:anchorId="2604C832" wp14:editId="02B41103">
               <wp:extent cx="5358855" cy="538163"/>
               <wp:effectExtent l="0" t="0" r="0" b="0"/>
               <wp:docPr id="53" name="Picture 53"/>
@@ -7265,7 +7421,7 @@
             <w:noProof/>
           </w:rPr>
           <w:drawing>
-            <wp:inline distT="0" distB="0" distL="0" distR="0" wp14:anchorId="0AAB946F" wp14:editId="116B6A9A">
+            <wp:inline distT="0" distB="0" distL="0" distR="0" wp14:anchorId="0AAB946F" wp14:editId="50FD5178">
               <wp:extent cx="196215" cy="207010"/>
               <wp:effectExtent l="0" t="0" r="0" b="2540"/>
               <wp:docPr id="59" name="Picture 59"/>
@@ -7377,7 +7533,7 @@
             <w:noProof/>
           </w:rPr>
           <w:drawing>
-            <wp:anchor distT="0" distB="0" distL="114300" distR="114300" simplePos="0" relativeHeight="251683840" behindDoc="0" locked="0" layoutInCell="1" allowOverlap="1" wp14:anchorId="494FB4ED" wp14:editId="60E544EC">
+            <wp:anchor distT="0" distB="0" distL="114300" distR="114300" simplePos="0" relativeHeight="251672064" behindDoc="0" locked="0" layoutInCell="1" allowOverlap="1" wp14:anchorId="494FB4ED" wp14:editId="212B36F9">
               <wp:simplePos x="0" y="0"/>
               <wp:positionH relativeFrom="margin">
                 <wp:posOffset>3140417</wp:posOffset>
@@ -7441,7 +7597,7 @@
             <w:noProof/>
           </w:rPr>
           <w:drawing>
-            <wp:inline distT="0" distB="0" distL="0" distR="0" wp14:anchorId="5FEE847E" wp14:editId="56920DAA">
+            <wp:inline distT="0" distB="0" distL="0" distR="0" wp14:anchorId="5FEE847E" wp14:editId="11E8B8CA">
               <wp:extent cx="4311743" cy="3423139"/>
               <wp:effectExtent l="0" t="0" r="0" b="6350"/>
               <wp:docPr id="61" name="Picture 61"/>
@@ -7526,7 +7682,7 @@
             <w:noProof/>
           </w:rPr>
           <w:drawing>
-            <wp:inline distT="0" distB="0" distL="0" distR="0" wp14:anchorId="12B9599B" wp14:editId="3C231D3B">
+            <wp:inline distT="0" distB="0" distL="0" distR="0" wp14:anchorId="12B9599B" wp14:editId="2805D80E">
               <wp:extent cx="168910" cy="135890"/>
               <wp:effectExtent l="0" t="0" r="2540" b="0"/>
               <wp:docPr id="57" name="Picture 57"/>
@@ -7686,7 +7842,7 @@
             <w:noProof/>
           </w:rPr>
           <w:drawing>
-            <wp:anchor distT="0" distB="0" distL="114300" distR="114300" simplePos="0" relativeHeight="251677696" behindDoc="0" locked="0" layoutInCell="1" allowOverlap="1" wp14:anchorId="3D572E0E" wp14:editId="2A253E8C">
+            <wp:anchor distT="0" distB="0" distL="114300" distR="114300" simplePos="0" relativeHeight="251670016" behindDoc="0" locked="0" layoutInCell="1" allowOverlap="1" wp14:anchorId="3D572E0E" wp14:editId="033E4D2F">
               <wp:simplePos x="0" y="0"/>
               <wp:positionH relativeFrom="column">
                 <wp:posOffset>1375092</wp:posOffset>
@@ -7752,7 +7908,7 @@
           <mc:AlternateContent>
             <mc:Choice Requires="wps">
               <w:drawing>
-                <wp:anchor distT="0" distB="0" distL="114300" distR="114300" simplePos="0" relativeHeight="251674624" behindDoc="0" locked="0" layoutInCell="1" allowOverlap="1" wp14:anchorId="7EB16C40" wp14:editId="71DD39BA">
+                <wp:anchor distT="0" distB="0" distL="114300" distR="114300" simplePos="0" relativeHeight="251668992" behindDoc="0" locked="0" layoutInCell="1" allowOverlap="1" wp14:anchorId="7EB16C40" wp14:editId="0823AB1E">
                   <wp:simplePos x="0" y="0"/>
                   <wp:positionH relativeFrom="column">
                     <wp:posOffset>1062037</wp:posOffset>
@@ -7820,7 +7976,7 @@
             </mc:Choice>
             <mc:Fallback>
               <w:pict>
-                <v:rect w14:anchorId="76C60C41" id="Rectangle 55" o:spid="_x0000_s1026" style="position:absolute;margin-left:83.6pt;margin-top:76.75pt;width:398.25pt;height:32.25pt;z-index:251674624;visibility:visible;mso-wrap-style:square;mso-width-percent:0;mso-height-percent:0;mso-wrap-distance-left:9pt;mso-wrap-distance-top:0;mso-wrap-distance-right:9pt;mso-wrap-distance-bottom:0;mso-position-horizontal:absolute;mso-position-horizontal-relative:text;mso-position-vertical:absolute;mso-position-vertical-relative:text;mso-width-percent:0;mso-height-percent:0;mso-width-relative:margin;mso-height-relative:margin;v-text-anchor:middle" o:gfxdata="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" filled="f" strokecolor="red" strokeweight="2pt"/>
+                <v:rect w14:anchorId="607BCE80" id="Rectangle 55" o:spid="_x0000_s1026" style="position:absolute;margin-left:83.6pt;margin-top:76.75pt;width:398.25pt;height:32.25pt;z-index:251668992;visibility:visible;mso-wrap-style:square;mso-width-percent:0;mso-height-percent:0;mso-wrap-distance-left:9pt;mso-wrap-distance-top:0;mso-wrap-distance-right:9pt;mso-wrap-distance-bottom:0;mso-position-horizontal:absolute;mso-position-horizontal-relative:text;mso-position-vertical:absolute;mso-position-vertical-relative:text;mso-width-percent:0;mso-height-percent:0;mso-width-relative:margin;mso-height-relative:margin;v-text-anchor:middle" o:gfxdata="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" filled="f" strokecolor="red" strokeweight="2pt"/>
               </w:pict>
             </mc:Fallback>
           </mc:AlternateContent>
@@ -7830,7 +7986,7 @@
             <w:noProof/>
           </w:rPr>
           <w:drawing>
-            <wp:inline distT="0" distB="0" distL="0" distR="0" wp14:anchorId="56E39998" wp14:editId="4EFC8F9A">
+            <wp:inline distT="0" distB="0" distL="0" distR="0" wp14:anchorId="56E39998" wp14:editId="5B68435D">
               <wp:extent cx="5939155" cy="2124075"/>
               <wp:effectExtent l="0" t="0" r="4445" b="9525"/>
               <wp:docPr id="54" name="Picture 54"/>
@@ -7925,7 +8081,7 @@
           <mc:AlternateContent>
             <mc:Choice Requires="wps">
               <w:drawing>
-                <wp:anchor distT="0" distB="0" distL="114300" distR="114300" simplePos="0" relativeHeight="251662336" behindDoc="0" locked="0" layoutInCell="1" allowOverlap="1" wp14:anchorId="291E68A8" wp14:editId="4A1DEAAD">
+                <wp:anchor distT="0" distB="0" distL="114300" distR="114300" simplePos="0" relativeHeight="251660800" behindDoc="0" locked="0" layoutInCell="1" allowOverlap="1" wp14:anchorId="291E68A8" wp14:editId="49ED30B9">
                   <wp:simplePos x="0" y="0"/>
                   <wp:positionH relativeFrom="column">
                     <wp:posOffset>609600</wp:posOffset>
@@ -7993,7 +8149,7 @@
             </mc:Choice>
             <mc:Fallback>
               <w:pict>
-                <v:rect w14:anchorId="7D13F2C5" id="Rectangle 48" o:spid="_x0000_s1026" style="position:absolute;margin-left:48pt;margin-top:0;width:118.15pt;height:30.75pt;z-index:251662336;visibility:visible;mso-wrap-style:square;mso-width-percent:0;mso-height-percent:0;mso-wrap-distance-left:9pt;mso-wrap-distance-top:0;mso-wrap-distance-right:9pt;mso-wrap-distance-bottom:0;mso-position-horizontal:absolute;mso-position-horizontal-relative:text;mso-position-vertical:absolute;mso-position-vertical-relative:text;mso-width-percent:0;mso-height-percent:0;mso-width-relative:margin;mso-height-relative:margin;v-text-anchor:middle" o:gfxdata="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" filled="f" strokecolor="red" strokeweight="2pt"/>
+                <v:rect w14:anchorId="7DFB4FE7" id="Rectangle 48" o:spid="_x0000_s1026" style="position:absolute;margin-left:48pt;margin-top:0;width:118.15pt;height:30.75pt;z-index:251660800;visibility:visible;mso-wrap-style:square;mso-width-percent:0;mso-height-percent:0;mso-wrap-distance-left:9pt;mso-wrap-distance-top:0;mso-wrap-distance-right:9pt;mso-wrap-distance-bottom:0;mso-position-horizontal:absolute;mso-position-horizontal-relative:text;mso-position-vertical:absolute;mso-position-vertical-relative:text;mso-width-percent:0;mso-height-percent:0;mso-width-relative:margin;mso-height-relative:margin;v-text-anchor:middle" o:gfxdata="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" filled="f" strokecolor="red" strokeweight="2pt"/>
               </w:pict>
             </mc:Fallback>
           </mc:AlternateContent>
@@ -8003,7 +8159,7 @@
             <w:noProof/>
           </w:rPr>
           <w:drawing>
-            <wp:inline distT="0" distB="0" distL="0" distR="0" wp14:anchorId="6E56AC07" wp14:editId="78C0BF9E">
+            <wp:inline distT="0" distB="0" distL="0" distR="0" wp14:anchorId="6E56AC07" wp14:editId="2B7313FB">
               <wp:extent cx="5376863" cy="2568086"/>
               <wp:effectExtent l="0" t="0" r="0" b="3810"/>
               <wp:docPr id="47" name="Picture 47"/>
@@ -8104,7 +8260,7 @@
           <mc:AlternateContent>
             <mc:Choice Requires="wps">
               <w:drawing>
-                <wp:anchor distT="0" distB="0" distL="114300" distR="114300" simplePos="0" relativeHeight="251686912" behindDoc="0" locked="0" layoutInCell="1" allowOverlap="1" wp14:anchorId="77A16DAE" wp14:editId="15840943">
+                <wp:anchor distT="0" distB="0" distL="114300" distR="114300" simplePos="0" relativeHeight="251673088" behindDoc="0" locked="0" layoutInCell="1" allowOverlap="1" wp14:anchorId="77A16DAE" wp14:editId="78D257CD">
                   <wp:simplePos x="0" y="0"/>
                   <wp:positionH relativeFrom="column">
                     <wp:posOffset>-243348</wp:posOffset>
@@ -8163,7 +8319,7 @@
             </mc:Choice>
             <mc:Fallback>
               <w:pict>
-                <v:shape w14:anchorId="2ED804E1" id="Bent-Up Arrow 17" o:spid="_x0000_s1026" style="position:absolute;margin-left:-19.15pt;margin-top:5.8pt;width:58.6pt;height:30.2pt;z-index:251686912;visibility:visible;mso-wrap-style:square;mso-width-percent:0;mso-wrap-distance-left:9pt;mso-wrap-distance-top:0;mso-wrap-distance-right:9pt;mso-wrap-distance-bottom:0;mso-position-horizontal:absolute;mso-position-horizontal-relative:text;mso-position-vertical:absolute;mso-position-vertical-relative:text;mso-width-percent:0;mso-width-relative:margin;v-text-anchor:middle" coordsize="744220,383459" o:gfxdata="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" path="m,287594r600423,l600423,95865r-47932,l648355,r95865,95865l696288,95865r,287594l,383459,,287594xe" fillcolor="#4f81bd [3204]" strokecolor="#243f60 [1604]" strokeweight="2pt">
+                <v:shape w14:anchorId="741F74F8" id="Bent-Up Arrow 17" o:spid="_x0000_s1026" style="position:absolute;margin-left:-19.15pt;margin-top:5.8pt;width:58.6pt;height:30.2pt;z-index:251673088;visibility:visible;mso-wrap-style:square;mso-width-percent:0;mso-wrap-distance-left:9pt;mso-wrap-distance-top:0;mso-wrap-distance-right:9pt;mso-wrap-distance-bottom:0;mso-position-horizontal:absolute;mso-position-horizontal-relative:text;mso-position-vertical:absolute;mso-position-vertical-relative:text;mso-width-percent:0;mso-width-relative:margin;v-text-anchor:middle" coordsize="744220,383459" o:gfxdata="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" path="m,287594r600423,l600423,95865r-47932,l648355,r95865,95865l696288,95865r,287594l,383459,,287594xe" fillcolor="#4f81bd [3204]" strokecolor="#243f60 [1604]" strokeweight="2pt">
                   <v:path arrowok="t" o:connecttype="custom" o:connectlocs="0,287594;600423,287594;600423,95865;552491,95865;648355,0;744220,95865;696288,95865;696288,383459;0,383459;0,287594" o:connectangles="0,0,0,0,0,0,0,0,0,0"/>
                 </v:shape>
               </w:pict>
@@ -8177,7 +8333,7 @@
           <mc:AlternateContent>
             <mc:Choice Requires="wps">
               <w:drawing>
-                <wp:anchor distT="0" distB="0" distL="114300" distR="114300" simplePos="0" relativeHeight="251693056" behindDoc="0" locked="0" layoutInCell="1" allowOverlap="1" wp14:anchorId="78541649" wp14:editId="0564025F">
+                <wp:anchor distT="0" distB="0" distL="114300" distR="114300" simplePos="0" relativeHeight="251675136" behindDoc="0" locked="0" layoutInCell="1" allowOverlap="1" wp14:anchorId="78541649" wp14:editId="387F4896">
                   <wp:simplePos x="0" y="0"/>
                   <wp:positionH relativeFrom="column">
                     <wp:posOffset>-228600</wp:posOffset>
@@ -8221,27 +8377,14 @@
                               <w:r>
                                 <w:t xml:space="preserve">Figure </w:t>
                               </w:r>
-                              <w:r>
-                                <w:fldChar w:fldCharType="begin"/>
-                              </w:r>
-                              <w:r>
-                                <w:instrText xml:space="preserve"> SEQ Figure \* ARABIC </w:instrText>
-                              </w:r>
-                              <w:r>
-                                <w:fldChar w:fldCharType="separate"/>
-                              </w:r>
-                              <w:r>
-                                <w:rPr>
-                                  <w:noProof/>
-                                </w:rPr>
-                                <w:t>2</w:t>
-                              </w:r>
-                              <w:r>
-                                <w:rPr>
-                                  <w:noProof/>
-                                </w:rPr>
-                                <w:fldChar w:fldCharType="end"/>
-                              </w:r>
+                              <w:fldSimple w:instr=" SEQ Figure \* ARABIC ">
+                                <w:r>
+                                  <w:rPr>
+                                    <w:noProof/>
+                                  </w:rPr>
+                                  <w:t>2</w:t>
+                                </w:r>
+                              </w:fldSimple>
                               <w:r>
                                 <w:t>: Insert link to the Section library</w:t>
                               </w:r>
@@ -8266,7 +8409,7 @@
                   <v:stroke joinstyle="miter"/>
                   <v:path gradientshapeok="t" o:connecttype="rect"/>
                 </v:shapetype>
-                <v:shape id="Text Box 15" o:spid="_x0000_s1026" type="#_x0000_t202" style="position:absolute;margin-left:-18pt;margin-top:41.05pt;width:94.6pt;height:.05pt;z-index:251693056;visibility:visible;mso-wrap-style:square;mso-wrap-distance-left:9pt;mso-wrap-distance-top:0;mso-wrap-distance-right:9pt;mso-wrap-distance-bottom:0;mso-position-horizontal:absolute;mso-position-horizontal-relative:text;mso-position-vertical:absolute;mso-position-vertical-relative:text;v-text-anchor:top" o:gfxdata="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" stroked="f">
+                <v:shape id="Text Box 15" o:spid="_x0000_s1026" type="#_x0000_t202" style="position:absolute;margin-left:-18pt;margin-top:41.05pt;width:94.6pt;height:.05pt;z-index:251675136;visibility:visible;mso-wrap-style:square;mso-wrap-distance-left:9pt;mso-wrap-distance-top:0;mso-wrap-distance-right:9pt;mso-wrap-distance-bottom:0;mso-position-horizontal:absolute;mso-position-horizontal-relative:text;mso-position-vertical:absolute;mso-position-vertical-relative:text;v-text-anchor:top" o:gfxdata="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" stroked="f">
                   <v:textbox style="mso-fit-shape-to-text:t" inset="0,0,0,0">
                     <w:txbxContent>
                       <w:p>
@@ -8279,27 +8422,14 @@
                         <w:r>
                           <w:t xml:space="preserve">Figure </w:t>
                         </w:r>
-                        <w:r>
-                          <w:fldChar w:fldCharType="begin"/>
-                        </w:r>
-                        <w:r>
-                          <w:instrText xml:space="preserve"> SEQ Figure \* ARABIC </w:instrText>
-                        </w:r>
-                        <w:r>
-                          <w:fldChar w:fldCharType="separate"/>
-                        </w:r>
-                        <w:r>
-                          <w:rPr>
-                            <w:noProof/>
-                          </w:rPr>
-                          <w:t>2</w:t>
-                        </w:r>
-                        <w:r>
-                          <w:rPr>
-                            <w:noProof/>
-                          </w:rPr>
-                          <w:fldChar w:fldCharType="end"/>
-                        </w:r>
+                        <w:fldSimple w:instr=" SEQ Figure \* ARABIC ">
+                          <w:r>
+                            <w:rPr>
+                              <w:noProof/>
+                            </w:rPr>
+                            <w:t>2</w:t>
+                          </w:r>
+                        </w:fldSimple>
                         <w:r>
                           <w:t>: Insert link to the Section library</w:t>
                         </w:r>
@@ -8316,7 +8446,7 @@
             <w:noProof/>
           </w:rPr>
           <w:drawing>
-            <wp:inline distT="0" distB="0" distL="0" distR="0" wp14:anchorId="312D694A" wp14:editId="68BB9E5F">
+            <wp:inline distT="0" distB="0" distL="0" distR="0" wp14:anchorId="312D694A" wp14:editId="061078BD">
               <wp:extent cx="4109470" cy="1961536"/>
               <wp:effectExtent l="0" t="0" r="5715" b="635"/>
               <wp:docPr id="19" name="Picture 19" descr="cid:image005.jpg@01D22EA5.ADEF5330"/>
@@ -8426,11 +8556,283 @@
       <w:pPr>
         <w:pStyle w:val="Heading1"/>
       </w:pPr>
-      <w:bookmarkStart w:id="145" w:name="_Toc467576689"/>
+      <w:bookmarkStart w:id="145" w:name="_Toc468971054"/>
+      <w:r>
+        <w:t>Additional Requirements</w:t>
+      </w:r>
+      <w:bookmarkEnd w:id="145"/>
+    </w:p>
+    <w:p>
+      <w:pPr>
+        <w:pStyle w:val="BodyText"/>
+        <w:numPr>
+          <w:ilvl w:val="0"/>
+          <w:numId w:val="17"/>
+        </w:numPr>
+      </w:pPr>
+      <w:r>
+        <w:t xml:space="preserve">The system should allow to add </w:t>
+      </w:r>
+      <w:r>
+        <w:t xml:space="preserve">a question </w:t>
+      </w:r>
+      <w:r>
+        <w:t xml:space="preserve">that </w:t>
+      </w:r>
+      <w:r>
+        <w:t>has an answer type Radio Button (or sometimes checkbox), but only one option of the answer (e.g. Yes)</w:t>
+      </w:r>
+      <w:r>
+        <w:t xml:space="preserve">. Form(s), containing such questions can be exported into Greensheets. </w:t>
+      </w:r>
+      <w:r>
+        <w:rPr>
+          <w:i/>
+        </w:rPr>
+        <w:t>From OGA on 12/08/2016 (from Sean and Eugenia): “</w:t>
+      </w:r>
+      <w:r>
+        <w:rPr>
+          <w:i/>
+        </w:rPr>
+        <w:t xml:space="preserve">The short answer – yes, this would be legitimate where the only option is yes (i.e. either you did or you need to </w:t>
+      </w:r>
+      <w:r>
+        <w:rPr>
+          <w:rFonts w:ascii="Wingdings" w:hAnsi="Wingdings"/>
+          <w:i/>
+        </w:rPr>
+        <w:t></w:t>
+      </w:r>
+      <w:r>
+        <w:rPr>
+          <w:i/>
+        </w:rPr>
+        <w:t>). </w:t>
+      </w:r>
+      <w:r>
+        <w:rPr>
+          <w:i/>
+        </w:rPr>
+        <w:t>“</w:t>
+      </w:r>
+    </w:p>
+    <w:p>
+      <w:pPr>
+        <w:pStyle w:val="BodyText"/>
+        <w:ind w:left="720"/>
+        <w:rPr>
+          <w:noProof/>
+        </w:rPr>
+      </w:pPr>
+    </w:p>
+    <w:p>
+      <w:pPr>
+        <w:pStyle w:val="BodyText"/>
+        <w:ind w:left="720"/>
+      </w:pPr>
+      <w:r>
+        <w:rPr>
+          <w:rFonts w:ascii="Times New Roman" w:hAnsi="Times New Roman" w:cs="Times New Roman"/>
+          <w:bCs w:val="0"/>
+          <w:noProof/>
+          <w:sz w:val="24"/>
+          <w:szCs w:val="24"/>
+        </w:rPr>
+        <w:drawing>
+          <wp:anchor distT="0" distB="0" distL="114300" distR="114300" simplePos="0" relativeHeight="251658752" behindDoc="0" locked="0" layoutInCell="1" allowOverlap="1" wp14:anchorId="650E42F8" wp14:editId="40F4A0C2">
+            <wp:simplePos x="0" y="0"/>
+            <wp:positionH relativeFrom="column">
+              <wp:posOffset>876300</wp:posOffset>
+            </wp:positionH>
+            <wp:positionV relativeFrom="paragraph">
+              <wp:posOffset>7620</wp:posOffset>
+            </wp:positionV>
+            <wp:extent cx="3571875" cy="495300"/>
+            <wp:effectExtent l="0" t="0" r="9525" b="0"/>
+            <wp:wrapNone/>
+            <wp:docPr id="21" name="Picture 21"/>
+            <wp:cNvGraphicFramePr>
+              <a:graphicFrameLocks xmlns:a="http://schemas.openxmlformats.org/drawingml/2006/main"/>
+            </wp:cNvGraphicFramePr>
+            <a:graphic xmlns:a="http://schemas.openxmlformats.org/drawingml/2006/main">
+              <a:graphicData uri="http://schemas.openxmlformats.org/drawingml/2006/picture">
+                <pic:pic xmlns:pic="http://schemas.openxmlformats.org/drawingml/2006/picture">
+                  <pic:nvPicPr>
+                    <pic:cNvPr id="0" name="Rectangle 2"/>
+                    <pic:cNvPicPr>
+                      <a:picLocks noChangeArrowheads="1"/>
+                    </pic:cNvPicPr>
+                  </pic:nvPicPr>
+                  <pic:blipFill>
+                    <a:blip r:embed="rId46">
+                      <a:extLst>
+                        <a:ext uri="{28A0092B-C50C-407E-A947-70E740481C1C}">
+                          <a14:useLocalDpi xmlns:a14="http://schemas.microsoft.com/office/drawing/2010/main" val="0"/>
+                        </a:ext>
+                      </a:extLst>
+                    </a:blip>
+                    <a:srcRect/>
+                    <a:stretch>
+                      <a:fillRect/>
+                    </a:stretch>
+                  </pic:blipFill>
+                  <pic:spPr bwMode="auto">
+                    <a:xfrm>
+                      <a:off x="0" y="0"/>
+                      <a:ext cx="3571875" cy="495300"/>
+                    </a:xfrm>
+                    <a:prstGeom prst="rect">
+                      <a:avLst/>
+                    </a:prstGeom>
+                    <a:noFill/>
+                  </pic:spPr>
+                </pic:pic>
+              </a:graphicData>
+            </a:graphic>
+            <wp14:sizeRelH relativeFrom="margin">
+              <wp14:pctWidth>0</wp14:pctWidth>
+            </wp14:sizeRelH>
+            <wp14:sizeRelV relativeFrom="margin">
+              <wp14:pctHeight>0</wp14:pctHeight>
+            </wp14:sizeRelV>
+          </wp:anchor>
+        </w:drawing>
+      </w:r>
+      <w:r>
+        <w:rPr>
+          <w:rFonts w:ascii="Times New Roman" w:hAnsi="Times New Roman" w:cs="Times New Roman"/>
+          <w:bCs w:val="0"/>
+          <w:noProof/>
+          <w:sz w:val="24"/>
+          <w:szCs w:val="24"/>
+        </w:rPr>
+        <w:drawing>
+          <wp:anchor distT="0" distB="0" distL="114300" distR="114300" simplePos="0" relativeHeight="251664896" behindDoc="0" locked="0" layoutInCell="1" allowOverlap="1" wp14:anchorId="2F61C6DD" wp14:editId="03C811DD">
+            <wp:simplePos x="0" y="0"/>
+            <wp:positionH relativeFrom="column">
+              <wp:posOffset>754380</wp:posOffset>
+            </wp:positionH>
+            <wp:positionV relativeFrom="paragraph">
+              <wp:posOffset>876300</wp:posOffset>
+            </wp:positionV>
+            <wp:extent cx="3571875" cy="495300"/>
+            <wp:effectExtent l="0" t="0" r="9525" b="0"/>
+            <wp:wrapNone/>
+            <wp:docPr id="22" name="Picture 22"/>
+            <wp:cNvGraphicFramePr>
+              <a:graphicFrameLocks xmlns:a="http://schemas.openxmlformats.org/drawingml/2006/main"/>
+            </wp:cNvGraphicFramePr>
+            <a:graphic xmlns:a="http://schemas.openxmlformats.org/drawingml/2006/main">
+              <a:graphicData uri="http://schemas.openxmlformats.org/drawingml/2006/picture">
+                <pic:pic xmlns:pic="http://schemas.openxmlformats.org/drawingml/2006/picture">
+                  <pic:nvPicPr>
+                    <pic:cNvPr id="0" name="Rectangle 2"/>
+                    <pic:cNvPicPr>
+                      <a:picLocks noChangeArrowheads="1"/>
+                    </pic:cNvPicPr>
+                  </pic:nvPicPr>
+                  <pic:blipFill>
+                    <a:blip r:embed="rId46">
+                      <a:extLst>
+                        <a:ext uri="{28A0092B-C50C-407E-A947-70E740481C1C}">
+                          <a14:useLocalDpi xmlns:a14="http://schemas.microsoft.com/office/drawing/2010/main" val="0"/>
+                        </a:ext>
+                      </a:extLst>
+                    </a:blip>
+                    <a:srcRect/>
+                    <a:stretch>
+                      <a:fillRect/>
+                    </a:stretch>
+                  </pic:blipFill>
+                  <pic:spPr bwMode="auto">
+                    <a:xfrm>
+                      <a:off x="0" y="0"/>
+                      <a:ext cx="3571875" cy="495300"/>
+                    </a:xfrm>
+                    <a:prstGeom prst="rect">
+                      <a:avLst/>
+                    </a:prstGeom>
+                    <a:noFill/>
+                  </pic:spPr>
+                </pic:pic>
+              </a:graphicData>
+            </a:graphic>
+            <wp14:sizeRelH relativeFrom="margin">
+              <wp14:pctWidth>0</wp14:pctWidth>
+            </wp14:sizeRelH>
+            <wp14:sizeRelV relativeFrom="margin">
+              <wp14:pctHeight>0</wp14:pctHeight>
+            </wp14:sizeRelV>
+          </wp:anchor>
+        </w:drawing>
+      </w:r>
+      <w:r>
+        <w:rPr>
+          <w:noProof/>
+        </w:rPr>
+        <w:drawing>
+          <wp:inline distT="0" distB="0" distL="0" distR="0" wp14:anchorId="6740D277" wp14:editId="61BF600B">
+            <wp:extent cx="5943222" cy="1973580"/>
+            <wp:effectExtent l="0" t="0" r="635" b="7620"/>
+            <wp:docPr id="20" name="Picture 20" descr="cid:image004.jpg@01D25151.D66EC470"/>
+            <wp:cNvGraphicFramePr>
+              <a:graphicFrameLocks xmlns:a="http://schemas.openxmlformats.org/drawingml/2006/main" noChangeAspect="1"/>
+            </wp:cNvGraphicFramePr>
+            <a:graphic xmlns:a="http://schemas.openxmlformats.org/drawingml/2006/main">
+              <a:graphicData uri="http://schemas.openxmlformats.org/drawingml/2006/picture">
+                <pic:pic xmlns:pic="http://schemas.openxmlformats.org/drawingml/2006/picture">
+                  <pic:nvPicPr>
+                    <pic:cNvPr id="0" name="Picture 1" descr="cid:image004.jpg@01D25151.D66EC470"/>
+                    <pic:cNvPicPr>
+                      <a:picLocks noChangeAspect="1" noChangeArrowheads="1"/>
+                    </pic:cNvPicPr>
+                  </pic:nvPicPr>
+                  <pic:blipFill rotWithShape="1">
+                    <a:blip r:embed="rId47" r:link="rId48">
+                      <a:extLst>
+                        <a:ext uri="{28A0092B-C50C-407E-A947-70E740481C1C}">
+                          <a14:useLocalDpi xmlns:a14="http://schemas.microsoft.com/office/drawing/2010/main" val="0"/>
+                        </a:ext>
+                      </a:extLst>
+                    </a:blip>
+                    <a:srcRect b="51377"/>
+                    <a:stretch/>
+                  </pic:blipFill>
+                  <pic:spPr bwMode="auto">
+                    <a:xfrm>
+                      <a:off x="0" y="0"/>
+                      <a:ext cx="5943600" cy="1973705"/>
+                    </a:xfrm>
+                    <a:prstGeom prst="rect">
+                      <a:avLst/>
+                    </a:prstGeom>
+                    <a:noFill/>
+                    <a:ln>
+                      <a:noFill/>
+                    </a:ln>
+                    <a:extLst>
+                      <a:ext uri="{53640926-AAD7-44D8-BBD7-CCE9431645EC}">
+                        <a14:shadowObscured xmlns:a14="http://schemas.microsoft.com/office/drawing/2010/main"/>
+                      </a:ext>
+                    </a:extLst>
+                  </pic:spPr>
+                </pic:pic>
+              </a:graphicData>
+            </a:graphic>
+          </wp:inline>
+        </w:drawing>
+      </w:r>
+    </w:p>
+    <w:p>
+      <w:pPr>
+        <w:pStyle w:val="Heading1"/>
+      </w:pPr>
+      <w:bookmarkStart w:id="146" w:name="_Toc468971055"/>
       <w:r>
         <w:t>Help system</w:t>
       </w:r>
-      <w:bookmarkEnd w:id="145"/>
+      <w:bookmarkEnd w:id="146"/>
     </w:p>
     <w:p>
       <w:pPr>
@@ -8445,6 +8847,7 @@
         <w:pStyle w:val="BodyText"/>
       </w:pPr>
       <w:r>
+        <w:lastRenderedPageBreak/>
         <w:t xml:space="preserve">Existing FB user guide should be updated to reflect all functionality changes in this document. </w:t>
       </w:r>
     </w:p>
@@ -8452,11 +8855,11 @@
       <w:pPr>
         <w:pStyle w:val="Heading1"/>
       </w:pPr>
-      <w:bookmarkStart w:id="146" w:name="_Toc467576690"/>
+      <w:bookmarkStart w:id="147" w:name="_Toc468971056"/>
       <w:r>
         <w:t>Non-Functional Requirements</w:t>
       </w:r>
-      <w:bookmarkEnd w:id="146"/>
+      <w:bookmarkEnd w:id="147"/>
     </w:p>
     <w:p>
       <w:pPr>
@@ -8570,7 +8973,7 @@
                 <w:lang w:val="en"/>
               </w:rPr>
             </w:pPr>
-            <w:hyperlink r:id="rId46" w:tooltip="View this issue in JIRA" w:history="1">
+            <w:hyperlink r:id="rId49" w:tooltip="View this issue in JIRA" w:history="1">
               <w:r>
                 <w:t>GREENSHEET-507</w:t>
               </w:r>
@@ -8663,14 +9066,6 @@
                 <w:lang w:val="en"/>
               </w:rPr>
             </w:pPr>
-            <w:ins w:id="147" w:author="Tulchinskaya, Gaby (NIH/NCI) [C]" w:date="2016-10-25T13:55:00Z">
-              <w:r>
-                <w:rPr>
-                  <w:lang w:val="en"/>
-                </w:rPr>
-                <w:t>3</w:t>
-              </w:r>
-            </w:ins>
           </w:p>
         </w:tc>
         <w:tc>
@@ -8752,7 +9147,7 @@
           <w:ins w:id="149" w:author="Tulchinskaya, Gaby (NIH/NCI) [C]" w:date="2016-11-22T11:10:00Z"/>
         </w:rPr>
       </w:pPr>
-      <w:bookmarkStart w:id="150" w:name="_Toc467576691"/>
+      <w:bookmarkStart w:id="150" w:name="_Toc468971057"/>
       <w:ins w:id="151" w:author="Tulchinskaya, Gaby (NIH/NCI) [C]" w:date="2016-11-22T11:10:00Z">
         <w:r>
           <w:t>Field lengths</w:t>
@@ -8767,7 +9162,7 @@
       <w:r>
         <w:t xml:space="preserve">Related to GSFB-128 - </w:t>
       </w:r>
-      <w:hyperlink r:id="rId47" w:history="1">
+      <w:hyperlink r:id="rId50" w:history="1">
         <w:r>
           <w:t>Add length limits to the string elements of module and form XSD schemas</w:t>
         </w:r>
@@ -8794,7 +9189,6 @@
         <w:contextualSpacing/>
       </w:pPr>
       <w:r>
-        <w:lastRenderedPageBreak/>
         <w:t>When user attempts to enter more that allowed number of characters in FB, the system should provide an error message (we need it in case when user attempts to copy/paste, e.g in Learn More field)</w:t>
       </w:r>
     </w:p>
@@ -8828,7 +9222,7 @@
           <w:noProof/>
         </w:rPr>
       </w:pPr>
-      <w:bookmarkStart w:id="152" w:name="_Toc467576692"/>
+      <w:bookmarkStart w:id="152" w:name="_Toc468971058"/>
       <w:r>
         <w:rPr>
           <w:noProof/>
@@ -8858,7 +9252,7 @@
                     <pic:cNvPicPr/>
                   </pic:nvPicPr>
                   <pic:blipFill rotWithShape="1">
-                    <a:blip r:embed="rId48"/>
+                    <a:blip r:embed="rId51"/>
                     <a:srcRect l="19487" t="20153" r="17436" b="15496"/>
                     <a:stretch/>
                   </pic:blipFill>
@@ -8896,6 +9290,7 @@
         <w:rPr>
           <w:noProof/>
         </w:rPr>
+        <w:lastRenderedPageBreak/>
         <w:drawing>
           <wp:inline distT="0" distB="0" distL="0" distR="0" wp14:anchorId="5FC75CDA" wp14:editId="7E41FA3F">
             <wp:extent cx="2789087" cy="1254370"/>
@@ -8912,7 +9307,7 @@
                     <pic:cNvPicPr/>
                   </pic:nvPicPr>
                   <pic:blipFill rotWithShape="1">
-                    <a:blip r:embed="rId49"/>
+                    <a:blip r:embed="rId52"/>
                     <a:srcRect l="18590" t="18779" r="17307" b="29724"/>
                     <a:stretch/>
                   </pic:blipFill>
@@ -8961,7 +9356,7 @@
                     <pic:cNvPicPr/>
                   </pic:nvPicPr>
                   <pic:blipFill rotWithShape="1">
-                    <a:blip r:embed="rId50"/>
+                    <a:blip r:embed="rId53"/>
                     <a:srcRect l="14487" t="20724" r="14359" b="13092"/>
                     <a:stretch/>
                   </pic:blipFill>
@@ -9091,11 +9486,7 @@
           </w:tcPr>
           <w:p>
             <w:r>
-              <w:t xml:space="preserve">Question text is </w:t>
-            </w:r>
-            <w:r>
-              <w:lastRenderedPageBreak/>
-              <w:t>longer than allowed</w:t>
+              <w:t>Question text is longer than allowed</w:t>
             </w:r>
           </w:p>
         </w:tc>
@@ -9105,12 +9496,7 @@
           </w:tcPr>
           <w:p>
             <w:r>
-              <w:lastRenderedPageBreak/>
-              <w:t xml:space="preserve">Invalid length of </w:t>
-            </w:r>
-            <w:r>
-              <w:lastRenderedPageBreak/>
-              <w:t>question text</w:t>
+              <w:t>Invalid length of question text</w:t>
             </w:r>
           </w:p>
         </w:tc>
@@ -9120,12 +9506,7 @@
           </w:tcPr>
           <w:p>
             <w:r>
-              <w:lastRenderedPageBreak/>
-              <w:t xml:space="preserve">Since international characters can take up to 4 bytes (and the </w:t>
-            </w:r>
-            <w:r>
-              <w:lastRenderedPageBreak/>
-              <w:t>max limit of bytes for Oracle is 4000) so you can type up to 1000 international characters.</w:t>
+              <w:t>Since international characters can take up to 4 bytes (and the max limit of bytes for Oracle is 4000) so you can type up to 1000 international characters.</w:t>
             </w:r>
           </w:p>
           <w:p>
@@ -9142,7 +9523,6 @@
           </w:tcPr>
           <w:p>
             <w:r>
-              <w:lastRenderedPageBreak/>
               <w:t>Tag Name</w:t>
             </w:r>
           </w:p>
@@ -9458,6 +9838,7 @@
           </w:tcPr>
           <w:p>
             <w:r>
+              <w:lastRenderedPageBreak/>
               <w:t>Learn More</w:t>
             </w:r>
           </w:p>
@@ -9790,11 +10171,7 @@
               </w:rPr>
             </w:pPr>
             <w:r>
-              <w:t xml:space="preserve">Checkbox =&gt; text length for radio checkbox value </w:t>
-            </w:r>
-            <w:r>
-              <w:lastRenderedPageBreak/>
-              <w:t xml:space="preserve">(label) </w:t>
+              <w:t xml:space="preserve">Checkbox =&gt; text length for radio checkbox value (label) </w:t>
             </w:r>
           </w:p>
         </w:tc>
@@ -9804,9 +10181,8 @@
       <w:pPr>
         <w:pStyle w:val="Heading3"/>
       </w:pPr>
-      <w:bookmarkStart w:id="153" w:name="_Toc467576693"/>
-      <w:r>
-        <w:lastRenderedPageBreak/>
+      <w:bookmarkStart w:id="153" w:name="_Toc468971059"/>
+      <w:r>
         <w:t>Form Level</w:t>
       </w:r>
       <w:bookmarkEnd w:id="153"/>
@@ -9832,7 +10208,7 @@
                     <pic:cNvPicPr/>
                   </pic:nvPicPr>
                   <pic:blipFill rotWithShape="1">
-                    <a:blip r:embed="rId51"/>
+                    <a:blip r:embed="rId54"/>
                     <a:srcRect l="13718" t="26585" r="11795" b="23200"/>
                     <a:stretch/>
                   </pic:blipFill>
@@ -10013,7 +10389,11 @@
           </w:tcPr>
           <w:p>
             <w:r>
-              <w:t>Form Description cannot be longer than 2,000 characters</w:t>
+              <w:t xml:space="preserve">Form Description cannot be </w:t>
+            </w:r>
+            <w:r>
+              <w:lastRenderedPageBreak/>
+              <w:t>longer than 2,000 characters</w:t>
             </w:r>
           </w:p>
         </w:tc>
@@ -10023,6 +10403,7 @@
           </w:tcPr>
           <w:p>
             <w:r>
+              <w:lastRenderedPageBreak/>
               <w:t>Invalid length of Form Description</w:t>
             </w:r>
           </w:p>
@@ -10448,7 +10829,7 @@
       <w:pPr>
         <w:pStyle w:val="Heading3"/>
       </w:pPr>
-      <w:bookmarkStart w:id="154" w:name="_Toc467576694"/>
+      <w:bookmarkStart w:id="154" w:name="_Toc468971060"/>
       <w:r>
         <w:t>Section Level</w:t>
       </w:r>
@@ -10492,7 +10873,7 @@
                     <pic:cNvPicPr/>
                   </pic:nvPicPr>
                   <pic:blipFill rotWithShape="1">
-                    <a:blip r:embed="rId52"/>
+                    <a:blip r:embed="rId55"/>
                     <a:srcRect l="13846" t="22646" r="12179" b="34769"/>
                     <a:stretch/>
                   </pic:blipFill>
@@ -10700,8 +11081,9 @@
       <w:pPr>
         <w:pStyle w:val="Heading3"/>
       </w:pPr>
-      <w:bookmarkStart w:id="155" w:name="_Toc467576695"/>
-      <w:r>
+      <w:bookmarkStart w:id="155" w:name="_Toc468971061"/>
+      <w:r>
+        <w:lastRenderedPageBreak/>
         <w:t>Module Level</w:t>
       </w:r>
       <w:bookmarkEnd w:id="155"/>
@@ -10727,7 +11109,7 @@
                     <pic:cNvPicPr/>
                   </pic:nvPicPr>
                   <pic:blipFill rotWithShape="1">
-                    <a:blip r:embed="rId53"/>
+                    <a:blip r:embed="rId56"/>
                     <a:srcRect l="13974" t="21908" r="11539" b="30831"/>
                     <a:stretch/>
                   </pic:blipFill>
@@ -10903,11 +11285,7 @@
           </w:tcPr>
           <w:p>
             <w:r>
-              <w:t xml:space="preserve">Module Description cannot be longer than 500 </w:t>
-            </w:r>
-            <w:r>
-              <w:lastRenderedPageBreak/>
-              <w:t>characters</w:t>
+              <w:t>Module Description cannot be longer than 500 characters</w:t>
             </w:r>
           </w:p>
         </w:tc>
@@ -10917,7 +11295,6 @@
           </w:tcPr>
           <w:p>
             <w:r>
-              <w:lastRenderedPageBreak/>
               <w:t>Invalid length of module description</w:t>
             </w:r>
           </w:p>
@@ -10978,7 +11355,7 @@
       <w:pPr>
         <w:pStyle w:val="Heading3"/>
       </w:pPr>
-      <w:bookmarkStart w:id="156" w:name="_Toc467576696"/>
+      <w:bookmarkStart w:id="156" w:name="_Toc468971062"/>
       <w:r>
         <w:t>Category Level (related to TypeMech passed to GS)</w:t>
       </w:r>
@@ -11005,7 +11382,7 @@
                     <pic:cNvPicPr/>
                   </pic:nvPicPr>
                   <pic:blipFill rotWithShape="1">
-                    <a:blip r:embed="rId54"/>
+                    <a:blip r:embed="rId57"/>
                     <a:srcRect l="13462" t="23385" r="12692" b="2277"/>
                     <a:stretch/>
                   </pic:blipFill>
@@ -11167,6 +11544,7 @@
           </w:tcPr>
           <w:p>
             <w:r>
+              <w:lastRenderedPageBreak/>
               <w:t>Category Description</w:t>
             </w:r>
           </w:p>
@@ -11379,7 +11757,7 @@
                     <pic:cNvPicPr/>
                   </pic:nvPicPr>
                   <pic:blipFill rotWithShape="1">
-                    <a:blip r:embed="rId55"/>
+                    <a:blip r:embed="rId58"/>
                     <a:srcRect l="14488" t="22400" r="12179" b="32062"/>
                     <a:stretch/>
                   </pic:blipFill>
@@ -11411,9 +11789,8 @@
       <w:pPr>
         <w:pStyle w:val="Heading1"/>
       </w:pPr>
-      <w:bookmarkStart w:id="157" w:name="_Toc467576697"/>
-      <w:r>
-        <w:lastRenderedPageBreak/>
+      <w:bookmarkStart w:id="157" w:name="_Toc468971063"/>
+      <w:r>
         <w:t>Issues</w:t>
       </w:r>
       <w:bookmarkEnd w:id="157"/>
@@ -11720,8 +12097,8 @@
     </w:p>
     <w:p/>
     <w:sectPr>
-      <w:headerReference w:type="first" r:id="rId56"/>
-      <w:footerReference w:type="first" r:id="rId57"/>
+      <w:headerReference w:type="first" r:id="rId59"/>
+      <w:footerReference w:type="first" r:id="rId60"/>
       <w:pgSz w:w="12240" w:h="15840" w:code="1"/>
       <w:pgMar w:top="1440" w:right="1440" w:bottom="1440" w:left="1440" w:header="720" w:footer="720" w:gutter="0"/>
       <w:pgNumType w:start="1"/>
@@ -11834,7 +12211,7 @@
         <w:noProof/>
         <w:sz w:val="20"/>
       </w:rPr>
-      <w:t>13</w:t>
+      <w:t>11</w:t>
     </w:r>
     <w:r>
       <w:rPr>
@@ -11850,16 +12227,31 @@
       </w:rPr>
       <w:t xml:space="preserve"> of </w:t>
     </w:r>
-    <w:fldSimple w:instr=" SECTIONPAGES  \* Arabic  \* MERGEFORMAT ">
-      <w:r>
-        <w:rPr>
-          <w:rStyle w:val="PageNumber"/>
-          <w:noProof/>
-          <w:sz w:val="20"/>
-        </w:rPr>
-        <w:t>22</w:t>
-      </w:r>
-    </w:fldSimple>
+    <w:r>
+      <w:fldChar w:fldCharType="begin"/>
+    </w:r>
+    <w:r>
+      <w:instrText xml:space="preserve"> SECTIONPAGES  \* Arabic  \* MERGEFORMAT </w:instrText>
+    </w:r>
+    <w:r>
+      <w:fldChar w:fldCharType="separate"/>
+    </w:r>
+    <w:r>
+      <w:rPr>
+        <w:rStyle w:val="PageNumber"/>
+        <w:noProof/>
+        <w:sz w:val="20"/>
+      </w:rPr>
+      <w:t>22</w:t>
+    </w:r>
+    <w:r>
+      <w:rPr>
+        <w:rStyle w:val="PageNumber"/>
+        <w:noProof/>
+        <w:sz w:val="20"/>
+      </w:rPr>
+      <w:fldChar w:fldCharType="end"/>
+    </w:r>
   </w:p>
 </w:ftr>
 </file>
@@ -11910,15 +12302,29 @@
       </w:rPr>
       <w:t xml:space="preserve"> of </w:t>
     </w:r>
-    <w:fldSimple w:instr=" SECTIONPAGES  \* Arabic  \* MERGEFORMAT ">
-      <w:r>
-        <w:rPr>
-          <w:rStyle w:val="PageNumber"/>
-          <w:noProof/>
-        </w:rPr>
-        <w:t>22</w:t>
-      </w:r>
-    </w:fldSimple>
+    <w:r>
+      <w:fldChar w:fldCharType="begin"/>
+    </w:r>
+    <w:r>
+      <w:instrText xml:space="preserve"> SECTIONPAGES  \* Arabic  \* MERGEFORMAT </w:instrText>
+    </w:r>
+    <w:r>
+      <w:fldChar w:fldCharType="separate"/>
+    </w:r>
+    <w:r>
+      <w:rPr>
+        <w:rStyle w:val="PageNumber"/>
+        <w:noProof/>
+      </w:rPr>
+      <w:t>22</w:t>
+    </w:r>
+    <w:r>
+      <w:rPr>
+        <w:rStyle w:val="PageNumber"/>
+        <w:noProof/>
+      </w:rPr>
+      <w:fldChar w:fldCharType="end"/>
+    </w:r>
   </w:p>
   <w:p/>
 </w:ftr>
@@ -12263,6 +12669,95 @@
     </w:lvl>
   </w:abstractNum>
   <w:abstractNum w:abstractNumId="5" w15:restartNumberingAfterBreak="0">
+    <w:nsid w:val="11E661A3"/>
+    <w:multiLevelType w:val="hybridMultilevel"/>
+    <w:tmpl w:val="3BFC9C96"/>
+    <w:lvl w:ilvl="0" w:tplc="0409000F">
+      <w:start w:val="1"/>
+      <w:numFmt w:val="decimal"/>
+      <w:lvlText w:val="%1."/>
+      <w:lvlJc w:val="left"/>
+      <w:pPr>
+        <w:ind w:left="720" w:hanging="360"/>
+      </w:pPr>
+      <w:rPr>
+        <w:rFonts w:hint="default"/>
+      </w:rPr>
+    </w:lvl>
+    <w:lvl w:ilvl="1" w:tplc="04090019" w:tentative="1">
+      <w:start w:val="1"/>
+      <w:numFmt w:val="lowerLetter"/>
+      <w:lvlText w:val="%2."/>
+      <w:lvlJc w:val="left"/>
+      <w:pPr>
+        <w:ind w:left="1440" w:hanging="360"/>
+      </w:pPr>
+    </w:lvl>
+    <w:lvl w:ilvl="2" w:tplc="0409001B" w:tentative="1">
+      <w:start w:val="1"/>
+      <w:numFmt w:val="lowerRoman"/>
+      <w:lvlText w:val="%3."/>
+      <w:lvlJc w:val="right"/>
+      <w:pPr>
+        <w:ind w:left="2160" w:hanging="180"/>
+      </w:pPr>
+    </w:lvl>
+    <w:lvl w:ilvl="3" w:tplc="0409000F" w:tentative="1">
+      <w:start w:val="1"/>
+      <w:numFmt w:val="decimal"/>
+      <w:lvlText w:val="%4."/>
+      <w:lvlJc w:val="left"/>
+      <w:pPr>
+        <w:ind w:left="2880" w:hanging="360"/>
+      </w:pPr>
+    </w:lvl>
+    <w:lvl w:ilvl="4" w:tplc="04090019" w:tentative="1">
+      <w:start w:val="1"/>
+      <w:numFmt w:val="lowerLetter"/>
+      <w:lvlText w:val="%5."/>
+      <w:lvlJc w:val="left"/>
+      <w:pPr>
+        <w:ind w:left="3600" w:hanging="360"/>
+      </w:pPr>
+    </w:lvl>
+    <w:lvl w:ilvl="5" w:tplc="0409001B" w:tentative="1">
+      <w:start w:val="1"/>
+      <w:numFmt w:val="lowerRoman"/>
+      <w:lvlText w:val="%6."/>
+      <w:lvlJc w:val="right"/>
+      <w:pPr>
+        <w:ind w:left="4320" w:hanging="180"/>
+      </w:pPr>
+    </w:lvl>
+    <w:lvl w:ilvl="6" w:tplc="0409000F" w:tentative="1">
+      <w:start w:val="1"/>
+      <w:numFmt w:val="decimal"/>
+      <w:lvlText w:val="%7."/>
+      <w:lvlJc w:val="left"/>
+      <w:pPr>
+        <w:ind w:left="5040" w:hanging="360"/>
+      </w:pPr>
+    </w:lvl>
+    <w:lvl w:ilvl="7" w:tplc="04090019" w:tentative="1">
+      <w:start w:val="1"/>
+      <w:numFmt w:val="lowerLetter"/>
+      <w:lvlText w:val="%8."/>
+      <w:lvlJc w:val="left"/>
+      <w:pPr>
+        <w:ind w:left="5760" w:hanging="360"/>
+      </w:pPr>
+    </w:lvl>
+    <w:lvl w:ilvl="8" w:tplc="0409001B" w:tentative="1">
+      <w:start w:val="1"/>
+      <w:numFmt w:val="lowerRoman"/>
+      <w:lvlText w:val="%9."/>
+      <w:lvlJc w:val="right"/>
+      <w:pPr>
+        <w:ind w:left="6480" w:hanging="180"/>
+      </w:pPr>
+    </w:lvl>
+  </w:abstractNum>
+  <w:abstractNum w:abstractNumId="6" w15:restartNumberingAfterBreak="0">
     <w:nsid w:val="14B6E82E"/>
     <w:multiLevelType w:val="multilevel"/>
     <w:tmpl w:val="14B6E877"/>
@@ -12363,7 +12858,7 @@
       </w:rPr>
     </w:lvl>
   </w:abstractNum>
-  <w:abstractNum w:abstractNumId="6" w15:restartNumberingAfterBreak="0">
+  <w:abstractNum w:abstractNumId="7" w15:restartNumberingAfterBreak="0">
     <w:nsid w:val="14B6FEE6"/>
     <w:multiLevelType w:val="multilevel"/>
     <w:tmpl w:val="14B6FF12"/>
@@ -12464,7 +12959,7 @@
       </w:rPr>
     </w:lvl>
   </w:abstractNum>
-  <w:abstractNum w:abstractNumId="7" w15:restartNumberingAfterBreak="0">
+  <w:abstractNum w:abstractNumId="8" w15:restartNumberingAfterBreak="0">
     <w:nsid w:val="14B6FEE7"/>
     <w:multiLevelType w:val="multilevel"/>
     <w:tmpl w:val="14B6FF22"/>
@@ -12565,7 +13060,7 @@
       </w:rPr>
     </w:lvl>
   </w:abstractNum>
-  <w:abstractNum w:abstractNumId="8" w15:restartNumberingAfterBreak="0">
+  <w:abstractNum w:abstractNumId="9" w15:restartNumberingAfterBreak="0">
     <w:nsid w:val="14B6FEE8"/>
     <w:multiLevelType w:val="multilevel"/>
     <w:tmpl w:val="14B6FF32"/>
@@ -12666,7 +13161,7 @@
       </w:rPr>
     </w:lvl>
   </w:abstractNum>
-  <w:abstractNum w:abstractNumId="9" w15:restartNumberingAfterBreak="0">
+  <w:abstractNum w:abstractNumId="10" w15:restartNumberingAfterBreak="0">
     <w:nsid w:val="14B84759"/>
     <w:multiLevelType w:val="multilevel"/>
     <w:tmpl w:val="14B84768"/>
@@ -12767,7 +13262,7 @@
       </w:rPr>
     </w:lvl>
   </w:abstractNum>
-  <w:abstractNum w:abstractNumId="10" w15:restartNumberingAfterBreak="0">
+  <w:abstractNum w:abstractNumId="11" w15:restartNumberingAfterBreak="0">
     <w:nsid w:val="14B8AF1F"/>
     <w:multiLevelType w:val="multilevel"/>
     <w:tmpl w:val="14B8AF7D"/>
@@ -12895,7 +13390,7 @@
       </w:rPr>
     </w:lvl>
   </w:abstractNum>
-  <w:abstractNum w:abstractNumId="11" w15:restartNumberingAfterBreak="0">
+  <w:abstractNum w:abstractNumId="12" w15:restartNumberingAfterBreak="0">
     <w:nsid w:val="14B8AF20"/>
     <w:multiLevelType w:val="multilevel"/>
     <w:tmpl w:val="14B8AF8C"/>
@@ -13009,7 +13504,7 @@
       </w:rPr>
     </w:lvl>
   </w:abstractNum>
-  <w:abstractNum w:abstractNumId="12" w15:restartNumberingAfterBreak="0">
+  <w:abstractNum w:abstractNumId="13" w15:restartNumberingAfterBreak="0">
     <w:nsid w:val="14E95E17"/>
     <w:multiLevelType w:val="hybridMultilevel"/>
     <w:tmpl w:val="D974F22C"/>
@@ -13122,7 +13617,7 @@
       </w:rPr>
     </w:lvl>
   </w:abstractNum>
-  <w:abstractNum w:abstractNumId="13" w15:restartNumberingAfterBreak="0">
+  <w:abstractNum w:abstractNumId="14" w15:restartNumberingAfterBreak="0">
     <w:nsid w:val="1B194D84"/>
     <w:multiLevelType w:val="hybridMultilevel"/>
     <w:tmpl w:val="E81AC254"/>
@@ -13235,7 +13730,7 @@
       </w:rPr>
     </w:lvl>
   </w:abstractNum>
-  <w:abstractNum w:abstractNumId="14" w15:restartNumberingAfterBreak="0">
+  <w:abstractNum w:abstractNumId="15" w15:restartNumberingAfterBreak="0">
     <w:nsid w:val="1B263E5B"/>
     <w:multiLevelType w:val="hybridMultilevel"/>
     <w:tmpl w:val="D52EC9BE"/>
@@ -13348,7 +13843,7 @@
       </w:rPr>
     </w:lvl>
   </w:abstractNum>
-  <w:abstractNum w:abstractNumId="15" w15:restartNumberingAfterBreak="0">
+  <w:abstractNum w:abstractNumId="16" w15:restartNumberingAfterBreak="0">
     <w:nsid w:val="31526157"/>
     <w:multiLevelType w:val="hybridMultilevel"/>
     <w:tmpl w:val="793C8538"/>
@@ -13437,7 +13932,7 @@
       </w:pPr>
     </w:lvl>
   </w:abstractNum>
-  <w:abstractNum w:abstractNumId="16" w15:restartNumberingAfterBreak="0">
+  <w:abstractNum w:abstractNumId="17" w15:restartNumberingAfterBreak="0">
     <w:nsid w:val="3F333AC7"/>
     <w:multiLevelType w:val="hybridMultilevel"/>
     <w:tmpl w:val="5D9EF454"/>
@@ -13550,7 +14045,7 @@
       </w:rPr>
     </w:lvl>
   </w:abstractNum>
-  <w:abstractNum w:abstractNumId="17" w15:restartNumberingAfterBreak="0">
+  <w:abstractNum w:abstractNumId="18" w15:restartNumberingAfterBreak="0">
     <w:nsid w:val="43FDCD13"/>
     <w:multiLevelType w:val="multilevel"/>
     <w:tmpl w:val="00000001"/>
@@ -13610,7 +14105,7 @@
       <w:lvlJc w:val="left"/>
     </w:lvl>
   </w:abstractNum>
-  <w:abstractNum w:abstractNumId="18" w15:restartNumberingAfterBreak="0">
+  <w:abstractNum w:abstractNumId="19" w15:restartNumberingAfterBreak="0">
     <w:nsid w:val="4ACB10F8"/>
     <w:multiLevelType w:val="hybridMultilevel"/>
     <w:tmpl w:val="4426C3D0"/>
@@ -13723,7 +14218,7 @@
       </w:rPr>
     </w:lvl>
   </w:abstractNum>
-  <w:abstractNum w:abstractNumId="19" w15:restartNumberingAfterBreak="0">
+  <w:abstractNum w:abstractNumId="20" w15:restartNumberingAfterBreak="0">
     <w:nsid w:val="52FA7B1F"/>
     <w:multiLevelType w:val="hybridMultilevel"/>
     <w:tmpl w:val="6FFA4F8C"/>
@@ -13836,7 +14331,7 @@
       </w:rPr>
     </w:lvl>
   </w:abstractNum>
-  <w:abstractNum w:abstractNumId="20" w15:restartNumberingAfterBreak="0">
+  <w:abstractNum w:abstractNumId="21" w15:restartNumberingAfterBreak="0">
     <w:nsid w:val="57B03B40"/>
     <w:multiLevelType w:val="hybridMultilevel"/>
     <w:tmpl w:val="3E722312"/>
@@ -13925,7 +14420,7 @@
       </w:pPr>
     </w:lvl>
   </w:abstractNum>
-  <w:abstractNum w:abstractNumId="21" w15:restartNumberingAfterBreak="0">
+  <w:abstractNum w:abstractNumId="22" w15:restartNumberingAfterBreak="0">
     <w:nsid w:val="63544F4F"/>
     <w:multiLevelType w:val="hybridMultilevel"/>
     <w:tmpl w:val="B784DFF4"/>
@@ -14038,7 +14533,7 @@
       </w:rPr>
     </w:lvl>
   </w:abstractNum>
-  <w:abstractNum w:abstractNumId="22" w15:restartNumberingAfterBreak="0">
+  <w:abstractNum w:abstractNumId="23" w15:restartNumberingAfterBreak="0">
     <w:nsid w:val="64AC7131"/>
     <w:multiLevelType w:val="hybridMultilevel"/>
     <w:tmpl w:val="4F9A433E"/>
@@ -14151,7 +14646,7 @@
       </w:rPr>
     </w:lvl>
   </w:abstractNum>
-  <w:abstractNum w:abstractNumId="23" w15:restartNumberingAfterBreak="0">
+  <w:abstractNum w:abstractNumId="24" w15:restartNumberingAfterBreak="0">
     <w:nsid w:val="676F5203"/>
     <w:multiLevelType w:val="hybridMultilevel"/>
     <w:tmpl w:val="77765CCC"/>
@@ -14256,37 +14751,40 @@
     <w:abstractNumId w:val="2"/>
   </w:num>
   <w:num w:numId="6">
-    <w:abstractNumId w:val="12"/>
+    <w:abstractNumId w:val="13"/>
   </w:num>
   <w:num w:numId="7">
+    <w:abstractNumId w:val="17"/>
+  </w:num>
+  <w:num w:numId="8">
+    <w:abstractNumId w:val="15"/>
+  </w:num>
+  <w:num w:numId="9">
+    <w:abstractNumId w:val="22"/>
+  </w:num>
+  <w:num w:numId="10">
+    <w:abstractNumId w:val="23"/>
+  </w:num>
+  <w:num w:numId="11">
+    <w:abstractNumId w:val="24"/>
+  </w:num>
+  <w:num w:numId="12">
     <w:abstractNumId w:val="16"/>
   </w:num>
-  <w:num w:numId="8">
+  <w:num w:numId="13">
+    <w:abstractNumId w:val="20"/>
+  </w:num>
+  <w:num w:numId="14">
     <w:abstractNumId w:val="14"/>
   </w:num>
-  <w:num w:numId="9">
+  <w:num w:numId="15">
+    <w:abstractNumId w:val="19"/>
+  </w:num>
+  <w:num w:numId="16">
     <w:abstractNumId w:val="21"/>
   </w:num>
-  <w:num w:numId="10">
-    <w:abstractNumId w:val="22"/>
-  </w:num>
-  <w:num w:numId="11">
-    <w:abstractNumId w:val="23"/>
-  </w:num>
-  <w:num w:numId="12">
-    <w:abstractNumId w:val="15"/>
-  </w:num>
-  <w:num w:numId="13">
-    <w:abstractNumId w:val="19"/>
-  </w:num>
-  <w:num w:numId="14">
-    <w:abstractNumId w:val="13"/>
-  </w:num>
-  <w:num w:numId="15">
-    <w:abstractNumId w:val="18"/>
-  </w:num>
-  <w:num w:numId="16">
-    <w:abstractNumId w:val="20"/>
+  <w:num w:numId="17">
+    <w:abstractNumId w:val="5"/>
   </w:num>
   <w:numIdMacAtCleanup w:val="10"/>
 </w:numbering>
@@ -14921,6 +15419,7 @@
   <w:style w:type="character" w:default="1" w:styleId="DefaultParagraphFont">
     <w:name w:val="Default Paragraph Font"/>
     <w:uiPriority w:val="1"/>
+    <w:semiHidden/>
     <w:unhideWhenUsed/>
   </w:style>
   <w:style w:type="table" w:default="1" w:styleId="TableNormal">
@@ -16182,7 +16681,7 @@
 </file>
 
 <file path=customXml/itemProps1.xml><?xml version="1.0" encoding="utf-8"?>
-<ds:datastoreItem xmlns:ds="http://schemas.openxmlformats.org/officeDocument/2006/customXml" ds:itemID="{D45A0B67-D9E7-4B18-BAFB-B5DE44AB5304}">
+<ds:datastoreItem xmlns:ds="http://schemas.openxmlformats.org/officeDocument/2006/customXml" ds:itemID="{65EA3D80-4738-4AA3-A4CE-76813D5A2631}">
   <ds:schemaRefs>
     <ds:schemaRef ds:uri="http://schemas.openxmlformats.org/officeDocument/2006/bibliography"/>
   </ds:schemaRefs>

</xml_diff>